<commit_message>
Added my part to work doc #6
</commit_message>
<xml_diff>
--- a/doc/munkanaplo.docx
+++ b/doc/munkanaplo.docx
@@ -1,6 +1,6 @@
 
 <file path=word/document.xml><?xml version="1.0" encoding="utf-8"?>
-<w:document xmlns:wpc="http://schemas.microsoft.com/office/word/2010/wordprocessingCanvas" xmlns:cx="http://schemas.microsoft.com/office/drawing/2014/chartex" xmlns:cx1="http://schemas.microsoft.com/office/drawing/2015/9/8/chartex" xmlns:cx2="http://schemas.microsoft.com/office/drawing/2015/10/21/chartex" xmlns:cx3="http://schemas.microsoft.com/office/drawing/2016/5/9/chartex" xmlns:cx4="http://schemas.microsoft.com/office/drawing/2016/5/10/chartex" xmlns:cx5="http://schemas.microsoft.com/office/drawing/2016/5/11/chartex" xmlns:cx6="http://schemas.microsoft.com/office/drawing/2016/5/12/chartex" xmlns:cx7="http://schemas.microsoft.com/office/drawing/2016/5/13/chartex" xmlns:cx8="http://schemas.microsoft.com/office/drawing/2016/5/14/chartex" xmlns:mc="http://schemas.openxmlformats.org/markup-compatibility/2006" xmlns:aink="http://schemas.microsoft.com/office/drawing/2016/ink" xmlns:am3d="http://schemas.microsoft.com/office/drawing/2017/model3d" xmlns:o="urn:schemas-microsoft-com:office:office" xmlns:oel="http://schemas.microsoft.com/office/2019/extlst" xmlns:r="http://schemas.openxmlformats.org/officeDocument/2006/relationships" xmlns:m="http://schemas.openxmlformats.org/officeDocument/2006/math" xmlns:v="urn:schemas-microsoft-com:vml" xmlns:wp14="http://schemas.microsoft.com/office/word/2010/wordprocessingDrawing" xmlns:wp="http://schemas.openxmlformats.org/drawingml/2006/wordprocessingDrawing" xmlns:w10="urn:schemas-microsoft-com:office:word" xmlns:w="http://schemas.openxmlformats.org/wordprocessingml/2006/main" xmlns:w14="http://schemas.microsoft.com/office/word/2010/wordml" xmlns:w15="http://schemas.microsoft.com/office/word/2012/wordml" xmlns:w16cex="http://schemas.microsoft.com/office/word/2018/wordml/cex" xmlns:w16cid="http://schemas.microsoft.com/office/word/2016/wordml/cid" xmlns:w16="http://schemas.microsoft.com/office/word/2018/wordml" xmlns:w16du="http://schemas.microsoft.com/office/word/2023/wordml/word16du" xmlns:w16sdtdh="http://schemas.microsoft.com/office/word/2020/wordml/sdtdatahash" xmlns:w16se="http://schemas.microsoft.com/office/word/2015/wordml/symex" xmlns:wpg="http://schemas.microsoft.com/office/word/2010/wordprocessingGroup" xmlns:wpi="http://schemas.microsoft.com/office/word/2010/wordprocessingInk" xmlns:wne="http://schemas.microsoft.com/office/word/2006/wordml" xmlns:wps="http://schemas.microsoft.com/office/word/2010/wordprocessingShape" mc:Ignorable="w14 w15 w16se w16cid w16 w16cex w16sdtdh wp14">
+<w:document xmlns:wpc="http://schemas.microsoft.com/office/word/2010/wordprocessingCanvas" xmlns:cx="http://schemas.microsoft.com/office/drawing/2014/chartex" xmlns:mc="http://schemas.openxmlformats.org/markup-compatibility/2006" xmlns:o="urn:schemas-microsoft-com:office:office" xmlns:r="http://schemas.openxmlformats.org/officeDocument/2006/relationships" xmlns:m="http://schemas.openxmlformats.org/officeDocument/2006/math" xmlns:v="urn:schemas-microsoft-com:vml" xmlns:wp14="http://schemas.microsoft.com/office/word/2010/wordprocessingDrawing" xmlns:wp="http://schemas.openxmlformats.org/drawingml/2006/wordprocessingDrawing" xmlns:w10="urn:schemas-microsoft-com:office:word" xmlns:w="http://schemas.openxmlformats.org/wordprocessingml/2006/main" xmlns:w14="http://schemas.microsoft.com/office/word/2010/wordml" xmlns:w15="http://schemas.microsoft.com/office/word/2012/wordml" xmlns:w16se="http://schemas.microsoft.com/office/word/2015/wordml/symex" xmlns:wpg="http://schemas.microsoft.com/office/word/2010/wordprocessingGroup" xmlns:wpi="http://schemas.microsoft.com/office/word/2010/wordprocessingInk" xmlns:wne="http://schemas.microsoft.com/office/word/2006/wordml" xmlns:wps="http://schemas.microsoft.com/office/word/2010/wordprocessingShape" mc:Ignorable="w14 w15 w16se wp14">
   <w:body>
     <w:p>
       <w:pPr>
@@ -870,78 +870,98 @@
     <w:p>
       <w:pPr>
         <w:pStyle w:val="Cmsor4"/>
+        <w:rPr>
+          <w:color w:val="auto"/>
+        </w:rPr>
       </w:pPr>
       <w:bookmarkStart w:id="5" w:name="_lfawlbg1z31q" w:colFirst="0" w:colLast="0"/>
       <w:bookmarkEnd w:id="5"/>
       <w:proofErr w:type="spellStart"/>
       <w:r>
+        <w:rPr>
+          <w:color w:val="auto"/>
+        </w:rPr>
         <w:t>Csapattag</w:t>
       </w:r>
       <w:proofErr w:type="spellEnd"/>
       <w:r>
+        <w:rPr>
+          <w:color w:val="auto"/>
+        </w:rPr>
         <w:t xml:space="preserve"> 3 (</w:t>
       </w:r>
       <w:proofErr w:type="spellStart"/>
       <w:r>
         <w:rPr>
-          <w:color w:val="FF0000"/>
+          <w:b/>
+          <w:color w:val="auto"/>
         </w:rPr>
         <w:t>Schmeider</w:t>
       </w:r>
       <w:proofErr w:type="spellEnd"/>
       <w:r>
         <w:rPr>
-          <w:color w:val="FF0000"/>
-        </w:rPr>
-        <w:t xml:space="preserve"> </w:t>
-      </w:r>
-      <w:proofErr w:type="spellStart"/>
-      <w:r>
-        <w:rPr>
-          <w:color w:val="FF0000"/>
-        </w:rPr>
-        <w:t>Nándor</w:t>
-      </w:r>
-      <w:proofErr w:type="spellEnd"/>
-      <w:r>
+          <w:b/>
+          <w:color w:val="auto"/>
+        </w:rPr>
+        <w:t xml:space="preserve"> Nándor</w:t>
+      </w:r>
+      <w:r>
+        <w:rPr>
+          <w:b/>
+          <w:color w:val="auto"/>
+        </w:rPr>
         <w:t xml:space="preserve">, </w:t>
       </w:r>
       <w:r>
         <w:rPr>
-          <w:color w:val="FF0000"/>
-        </w:rPr>
-        <w:t>NEPTUN</w:t>
-      </w:r>
-      <w:r>
+          <w:b/>
+          <w:color w:val="auto"/>
+        </w:rPr>
+        <w:t>E9CLSH</w:t>
+      </w:r>
+      <w:r>
+        <w:rPr>
+          <w:b/>
+          <w:color w:val="auto"/>
+        </w:rPr>
         <w:t xml:space="preserve">, </w:t>
       </w:r>
-      <w:r>
-        <w:rPr>
-          <w:color w:val="FF0000"/>
-        </w:rPr>
-        <w:t>GitHub</w:t>
-      </w:r>
-      <w:r>
+      <w:proofErr w:type="spellStart"/>
+      <w:r>
+        <w:rPr>
+          <w:b/>
+          <w:color w:val="auto"/>
+        </w:rPr>
+        <w:t>schnandi</w:t>
+      </w:r>
+      <w:proofErr w:type="spellEnd"/>
+      <w:r>
+        <w:rPr>
+          <w:color w:val="auto"/>
+        </w:rPr>
         <w:t>)</w:t>
       </w:r>
     </w:p>
     <w:p>
       <w:proofErr w:type="spellStart"/>
       <w:r>
-        <w:rPr>
-          <w:color w:val="FF0000"/>
-        </w:rPr>
-        <w:t>Részfeladat</w:t>
-      </w:r>
-      <w:proofErr w:type="spellEnd"/>
-      <w:r>
-        <w:rPr>
-          <w:color w:val="FF0000"/>
-        </w:rPr>
-        <w:t xml:space="preserve"> 1</w:t>
-      </w:r>
-      <w:r>
-        <w:t xml:space="preserve"> (</w:t>
+        <w:t>Projekt</w:t>
+      </w:r>
+      <w:proofErr w:type="spellEnd"/>
+      <w:r>
+        <w:t xml:space="preserve"> </w:t>
+      </w:r>
+      <w:proofErr w:type="spellStart"/>
+      <w:r>
+        <w:t>elkezdése</w:t>
+      </w:r>
+      <w:proofErr w:type="spellEnd"/>
+      <w:r>
+        <w:t xml:space="preserve"> </w:t>
+      </w:r>
+      <w:r>
+        <w:t>(</w:t>
       </w:r>
       <w:proofErr w:type="spellStart"/>
       <w:r>
@@ -952,10 +972,7 @@
         <w:t xml:space="preserve"> kb. </w:t>
       </w:r>
       <w:r>
-        <w:rPr>
-          <w:color w:val="FF0000"/>
-        </w:rPr>
-        <w:t>X</w:t>
+        <w:t>3.5</w:t>
       </w:r>
       <w:r>
         <w:t xml:space="preserve"> </w:t>
@@ -975,94 +992,44 @@
           <w:ilvl w:val="0"/>
           <w:numId w:val="1"/>
         </w:numPr>
-        <w:rPr>
-          <w:color w:val="FF0000"/>
-        </w:rPr>
-      </w:pPr>
-      <w:proofErr w:type="spellStart"/>
-      <w:r>
-        <w:rPr>
-          <w:color w:val="FF0000"/>
-        </w:rPr>
-        <w:t>Konkrét</w:t>
-      </w:r>
-      <w:proofErr w:type="spellEnd"/>
-      <w:r>
-        <w:rPr>
-          <w:color w:val="FF0000"/>
-        </w:rPr>
-        <w:t xml:space="preserve">, </w:t>
-      </w:r>
-      <w:proofErr w:type="spellStart"/>
-      <w:r>
-        <w:rPr>
-          <w:color w:val="FF0000"/>
-        </w:rPr>
-        <w:t>projekt-specifikus</w:t>
-      </w:r>
-      <w:proofErr w:type="spellEnd"/>
-      <w:r>
-        <w:rPr>
-          <w:color w:val="FF0000"/>
-        </w:rPr>
-        <w:t xml:space="preserve"> </w:t>
-      </w:r>
-      <w:proofErr w:type="spellStart"/>
-      <w:r>
-        <w:rPr>
-          <w:color w:val="FF0000"/>
-        </w:rPr>
-        <w:t>feladat</w:t>
-      </w:r>
-      <w:proofErr w:type="spellEnd"/>
-      <w:r>
-        <w:rPr>
-          <w:color w:val="FF0000"/>
-        </w:rPr>
-        <w:t xml:space="preserve"> (X </w:t>
-      </w:r>
-      <w:proofErr w:type="spellStart"/>
-      <w:r>
-        <w:rPr>
-          <w:color w:val="FF0000"/>
-        </w:rPr>
-        <w:t>osztályhoz</w:t>
-      </w:r>
-      <w:proofErr w:type="spellEnd"/>
-      <w:r>
-        <w:rPr>
-          <w:color w:val="FF0000"/>
-        </w:rPr>
-        <w:t xml:space="preserve"> unit </w:t>
-      </w:r>
-      <w:proofErr w:type="spellStart"/>
-      <w:r>
-        <w:rPr>
-          <w:color w:val="FF0000"/>
-        </w:rPr>
-        <w:t>tesztek</w:t>
-      </w:r>
-      <w:proofErr w:type="spellEnd"/>
-      <w:r>
-        <w:rPr>
-          <w:color w:val="FF0000"/>
-        </w:rPr>
-        <w:t xml:space="preserve"> </w:t>
-      </w:r>
-      <w:proofErr w:type="spellStart"/>
-      <w:r>
-        <w:rPr>
-          <w:color w:val="FF0000"/>
-        </w:rPr>
-        <w:t>készítése</w:t>
-      </w:r>
-      <w:proofErr w:type="spellEnd"/>
-      <w:r>
-        <w:rPr>
-          <w:color w:val="FF0000"/>
-        </w:rPr>
-        <w:t>)</w:t>
-      </w:r>
+      </w:pPr>
+      <w:proofErr w:type="spellStart"/>
+      <w:r>
+        <w:t>Feladatok</w:t>
+      </w:r>
+      <w:proofErr w:type="spellEnd"/>
+      <w:r>
+        <w:t xml:space="preserve"> </w:t>
+      </w:r>
+      <w:proofErr w:type="spellStart"/>
+      <w:r>
+        <w:t>közös</w:t>
+      </w:r>
+      <w:proofErr w:type="spellEnd"/>
+      <w:r>
+        <w:t xml:space="preserve"> </w:t>
+      </w:r>
+      <w:proofErr w:type="spellStart"/>
+      <w:r>
+        <w:t>megbeszélése</w:t>
+      </w:r>
+      <w:proofErr w:type="spellEnd"/>
+      <w:r>
+        <w:t xml:space="preserve"> </w:t>
+      </w:r>
+      <w:proofErr w:type="spellStart"/>
+      <w:r>
+        <w:t>és</w:t>
+      </w:r>
+      <w:proofErr w:type="spellEnd"/>
+      <w:r>
+        <w:t xml:space="preserve"> </w:t>
+      </w:r>
+      <w:proofErr w:type="spellStart"/>
+      <w:r>
+        <w:t>megszervezése</w:t>
+      </w:r>
+      <w:proofErr w:type="spellEnd"/>
     </w:p>
     <w:p>
       <w:pPr>
@@ -1070,65 +1037,46 @@
           <w:ilvl w:val="0"/>
           <w:numId w:val="1"/>
         </w:numPr>
-        <w:rPr>
-          <w:color w:val="FF0000"/>
-        </w:rPr>
-      </w:pPr>
-      <w:r>
-        <w:rPr>
-          <w:color w:val="FF0000"/>
-        </w:rPr>
-        <w:t>...</w:t>
-      </w:r>
-    </w:p>
-    <w:p>
-      <w:pPr>
-        <w:rPr>
-          <w:color w:val="FF0000"/>
-        </w:rPr>
-      </w:pPr>
-      <w:proofErr w:type="spellStart"/>
-      <w:r>
-        <w:rPr>
-          <w:color w:val="FF0000"/>
-        </w:rPr>
-        <w:t>Részfeladat</w:t>
-      </w:r>
-      <w:proofErr w:type="spellEnd"/>
-      <w:r>
-        <w:rPr>
-          <w:color w:val="FF0000"/>
-        </w:rPr>
-        <w:t xml:space="preserve"> 2</w:t>
-      </w:r>
-      <w:r>
-        <w:t xml:space="preserve"> (</w:t>
-      </w:r>
-      <w:proofErr w:type="spellStart"/>
-      <w:r>
-        <w:t>összesen</w:t>
-      </w:r>
-      <w:proofErr w:type="spellEnd"/>
-      <w:r>
-        <w:t xml:space="preserve"> kb. </w:t>
-      </w:r>
-      <w:r>
-        <w:rPr>
-          <w:color w:val="FF0000"/>
-        </w:rPr>
-        <w:t>X</w:t>
-      </w:r>
-      <w:r>
-        <w:t xml:space="preserve"> </w:t>
-      </w:r>
-      <w:proofErr w:type="spellStart"/>
-      <w:r>
-        <w:t>óra</w:t>
-      </w:r>
-      <w:proofErr w:type="spellEnd"/>
-      <w:r>
-        <w:t>):</w:t>
-      </w:r>
+      </w:pPr>
+      <w:proofErr w:type="spellStart"/>
+      <w:r>
+        <w:t>Projlab</w:t>
+      </w:r>
+      <w:proofErr w:type="spellEnd"/>
+      <w:r>
+        <w:t xml:space="preserve"> </w:t>
+      </w:r>
+      <w:proofErr w:type="spellStart"/>
+      <w:r>
+        <w:t>projekt</w:t>
+      </w:r>
+      <w:proofErr w:type="spellEnd"/>
+      <w:r>
+        <w:t xml:space="preserve"> </w:t>
+      </w:r>
+      <w:proofErr w:type="spellStart"/>
+      <w:r>
+        <w:t>megkeresése</w:t>
+      </w:r>
+      <w:proofErr w:type="spellEnd"/>
+      <w:r>
+        <w:t xml:space="preserve">, </w:t>
+      </w:r>
+      <w:proofErr w:type="spellStart"/>
+      <w:r>
+        <w:t>felrakása</w:t>
+      </w:r>
+      <w:proofErr w:type="spellEnd"/>
+      <w:r>
+        <w:t xml:space="preserve"> a repo-</w:t>
+      </w:r>
+      <w:proofErr w:type="spellStart"/>
+      <w:r>
+        <w:t>ba</w:t>
+      </w:r>
+      <w:bookmarkStart w:id="6" w:name="_GoBack"/>
+      <w:bookmarkEnd w:id="6"/>
+      <w:proofErr w:type="spellEnd"/>
     </w:p>
     <w:p>
       <w:pPr>
@@ -1136,80 +1084,28 @@
           <w:ilvl w:val="0"/>
           <w:numId w:val="1"/>
         </w:numPr>
-        <w:rPr>
-          <w:color w:val="FF0000"/>
-        </w:rPr>
-      </w:pPr>
-      <w:proofErr w:type="spellStart"/>
-      <w:r>
-        <w:rPr>
-          <w:color w:val="FF0000"/>
-        </w:rPr>
-        <w:t>Konkrét</w:t>
-      </w:r>
-      <w:proofErr w:type="spellEnd"/>
-      <w:r>
-        <w:rPr>
-          <w:color w:val="FF0000"/>
-        </w:rPr>
-        <w:t xml:space="preserve">, </w:t>
-      </w:r>
-      <w:proofErr w:type="spellStart"/>
-      <w:r>
-        <w:rPr>
-          <w:color w:val="FF0000"/>
-        </w:rPr>
-        <w:t>projekt-specifikus</w:t>
-      </w:r>
-      <w:proofErr w:type="spellEnd"/>
-      <w:r>
-        <w:rPr>
-          <w:color w:val="FF0000"/>
-        </w:rPr>
-        <w:t xml:space="preserve"> </w:t>
-      </w:r>
-      <w:proofErr w:type="spellStart"/>
-      <w:r>
-        <w:rPr>
-          <w:color w:val="FF0000"/>
-        </w:rPr>
-        <w:t>feladat</w:t>
-      </w:r>
-      <w:proofErr w:type="spellEnd"/>
-      <w:r>
-        <w:rPr>
-          <w:color w:val="FF0000"/>
-        </w:rPr>
-        <w:t xml:space="preserve"> (Z </w:t>
-      </w:r>
-      <w:proofErr w:type="spellStart"/>
-      <w:r>
-        <w:rPr>
-          <w:color w:val="FF0000"/>
-        </w:rPr>
-        <w:t>részfeladat</w:t>
-      </w:r>
-      <w:proofErr w:type="spellEnd"/>
-      <w:r>
-        <w:rPr>
-          <w:color w:val="FF0000"/>
-        </w:rPr>
-        <w:t xml:space="preserve"> </w:t>
-      </w:r>
-      <w:proofErr w:type="spellStart"/>
-      <w:r>
-        <w:rPr>
-          <w:color w:val="FF0000"/>
-        </w:rPr>
-        <w:t>ellenőrzése</w:t>
-      </w:r>
-      <w:proofErr w:type="spellEnd"/>
-      <w:r>
-        <w:rPr>
-          <w:color w:val="FF0000"/>
-        </w:rPr>
-        <w:t>)</w:t>
-      </w:r>
+      </w:pPr>
+      <w:proofErr w:type="spellStart"/>
+      <w:r>
+        <w:t>Kódbázis</w:t>
+      </w:r>
+      <w:proofErr w:type="spellEnd"/>
+      <w:r>
+        <w:t xml:space="preserve"> </w:t>
+      </w:r>
+      <w:proofErr w:type="spellStart"/>
+      <w:r>
+        <w:t>elmagyarázása</w:t>
+      </w:r>
+      <w:proofErr w:type="spellEnd"/>
+      <w:r>
+        <w:t xml:space="preserve"> a </w:t>
+      </w:r>
+      <w:proofErr w:type="spellStart"/>
+      <w:r>
+        <w:t>többieknek</w:t>
+      </w:r>
+      <w:proofErr w:type="spellEnd"/>
     </w:p>
     <w:p>
       <w:pPr>
@@ -1219,106 +1115,56 @@
         </w:numPr>
       </w:pPr>
       <w:r>
-        <w:t>…</w:t>
-      </w:r>
-    </w:p>
-    <w:p>
-      <w:r>
-        <w:pict w14:anchorId="5AA88DF9">
-          <v:rect id="_x0000_i1027" style="width:0;height:1.5pt" o:hralign="center" o:hrstd="t" o:hr="t" fillcolor="#a0a0a0" stroked="f"/>
-        </w:pict>
-      </w:r>
-    </w:p>
-    <w:p>
-      <w:pPr>
-        <w:pStyle w:val="Cmsor4"/>
-        <w:rPr>
-          <w:color w:val="auto"/>
-        </w:rPr>
-      </w:pPr>
-      <w:bookmarkStart w:id="6" w:name="_6kw3bxvxrbz0" w:colFirst="0" w:colLast="0"/>
-      <w:bookmarkEnd w:id="6"/>
-      <w:proofErr w:type="spellStart"/>
-      <w:r>
-        <w:rPr>
-          <w:color w:val="auto"/>
-        </w:rPr>
-        <w:t>Csapattag</w:t>
-      </w:r>
-      <w:proofErr w:type="spellEnd"/>
-      <w:r>
-        <w:rPr>
-          <w:color w:val="auto"/>
-        </w:rPr>
-        <w:t xml:space="preserve"> 4 (</w:t>
-      </w:r>
-      <w:r>
-        <w:rPr>
-          <w:b/>
-          <w:bCs/>
-          <w:color w:val="auto"/>
-        </w:rPr>
-        <w:t xml:space="preserve">Scholtz Bálint </w:t>
-      </w:r>
-      <w:proofErr w:type="spellStart"/>
-      <w:r>
-        <w:rPr>
-          <w:b/>
-          <w:bCs/>
-          <w:color w:val="auto"/>
-        </w:rPr>
-        <w:t>András</w:t>
-      </w:r>
-      <w:proofErr w:type="spellEnd"/>
-      <w:r>
-        <w:rPr>
-          <w:color w:val="auto"/>
-        </w:rPr>
-        <w:t xml:space="preserve">, </w:t>
-      </w:r>
-      <w:r>
-        <w:rPr>
-          <w:b/>
-          <w:bCs/>
-          <w:color w:val="auto"/>
-        </w:rPr>
-        <w:t>A8O5M2</w:t>
-      </w:r>
-      <w:r>
-        <w:rPr>
-          <w:color w:val="auto"/>
-        </w:rPr>
-        <w:t xml:space="preserve">, </w:t>
-      </w:r>
-      <w:proofErr w:type="spellStart"/>
-      <w:r>
-        <w:rPr>
-          <w:b/>
-          <w:bCs/>
-          <w:color w:val="auto"/>
-        </w:rPr>
-        <w:t>OctaPinball</w:t>
-      </w:r>
-      <w:proofErr w:type="spellEnd"/>
-      <w:r>
-        <w:rPr>
-          <w:color w:val="auto"/>
-        </w:rPr>
-        <w:t>)</w:t>
-      </w:r>
-    </w:p>
-    <w:p>
-      <w:proofErr w:type="spellStart"/>
-      <w:r>
-        <w:t>Projekt</w:t>
-      </w:r>
-      <w:proofErr w:type="spellEnd"/>
-      <w:r>
-        <w:t xml:space="preserve"> </w:t>
-      </w:r>
-      <w:proofErr w:type="spellStart"/>
-      <w:r>
-        <w:t>elkezdése</w:t>
+        <w:t xml:space="preserve">Maven </w:t>
+      </w:r>
+      <w:proofErr w:type="spellStart"/>
+      <w:r>
+        <w:t>hozzáadása</w:t>
+      </w:r>
+      <w:proofErr w:type="spellEnd"/>
+      <w:r>
+        <w:t xml:space="preserve"> a </w:t>
+      </w:r>
+      <w:proofErr w:type="spellStart"/>
+      <w:r>
+        <w:t>projekthez</w:t>
+      </w:r>
+      <w:proofErr w:type="spellEnd"/>
+      <w:r>
+        <w:t xml:space="preserve"> </w:t>
+      </w:r>
+      <w:proofErr w:type="spellStart"/>
+      <w:r>
+        <w:t>és</w:t>
+      </w:r>
+      <w:proofErr w:type="spellEnd"/>
+      <w:r>
+        <w:t xml:space="preserve"> a build </w:t>
+      </w:r>
+      <w:proofErr w:type="spellStart"/>
+      <w:r>
+        <w:t>beüzemelése</w:t>
+      </w:r>
+      <w:proofErr w:type="spellEnd"/>
+      <w:r>
+        <w:t xml:space="preserve"> a </w:t>
+      </w:r>
+      <w:proofErr w:type="spellStart"/>
+      <w:r>
+        <w:t>Github</w:t>
+      </w:r>
+      <w:proofErr w:type="spellEnd"/>
+      <w:r>
+        <w:t xml:space="preserve"> Actions-ben.</w:t>
+      </w:r>
+    </w:p>
+    <w:p>
+      <w:r>
+        <w:t xml:space="preserve">BDD + UI </w:t>
+      </w:r>
+      <w:proofErr w:type="spellStart"/>
+      <w:r>
+        <w:t>tesztek</w:t>
       </w:r>
       <w:proofErr w:type="spellEnd"/>
       <w:r>
@@ -1333,13 +1179,7 @@
         <w:t xml:space="preserve"> kb. </w:t>
       </w:r>
       <w:r>
-        <w:t>3</w:t>
-      </w:r>
-      <w:r>
-        <w:t>,5</w:t>
-      </w:r>
-      <w:r>
-        <w:t xml:space="preserve"> </w:t>
+        <w:t xml:space="preserve">6 </w:t>
       </w:r>
       <w:proofErr w:type="spellStart"/>
       <w:r>
@@ -1357,41 +1197,28 @@
           <w:numId w:val="1"/>
         </w:numPr>
       </w:pPr>
-      <w:proofErr w:type="spellStart"/>
-      <w:r>
-        <w:t>Feladatok</w:t>
-      </w:r>
-      <w:proofErr w:type="spellEnd"/>
-      <w:r>
-        <w:t xml:space="preserve"> </w:t>
-      </w:r>
-      <w:proofErr w:type="spellStart"/>
-      <w:r>
-        <w:t>közös</w:t>
-      </w:r>
-      <w:proofErr w:type="spellEnd"/>
-      <w:r>
-        <w:t xml:space="preserve"> </w:t>
-      </w:r>
-      <w:proofErr w:type="spellStart"/>
-      <w:r>
-        <w:t>megbeszélése</w:t>
-      </w:r>
-      <w:proofErr w:type="spellEnd"/>
-      <w:r>
-        <w:t xml:space="preserve"> </w:t>
-      </w:r>
-      <w:proofErr w:type="spellStart"/>
-      <w:r>
-        <w:t>és</w:t>
-      </w:r>
-      <w:proofErr w:type="spellEnd"/>
-      <w:r>
-        <w:t xml:space="preserve"> </w:t>
-      </w:r>
-      <w:proofErr w:type="spellStart"/>
-      <w:r>
-        <w:t>megszervezése</w:t>
+      <w:r>
+        <w:t xml:space="preserve">UI </w:t>
+      </w:r>
+      <w:proofErr w:type="spellStart"/>
+      <w:r>
+        <w:t>tesztek</w:t>
+      </w:r>
+      <w:proofErr w:type="spellEnd"/>
+      <w:r>
+        <w:t xml:space="preserve"> </w:t>
+      </w:r>
+      <w:proofErr w:type="spellStart"/>
+      <w:r>
+        <w:t>elkészítéséhez</w:t>
+      </w:r>
+      <w:proofErr w:type="spellEnd"/>
+      <w:r>
+        <w:t xml:space="preserve"> framework </w:t>
+      </w:r>
+      <w:proofErr w:type="spellStart"/>
+      <w:r>
+        <w:t>kutatás</w:t>
       </w:r>
       <w:proofErr w:type="spellEnd"/>
     </w:p>
@@ -1403,48 +1230,13 @@
         </w:numPr>
       </w:pPr>
       <w:r>
-        <w:t xml:space="preserve">GitHub </w:t>
-      </w:r>
-      <w:proofErr w:type="spellStart"/>
-      <w:r>
-        <w:t>projekt</w:t>
-      </w:r>
-      <w:proofErr w:type="spellEnd"/>
-      <w:r>
-        <w:t xml:space="preserve"> </w:t>
-      </w:r>
-      <w:proofErr w:type="spellStart"/>
-      <w:r>
-        <w:t>beállítása</w:t>
-      </w:r>
-      <w:proofErr w:type="spellEnd"/>
-      <w:r>
-        <w:t xml:space="preserve"> (main branch </w:t>
-      </w:r>
-      <w:proofErr w:type="spellStart"/>
-      <w:r>
-        <w:t>levédése</w:t>
-      </w:r>
-      <w:proofErr w:type="spellEnd"/>
-      <w:r>
-        <w:t xml:space="preserve">, PR </w:t>
-      </w:r>
-      <w:proofErr w:type="spellStart"/>
-      <w:r>
-        <w:t>szabályok</w:t>
-      </w:r>
-      <w:proofErr w:type="spellEnd"/>
-      <w:r>
-        <w:t xml:space="preserve"> </w:t>
-      </w:r>
-      <w:proofErr w:type="spellStart"/>
-      <w:r>
-        <w:t>beállítása</w:t>
-      </w:r>
-      <w:proofErr w:type="spellEnd"/>
-      <w:r>
-        <w:t>)</w:t>
-      </w:r>
+        <w:t xml:space="preserve">Cucumber </w:t>
+      </w:r>
+      <w:proofErr w:type="spellStart"/>
+      <w:r>
+        <w:t>beüzemelése</w:t>
+      </w:r>
+      <w:proofErr w:type="spellEnd"/>
     </w:p>
     <w:p>
       <w:pPr>
@@ -1453,17 +1245,20 @@
           <w:numId w:val="1"/>
         </w:numPr>
       </w:pPr>
-      <w:proofErr w:type="spellStart"/>
-      <w:r>
-        <w:t>Issuek</w:t>
-      </w:r>
-      <w:proofErr w:type="spellEnd"/>
-      <w:r>
-        <w:t xml:space="preserve"> </w:t>
-      </w:r>
-      <w:proofErr w:type="spellStart"/>
-      <w:r>
-        <w:t>felvétele</w:t>
+      <w:r>
+        <w:t xml:space="preserve">BDD </w:t>
+      </w:r>
+      <w:proofErr w:type="spellStart"/>
+      <w:r>
+        <w:t>tesztek</w:t>
+      </w:r>
+      <w:proofErr w:type="spellEnd"/>
+      <w:r>
+        <w:t xml:space="preserve"> </w:t>
+      </w:r>
+      <w:proofErr w:type="spellStart"/>
+      <w:r>
+        <w:t>írása</w:t>
       </w:r>
       <w:proofErr w:type="spellEnd"/>
     </w:p>
@@ -1475,19 +1270,19 @@
         </w:numPr>
       </w:pPr>
       <w:r>
-        <w:t xml:space="preserve">HF </w:t>
-      </w:r>
-      <w:proofErr w:type="spellStart"/>
-      <w:r>
-        <w:t>leírás</w:t>
-      </w:r>
-      <w:proofErr w:type="spellEnd"/>
-      <w:r>
-        <w:t xml:space="preserve"> </w:t>
-      </w:r>
-      <w:proofErr w:type="spellStart"/>
-      <w:r>
-        <w:t>feltöltése</w:t>
+        <w:t xml:space="preserve">BDD </w:t>
+      </w:r>
+      <w:proofErr w:type="spellStart"/>
+      <w:r>
+        <w:t>dokumentáció</w:t>
+      </w:r>
+      <w:proofErr w:type="spellEnd"/>
+      <w:r>
+        <w:t xml:space="preserve"> </w:t>
+      </w:r>
+      <w:proofErr w:type="spellStart"/>
+      <w:r>
+        <w:t>írás</w:t>
       </w:r>
       <w:proofErr w:type="spellEnd"/>
     </w:p>
@@ -1497,7 +1292,31 @@
       </w:r>
       <w:proofErr w:type="spellStart"/>
       <w:r>
-        <w:t>beüzemelése</w:t>
+        <w:t>bugok</w:t>
+      </w:r>
+      <w:proofErr w:type="spellEnd"/>
+      <w:r>
+        <w:t xml:space="preserve"> </w:t>
+      </w:r>
+      <w:proofErr w:type="spellStart"/>
+      <w:r>
+        <w:t>átnézése</w:t>
+      </w:r>
+      <w:proofErr w:type="spellEnd"/>
+      <w:r>
+        <w:t xml:space="preserve"> </w:t>
+      </w:r>
+      <w:proofErr w:type="spellStart"/>
+      <w:r>
+        <w:t>és</w:t>
+      </w:r>
+      <w:proofErr w:type="spellEnd"/>
+      <w:r>
+        <w:t xml:space="preserve"> </w:t>
+      </w:r>
+      <w:proofErr w:type="spellStart"/>
+      <w:r>
+        <w:t>javítása</w:t>
       </w:r>
       <w:proofErr w:type="spellEnd"/>
       <w:r>
@@ -1509,13 +1328,7 @@
       </w:r>
       <w:proofErr w:type="spellEnd"/>
       <w:r>
-        <w:t xml:space="preserve"> kb. </w:t>
-      </w:r>
-      <w:r>
-        <w:t>4</w:t>
-      </w:r>
-      <w:r>
-        <w:t xml:space="preserve"> </w:t>
+        <w:t xml:space="preserve"> kb. 2 </w:t>
       </w:r>
       <w:proofErr w:type="spellStart"/>
       <w:r>
@@ -1523,7 +1336,10 @@
       </w:r>
       <w:proofErr w:type="spellEnd"/>
       <w:r>
-        <w:t>):</w:t>
+        <w:t>)</w:t>
+      </w:r>
+      <w:r>
+        <w:t>:</w:t>
       </w:r>
     </w:p>
     <w:p>
@@ -1534,15 +1350,108 @@
         </w:numPr>
       </w:pPr>
       <w:r>
-        <w:t xml:space="preserve">Sonar organization </w:t>
-      </w:r>
-      <w:proofErr w:type="spellStart"/>
-      <w:r>
-        <w:t>létrehozása</w:t>
-      </w:r>
-      <w:proofErr w:type="spellEnd"/>
-      <w:r>
-        <w:t>.</w:t>
+        <w:t xml:space="preserve">A Sonar </w:t>
+      </w:r>
+      <w:proofErr w:type="spellStart"/>
+      <w:r>
+        <w:t>által</w:t>
+      </w:r>
+      <w:proofErr w:type="spellEnd"/>
+      <w:r>
+        <w:t xml:space="preserve"> </w:t>
+      </w:r>
+      <w:proofErr w:type="spellStart"/>
+      <w:r>
+        <w:t>jelzett</w:t>
+      </w:r>
+      <w:proofErr w:type="spellEnd"/>
+      <w:r>
+        <w:t xml:space="preserve"> </w:t>
+      </w:r>
+      <w:proofErr w:type="spellStart"/>
+      <w:r>
+        <w:t>hibák</w:t>
+      </w:r>
+      <w:proofErr w:type="spellEnd"/>
+      <w:r>
+        <w:t xml:space="preserve"> </w:t>
+      </w:r>
+      <w:proofErr w:type="spellStart"/>
+      <w:r>
+        <w:t>egy</w:t>
+      </w:r>
+      <w:proofErr w:type="spellEnd"/>
+      <w:r>
+        <w:t xml:space="preserve"> </w:t>
+      </w:r>
+      <w:proofErr w:type="spellStart"/>
+      <w:r>
+        <w:t>részét</w:t>
+      </w:r>
+      <w:proofErr w:type="spellEnd"/>
+      <w:r>
+        <w:t xml:space="preserve"> </w:t>
+      </w:r>
+      <w:proofErr w:type="spellStart"/>
+      <w:r>
+        <w:t>átnéztem</w:t>
+      </w:r>
+      <w:proofErr w:type="spellEnd"/>
+      <w:r>
+        <w:t xml:space="preserve"> </w:t>
+      </w:r>
+      <w:proofErr w:type="spellStart"/>
+      <w:r>
+        <w:t>és</w:t>
+      </w:r>
+      <w:proofErr w:type="spellEnd"/>
+      <w:r>
+        <w:t xml:space="preserve"> </w:t>
+      </w:r>
+      <w:proofErr w:type="spellStart"/>
+      <w:r>
+        <w:t>javítottam</w:t>
+      </w:r>
+      <w:proofErr w:type="spellEnd"/>
+      <w:r>
+        <w:t xml:space="preserve"> </w:t>
+      </w:r>
+    </w:p>
+    <w:p>
+      <w:r>
+        <w:t>PR-</w:t>
+      </w:r>
+      <w:proofErr w:type="spellStart"/>
+      <w:r>
+        <w:t>ek</w:t>
+      </w:r>
+      <w:proofErr w:type="spellEnd"/>
+      <w:r>
+        <w:t xml:space="preserve"> </w:t>
+      </w:r>
+      <w:proofErr w:type="spellStart"/>
+      <w:r>
+        <w:t>ellenőrzése</w:t>
+      </w:r>
+      <w:proofErr w:type="spellEnd"/>
+      <w:r>
+        <w:t xml:space="preserve"> (</w:t>
+      </w:r>
+      <w:proofErr w:type="spellStart"/>
+      <w:r>
+        <w:t>összesen</w:t>
+      </w:r>
+      <w:proofErr w:type="spellEnd"/>
+      <w:r>
+        <w:t xml:space="preserve"> kb. 1 </w:t>
+      </w:r>
+      <w:proofErr w:type="spellStart"/>
+      <w:r>
+        <w:t>óra</w:t>
+      </w:r>
+      <w:proofErr w:type="spellEnd"/>
+      <w:r>
+        <w:t>):</w:t>
       </w:r>
     </w:p>
     <w:p>
@@ -1552,67 +1461,156 @@
           <w:numId w:val="1"/>
         </w:numPr>
       </w:pPr>
-      <w:r>
-        <w:t xml:space="preserve">GitHub </w:t>
-      </w:r>
-      <w:proofErr w:type="spellStart"/>
-      <w:r>
-        <w:t>Actionsbe</w:t>
-      </w:r>
-      <w:proofErr w:type="spellEnd"/>
-      <w:r>
-        <w:t xml:space="preserve"> </w:t>
-      </w:r>
-      <w:proofErr w:type="spellStart"/>
-      <w:r>
-        <w:t>való</w:t>
-      </w:r>
-      <w:proofErr w:type="spellEnd"/>
-      <w:r>
-        <w:t xml:space="preserve"> </w:t>
-      </w:r>
-      <w:proofErr w:type="spellStart"/>
-      <w:r>
-        <w:t>integrálása</w:t>
-      </w:r>
-      <w:proofErr w:type="spellEnd"/>
-    </w:p>
-    <w:p>
-      <w:proofErr w:type="spellStart"/>
-      <w:r>
-        <w:t>Statikus</w:t>
-      </w:r>
-      <w:proofErr w:type="spellEnd"/>
-      <w:r>
-        <w:t xml:space="preserve"> </w:t>
-      </w:r>
-      <w:proofErr w:type="spellStart"/>
-      <w:r>
-        <w:t>analízis</w:t>
-      </w:r>
-      <w:proofErr w:type="spellEnd"/>
-      <w:r>
-        <w:t xml:space="preserve"> </w:t>
-      </w:r>
-      <w:proofErr w:type="spellStart"/>
-      <w:r>
-        <w:t>utáni</w:t>
-      </w:r>
-      <w:proofErr w:type="spellEnd"/>
-      <w:r>
-        <w:t xml:space="preserve"> </w:t>
-      </w:r>
-      <w:proofErr w:type="spellStart"/>
-      <w:r>
-        <w:t>hibák</w:t>
-      </w:r>
-      <w:proofErr w:type="spellEnd"/>
-      <w:r>
-        <w:t xml:space="preserve"> </w:t>
-      </w:r>
-      <w:proofErr w:type="spellStart"/>
-      <w:r>
-        <w:t>javítása</w:t>
+      <w:proofErr w:type="spellStart"/>
+      <w:r>
+        <w:t>Csapattagok</w:t>
+      </w:r>
+      <w:proofErr w:type="spellEnd"/>
+      <w:r>
+        <w:t xml:space="preserve"> PR-</w:t>
+      </w:r>
+      <w:proofErr w:type="spellStart"/>
+      <w:r>
+        <w:t>jeinek</w:t>
+      </w:r>
+      <w:proofErr w:type="spellEnd"/>
+      <w:r>
+        <w:t xml:space="preserve"> </w:t>
+      </w:r>
+      <w:proofErr w:type="spellStart"/>
+      <w:r>
+        <w:t>validálása</w:t>
+      </w:r>
+      <w:proofErr w:type="spellEnd"/>
+      <w:r>
+        <w:t>.</w:t>
+      </w:r>
+    </w:p>
+    <w:p>
+      <w:r>
+        <w:pict w14:anchorId="5AA88DF9">
+          <v:rect id="_x0000_i1027" style="width:0;height:1.5pt" o:hralign="center" o:hrstd="t" o:hr="t" fillcolor="#a0a0a0" stroked="f"/>
+        </w:pict>
+      </w:r>
+    </w:p>
+    <w:p>
+      <w:pPr>
+        <w:pStyle w:val="Cmsor4"/>
+        <w:rPr>
+          <w:color w:val="auto"/>
+        </w:rPr>
+      </w:pPr>
+      <w:bookmarkStart w:id="7" w:name="_6kw3bxvxrbz0" w:colFirst="0" w:colLast="0"/>
+      <w:bookmarkEnd w:id="7"/>
+      <w:proofErr w:type="spellStart"/>
+      <w:r>
+        <w:rPr>
+          <w:color w:val="auto"/>
+        </w:rPr>
+        <w:t>Csapattag</w:t>
+      </w:r>
+      <w:proofErr w:type="spellEnd"/>
+      <w:r>
+        <w:rPr>
+          <w:color w:val="auto"/>
+        </w:rPr>
+        <w:t xml:space="preserve"> 4 (</w:t>
+      </w:r>
+      <w:proofErr w:type="spellStart"/>
+      <w:r>
+        <w:rPr>
+          <w:b/>
+          <w:bCs/>
+          <w:color w:val="auto"/>
+        </w:rPr>
+        <w:t>Scholtz</w:t>
+      </w:r>
+      <w:proofErr w:type="spellEnd"/>
+      <w:r>
+        <w:rPr>
+          <w:b/>
+          <w:bCs/>
+          <w:color w:val="auto"/>
+        </w:rPr>
+        <w:t xml:space="preserve"> </w:t>
+      </w:r>
+      <w:proofErr w:type="spellStart"/>
+      <w:r>
+        <w:rPr>
+          <w:b/>
+          <w:bCs/>
+          <w:color w:val="auto"/>
+        </w:rPr>
+        <w:t>Bálint</w:t>
+      </w:r>
+      <w:proofErr w:type="spellEnd"/>
+      <w:r>
+        <w:rPr>
+          <w:b/>
+          <w:bCs/>
+          <w:color w:val="auto"/>
+        </w:rPr>
+        <w:t xml:space="preserve"> </w:t>
+      </w:r>
+      <w:proofErr w:type="spellStart"/>
+      <w:r>
+        <w:rPr>
+          <w:b/>
+          <w:bCs/>
+          <w:color w:val="auto"/>
+        </w:rPr>
+        <w:t>András</w:t>
+      </w:r>
+      <w:proofErr w:type="spellEnd"/>
+      <w:r>
+        <w:rPr>
+          <w:color w:val="auto"/>
+        </w:rPr>
+        <w:t xml:space="preserve">, </w:t>
+      </w:r>
+      <w:r>
+        <w:rPr>
+          <w:b/>
+          <w:bCs/>
+          <w:color w:val="auto"/>
+        </w:rPr>
+        <w:t>A8O5M2</w:t>
+      </w:r>
+      <w:r>
+        <w:rPr>
+          <w:color w:val="auto"/>
+        </w:rPr>
+        <w:t xml:space="preserve">, </w:t>
+      </w:r>
+      <w:proofErr w:type="spellStart"/>
+      <w:r>
+        <w:rPr>
+          <w:b/>
+          <w:bCs/>
+          <w:color w:val="auto"/>
+        </w:rPr>
+        <w:t>OctaPinball</w:t>
+      </w:r>
+      <w:proofErr w:type="spellEnd"/>
+      <w:r>
+        <w:rPr>
+          <w:color w:val="auto"/>
+        </w:rPr>
+        <w:t>)</w:t>
+      </w:r>
+    </w:p>
+    <w:p>
+      <w:proofErr w:type="spellStart"/>
+      <w:r>
+        <w:t>Projekt</w:t>
+      </w:r>
+      <w:proofErr w:type="spellEnd"/>
+      <w:r>
+        <w:t xml:space="preserve"> </w:t>
+      </w:r>
+      <w:proofErr w:type="spellStart"/>
+      <w:r>
+        <w:t>elkezdése</w:t>
       </w:r>
       <w:proofErr w:type="spellEnd"/>
       <w:r>
@@ -1627,16 +1625,13 @@
         <w:t xml:space="preserve"> kb. </w:t>
       </w:r>
       <w:r>
-        <w:t>0</w:t>
-      </w:r>
-      <w:r>
-        <w:t>,</w:t>
-      </w:r>
-      <w:r>
-        <w:t>7</w:t>
-      </w:r>
-      <w:r>
-        <w:t xml:space="preserve">5 </w:t>
+        <w:t>3</w:t>
+      </w:r>
+      <w:r>
+        <w:t>,5</w:t>
+      </w:r>
+      <w:r>
+        <w:t xml:space="preserve"> </w:t>
       </w:r>
       <w:proofErr w:type="spellStart"/>
       <w:r>
@@ -1656,15 +1651,39 @@
       </w:pPr>
       <w:proofErr w:type="spellStart"/>
       <w:r>
-        <w:t>Hibák</w:t>
-      </w:r>
-      <w:proofErr w:type="spellEnd"/>
-      <w:r>
-        <w:t xml:space="preserve"> </w:t>
-      </w:r>
-      <w:proofErr w:type="spellStart"/>
-      <w:r>
-        <w:t>elemzése</w:t>
+        <w:t>Feladatok</w:t>
+      </w:r>
+      <w:proofErr w:type="spellEnd"/>
+      <w:r>
+        <w:t xml:space="preserve"> </w:t>
+      </w:r>
+      <w:proofErr w:type="spellStart"/>
+      <w:r>
+        <w:t>közös</w:t>
+      </w:r>
+      <w:proofErr w:type="spellEnd"/>
+      <w:r>
+        <w:t xml:space="preserve"> </w:t>
+      </w:r>
+      <w:proofErr w:type="spellStart"/>
+      <w:r>
+        <w:t>megbeszélése</w:t>
+      </w:r>
+      <w:proofErr w:type="spellEnd"/>
+      <w:r>
+        <w:t xml:space="preserve"> </w:t>
+      </w:r>
+      <w:proofErr w:type="spellStart"/>
+      <w:r>
+        <w:t>és</w:t>
+      </w:r>
+      <w:proofErr w:type="spellEnd"/>
+      <w:r>
+        <w:t xml:space="preserve"> </w:t>
+      </w:r>
+      <w:proofErr w:type="spellStart"/>
+      <w:r>
+        <w:t>megszervezése</w:t>
       </w:r>
       <w:proofErr w:type="spellEnd"/>
     </w:p>
@@ -1676,56 +1695,47 @@
         </w:numPr>
       </w:pPr>
       <w:r>
-        <w:t xml:space="preserve">Switch case </w:t>
-      </w:r>
-      <w:proofErr w:type="spellStart"/>
-      <w:r>
-        <w:t>hibák</w:t>
-      </w:r>
-      <w:proofErr w:type="spellEnd"/>
-      <w:r>
-        <w:t xml:space="preserve"> </w:t>
-      </w:r>
-      <w:proofErr w:type="spellStart"/>
-      <w:r>
-        <w:t>javítása</w:t>
-      </w:r>
-      <w:proofErr w:type="spellEnd"/>
-    </w:p>
-    <w:p>
-      <w:r>
-        <w:lastRenderedPageBreak/>
-        <w:t xml:space="preserve">BDD </w:t>
-      </w:r>
-      <w:proofErr w:type="spellStart"/>
-      <w:r>
-        <w:t>tesztek</w:t>
-      </w:r>
-      <w:proofErr w:type="spellEnd"/>
-      <w:r>
-        <w:t xml:space="preserve"> (</w:t>
-      </w:r>
-      <w:proofErr w:type="spellStart"/>
-      <w:r>
-        <w:t>összesen</w:t>
-      </w:r>
-      <w:proofErr w:type="spellEnd"/>
-      <w:r>
-        <w:t xml:space="preserve"> kb. </w:t>
-      </w:r>
-      <w:r>
-        <w:t>4</w:t>
-      </w:r>
-      <w:r>
-        <w:t xml:space="preserve"> </w:t>
-      </w:r>
-      <w:proofErr w:type="spellStart"/>
-      <w:r>
-        <w:t>óra</w:t>
-      </w:r>
-      <w:proofErr w:type="spellEnd"/>
-      <w:r>
-        <w:t>):</w:t>
+        <w:t xml:space="preserve">GitHub </w:t>
+      </w:r>
+      <w:proofErr w:type="spellStart"/>
+      <w:r>
+        <w:t>projekt</w:t>
+      </w:r>
+      <w:proofErr w:type="spellEnd"/>
+      <w:r>
+        <w:t xml:space="preserve"> </w:t>
+      </w:r>
+      <w:proofErr w:type="spellStart"/>
+      <w:r>
+        <w:t>beállítása</w:t>
+      </w:r>
+      <w:proofErr w:type="spellEnd"/>
+      <w:r>
+        <w:t xml:space="preserve"> (main branch </w:t>
+      </w:r>
+      <w:proofErr w:type="spellStart"/>
+      <w:r>
+        <w:t>levédése</w:t>
+      </w:r>
+      <w:proofErr w:type="spellEnd"/>
+      <w:r>
+        <w:t xml:space="preserve">, PR </w:t>
+      </w:r>
+      <w:proofErr w:type="spellStart"/>
+      <w:r>
+        <w:t>szabályok</w:t>
+      </w:r>
+      <w:proofErr w:type="spellEnd"/>
+      <w:r>
+        <w:t xml:space="preserve"> </w:t>
+      </w:r>
+      <w:proofErr w:type="spellStart"/>
+      <w:r>
+        <w:t>beállítása</w:t>
+      </w:r>
+      <w:proofErr w:type="spellEnd"/>
+      <w:r>
+        <w:t>)</w:t>
       </w:r>
     </w:p>
     <w:p>
@@ -1737,23 +1747,16 @@
       </w:pPr>
       <w:proofErr w:type="spellStart"/>
       <w:r>
-        <w:t>Teszt</w:t>
-      </w:r>
-      <w:proofErr w:type="spellEnd"/>
-      <w:r>
-        <w:t xml:space="preserve"> </w:t>
-      </w:r>
-      <w:proofErr w:type="spellStart"/>
-      <w:r>
-        <w:t>eszköz</w:t>
-      </w:r>
-      <w:proofErr w:type="spellEnd"/>
-      <w:r>
-        <w:t xml:space="preserve"> </w:t>
-      </w:r>
-      <w:proofErr w:type="spellStart"/>
-      <w:r>
-        <w:t>keresése</w:t>
+        <w:lastRenderedPageBreak/>
+        <w:t>Issuek</w:t>
+      </w:r>
+      <w:proofErr w:type="spellEnd"/>
+      <w:r>
+        <w:t xml:space="preserve"> </w:t>
+      </w:r>
+      <w:proofErr w:type="spellStart"/>
+      <w:r>
+        <w:t>felvétele</w:t>
       </w:r>
       <w:proofErr w:type="spellEnd"/>
     </w:p>
@@ -1765,13 +1768,56 @@
         </w:numPr>
       </w:pPr>
       <w:r>
-        <w:t xml:space="preserve">Cucumber </w:t>
+        <w:t xml:space="preserve">HF </w:t>
+      </w:r>
+      <w:proofErr w:type="spellStart"/>
+      <w:r>
+        <w:t>leírás</w:t>
+      </w:r>
+      <w:proofErr w:type="spellEnd"/>
+      <w:r>
+        <w:t xml:space="preserve"> </w:t>
+      </w:r>
+      <w:proofErr w:type="spellStart"/>
+      <w:r>
+        <w:t>feltöltése</w:t>
+      </w:r>
+      <w:proofErr w:type="spellEnd"/>
+    </w:p>
+    <w:p>
+      <w:r>
+        <w:t xml:space="preserve">Sonar </w:t>
       </w:r>
       <w:proofErr w:type="spellStart"/>
       <w:r>
         <w:t>beüzemelése</w:t>
       </w:r>
       <w:proofErr w:type="spellEnd"/>
+      <w:r>
+        <w:t xml:space="preserve"> (</w:t>
+      </w:r>
+      <w:proofErr w:type="spellStart"/>
+      <w:r>
+        <w:t>összesen</w:t>
+      </w:r>
+      <w:proofErr w:type="spellEnd"/>
+      <w:r>
+        <w:t xml:space="preserve"> kb. </w:t>
+      </w:r>
+      <w:r>
+        <w:t>4</w:t>
+      </w:r>
+      <w:r>
+        <w:t xml:space="preserve"> </w:t>
+      </w:r>
+      <w:proofErr w:type="spellStart"/>
+      <w:r>
+        <w:t>óra</w:t>
+      </w:r>
+      <w:proofErr w:type="spellEnd"/>
+      <w:r>
+        <w:t>):</w:t>
+      </w:r>
     </w:p>
     <w:p>
       <w:pPr>
@@ -1781,55 +1827,15 @@
         </w:numPr>
       </w:pPr>
       <w:r>
-        <w:t xml:space="preserve">BDD </w:t>
-      </w:r>
-      <w:proofErr w:type="spellStart"/>
-      <w:r>
-        <w:t>tesztek</w:t>
-      </w:r>
-      <w:proofErr w:type="spellEnd"/>
-      <w:r>
-        <w:t xml:space="preserve"> </w:t>
-      </w:r>
-      <w:proofErr w:type="spellStart"/>
-      <w:r>
-        <w:t>írása</w:t>
-      </w:r>
-      <w:proofErr w:type="spellEnd"/>
-    </w:p>
-    <w:p>
-      <w:r>
-        <w:t xml:space="preserve">PR-ek </w:t>
-      </w:r>
-      <w:proofErr w:type="spellStart"/>
-      <w:r>
-        <w:t>ellenőrzése</w:t>
-      </w:r>
-      <w:proofErr w:type="spellEnd"/>
-      <w:r>
-        <w:t xml:space="preserve"> (</w:t>
-      </w:r>
-      <w:proofErr w:type="spellStart"/>
-      <w:r>
-        <w:t>összesen</w:t>
-      </w:r>
-      <w:proofErr w:type="spellEnd"/>
-      <w:r>
-        <w:t xml:space="preserve"> kb. </w:t>
-      </w:r>
-      <w:r>
-        <w:t>1</w:t>
-      </w:r>
-      <w:r>
-        <w:t xml:space="preserve"> </w:t>
-      </w:r>
-      <w:proofErr w:type="spellStart"/>
-      <w:r>
-        <w:t>óra</w:t>
-      </w:r>
-      <w:proofErr w:type="spellEnd"/>
-      <w:r>
-        <w:t>):</w:t>
+        <w:t xml:space="preserve">Sonar organization </w:t>
+      </w:r>
+      <w:proofErr w:type="spellStart"/>
+      <w:r>
+        <w:t>létrehozása</w:t>
+      </w:r>
+      <w:proofErr w:type="spellEnd"/>
+      <w:r>
+        <w:t>.</w:t>
       </w:r>
     </w:p>
     <w:p>
@@ -1839,6 +1845,300 @@
           <w:numId w:val="1"/>
         </w:numPr>
       </w:pPr>
+      <w:r>
+        <w:t xml:space="preserve">GitHub </w:t>
+      </w:r>
+      <w:proofErr w:type="spellStart"/>
+      <w:r>
+        <w:t>Actionsbe</w:t>
+      </w:r>
+      <w:proofErr w:type="spellEnd"/>
+      <w:r>
+        <w:t xml:space="preserve"> </w:t>
+      </w:r>
+      <w:proofErr w:type="spellStart"/>
+      <w:r>
+        <w:t>való</w:t>
+      </w:r>
+      <w:proofErr w:type="spellEnd"/>
+      <w:r>
+        <w:t xml:space="preserve"> </w:t>
+      </w:r>
+      <w:proofErr w:type="spellStart"/>
+      <w:r>
+        <w:t>integrálása</w:t>
+      </w:r>
+      <w:proofErr w:type="spellEnd"/>
+    </w:p>
+    <w:p>
+      <w:proofErr w:type="spellStart"/>
+      <w:r>
+        <w:t>Statikus</w:t>
+      </w:r>
+      <w:proofErr w:type="spellEnd"/>
+      <w:r>
+        <w:t xml:space="preserve"> </w:t>
+      </w:r>
+      <w:proofErr w:type="spellStart"/>
+      <w:r>
+        <w:t>analízis</w:t>
+      </w:r>
+      <w:proofErr w:type="spellEnd"/>
+      <w:r>
+        <w:t xml:space="preserve"> </w:t>
+      </w:r>
+      <w:proofErr w:type="spellStart"/>
+      <w:r>
+        <w:t>utáni</w:t>
+      </w:r>
+      <w:proofErr w:type="spellEnd"/>
+      <w:r>
+        <w:t xml:space="preserve"> </w:t>
+      </w:r>
+      <w:proofErr w:type="spellStart"/>
+      <w:r>
+        <w:t>hibák</w:t>
+      </w:r>
+      <w:proofErr w:type="spellEnd"/>
+      <w:r>
+        <w:t xml:space="preserve"> </w:t>
+      </w:r>
+      <w:proofErr w:type="spellStart"/>
+      <w:r>
+        <w:t>javítása</w:t>
+      </w:r>
+      <w:proofErr w:type="spellEnd"/>
+      <w:r>
+        <w:t xml:space="preserve"> (</w:t>
+      </w:r>
+      <w:proofErr w:type="spellStart"/>
+      <w:r>
+        <w:t>összesen</w:t>
+      </w:r>
+      <w:proofErr w:type="spellEnd"/>
+      <w:r>
+        <w:t xml:space="preserve"> kb. </w:t>
+      </w:r>
+      <w:r>
+        <w:t>0</w:t>
+      </w:r>
+      <w:r>
+        <w:t>,</w:t>
+      </w:r>
+      <w:r>
+        <w:t>7</w:t>
+      </w:r>
+      <w:r>
+        <w:t xml:space="preserve">5 </w:t>
+      </w:r>
+      <w:proofErr w:type="spellStart"/>
+      <w:r>
+        <w:t>óra</w:t>
+      </w:r>
+      <w:proofErr w:type="spellEnd"/>
+      <w:r>
+        <w:t>):</w:t>
+      </w:r>
+    </w:p>
+    <w:p>
+      <w:pPr>
+        <w:numPr>
+          <w:ilvl w:val="0"/>
+          <w:numId w:val="1"/>
+        </w:numPr>
+      </w:pPr>
+      <w:proofErr w:type="spellStart"/>
+      <w:r>
+        <w:t>Hibák</w:t>
+      </w:r>
+      <w:proofErr w:type="spellEnd"/>
+      <w:r>
+        <w:t xml:space="preserve"> </w:t>
+      </w:r>
+      <w:proofErr w:type="spellStart"/>
+      <w:r>
+        <w:t>elemzése</w:t>
+      </w:r>
+      <w:proofErr w:type="spellEnd"/>
+    </w:p>
+    <w:p>
+      <w:pPr>
+        <w:numPr>
+          <w:ilvl w:val="0"/>
+          <w:numId w:val="1"/>
+        </w:numPr>
+      </w:pPr>
+      <w:r>
+        <w:t xml:space="preserve">Switch case </w:t>
+      </w:r>
+      <w:proofErr w:type="spellStart"/>
+      <w:r>
+        <w:t>hibák</w:t>
+      </w:r>
+      <w:proofErr w:type="spellEnd"/>
+      <w:r>
+        <w:t xml:space="preserve"> </w:t>
+      </w:r>
+      <w:proofErr w:type="spellStart"/>
+      <w:r>
+        <w:t>javítása</w:t>
+      </w:r>
+      <w:proofErr w:type="spellEnd"/>
+    </w:p>
+    <w:p>
+      <w:r>
+        <w:t xml:space="preserve">BDD </w:t>
+      </w:r>
+      <w:proofErr w:type="spellStart"/>
+      <w:r>
+        <w:t>tesztek</w:t>
+      </w:r>
+      <w:proofErr w:type="spellEnd"/>
+      <w:r>
+        <w:t xml:space="preserve"> (</w:t>
+      </w:r>
+      <w:proofErr w:type="spellStart"/>
+      <w:r>
+        <w:t>összesen</w:t>
+      </w:r>
+      <w:proofErr w:type="spellEnd"/>
+      <w:r>
+        <w:t xml:space="preserve"> kb. </w:t>
+      </w:r>
+      <w:r>
+        <w:t>4</w:t>
+      </w:r>
+      <w:r>
+        <w:t xml:space="preserve"> </w:t>
+      </w:r>
+      <w:proofErr w:type="spellStart"/>
+      <w:r>
+        <w:t>óra</w:t>
+      </w:r>
+      <w:proofErr w:type="spellEnd"/>
+      <w:r>
+        <w:t>):</w:t>
+      </w:r>
+    </w:p>
+    <w:p>
+      <w:pPr>
+        <w:numPr>
+          <w:ilvl w:val="0"/>
+          <w:numId w:val="1"/>
+        </w:numPr>
+      </w:pPr>
+      <w:proofErr w:type="spellStart"/>
+      <w:r>
+        <w:t>Teszt</w:t>
+      </w:r>
+      <w:proofErr w:type="spellEnd"/>
+      <w:r>
+        <w:t xml:space="preserve"> </w:t>
+      </w:r>
+      <w:proofErr w:type="spellStart"/>
+      <w:r>
+        <w:t>eszköz</w:t>
+      </w:r>
+      <w:proofErr w:type="spellEnd"/>
+      <w:r>
+        <w:t xml:space="preserve"> </w:t>
+      </w:r>
+      <w:proofErr w:type="spellStart"/>
+      <w:r>
+        <w:t>keresése</w:t>
+      </w:r>
+      <w:proofErr w:type="spellEnd"/>
+    </w:p>
+    <w:p>
+      <w:pPr>
+        <w:numPr>
+          <w:ilvl w:val="0"/>
+          <w:numId w:val="1"/>
+        </w:numPr>
+      </w:pPr>
+      <w:r>
+        <w:t xml:space="preserve">Cucumber </w:t>
+      </w:r>
+      <w:proofErr w:type="spellStart"/>
+      <w:r>
+        <w:t>beüzemelése</w:t>
+      </w:r>
+      <w:proofErr w:type="spellEnd"/>
+    </w:p>
+    <w:p>
+      <w:pPr>
+        <w:numPr>
+          <w:ilvl w:val="0"/>
+          <w:numId w:val="1"/>
+        </w:numPr>
+      </w:pPr>
+      <w:r>
+        <w:t xml:space="preserve">BDD </w:t>
+      </w:r>
+      <w:proofErr w:type="spellStart"/>
+      <w:r>
+        <w:t>tesztek</w:t>
+      </w:r>
+      <w:proofErr w:type="spellEnd"/>
+      <w:r>
+        <w:t xml:space="preserve"> </w:t>
+      </w:r>
+      <w:proofErr w:type="spellStart"/>
+      <w:r>
+        <w:t>írása</w:t>
+      </w:r>
+      <w:proofErr w:type="spellEnd"/>
+    </w:p>
+    <w:p>
+      <w:r>
+        <w:t>PR-</w:t>
+      </w:r>
+      <w:proofErr w:type="spellStart"/>
+      <w:r>
+        <w:t>ek</w:t>
+      </w:r>
+      <w:proofErr w:type="spellEnd"/>
+      <w:r>
+        <w:t xml:space="preserve"> </w:t>
+      </w:r>
+      <w:proofErr w:type="spellStart"/>
+      <w:r>
+        <w:t>ellenőrzése</w:t>
+      </w:r>
+      <w:proofErr w:type="spellEnd"/>
+      <w:r>
+        <w:t xml:space="preserve"> (</w:t>
+      </w:r>
+      <w:proofErr w:type="spellStart"/>
+      <w:r>
+        <w:t>összesen</w:t>
+      </w:r>
+      <w:proofErr w:type="spellEnd"/>
+      <w:r>
+        <w:t xml:space="preserve"> kb. </w:t>
+      </w:r>
+      <w:r>
+        <w:t>1</w:t>
+      </w:r>
+      <w:r>
+        <w:t xml:space="preserve"> </w:t>
+      </w:r>
+      <w:proofErr w:type="spellStart"/>
+      <w:r>
+        <w:t>óra</w:t>
+      </w:r>
+      <w:proofErr w:type="spellEnd"/>
+      <w:r>
+        <w:t>):</w:t>
+      </w:r>
+    </w:p>
+    <w:p>
+      <w:pPr>
+        <w:numPr>
+          <w:ilvl w:val="0"/>
+          <w:numId w:val="1"/>
+        </w:numPr>
+      </w:pPr>
       <w:proofErr w:type="spellStart"/>
       <w:r>
         <w:t>Csapattagok</w:t>
@@ -1945,13 +2245,13 @@
         <w:tab/>
         <w:t>…………….</w:t>
       </w:r>
-      <w:commentRangeStart w:id="7"/>
+      <w:commentRangeStart w:id="8"/>
       <w:r>
         <w:t>.</w:t>
       </w:r>
-      <w:commentRangeEnd w:id="7"/>
-      <w:r>
-        <w:commentReference w:id="7"/>
+      <w:commentRangeEnd w:id="8"/>
+      <w:r>
+        <w:commentReference w:id="8"/>
       </w:r>
     </w:p>
     <w:sectPr>
@@ -1965,7 +2265,7 @@
 </file>
 
 <file path=word/comments.xml><?xml version="1.0" encoding="utf-8"?>
-<w:comments xmlns:wpc="http://schemas.microsoft.com/office/word/2010/wordprocessingCanvas" xmlns:cx="http://schemas.microsoft.com/office/drawing/2014/chartex" xmlns:cx1="http://schemas.microsoft.com/office/drawing/2015/9/8/chartex" xmlns:cx2="http://schemas.microsoft.com/office/drawing/2015/10/21/chartex" xmlns:cx3="http://schemas.microsoft.com/office/drawing/2016/5/9/chartex" xmlns:cx4="http://schemas.microsoft.com/office/drawing/2016/5/10/chartex" xmlns:cx5="http://schemas.microsoft.com/office/drawing/2016/5/11/chartex" xmlns:cx6="http://schemas.microsoft.com/office/drawing/2016/5/12/chartex" xmlns:cx7="http://schemas.microsoft.com/office/drawing/2016/5/13/chartex" xmlns:cx8="http://schemas.microsoft.com/office/drawing/2016/5/14/chartex" xmlns:mc="http://schemas.openxmlformats.org/markup-compatibility/2006" xmlns:aink="http://schemas.microsoft.com/office/drawing/2016/ink" xmlns:am3d="http://schemas.microsoft.com/office/drawing/2017/model3d" xmlns:o="urn:schemas-microsoft-com:office:office" xmlns:oel="http://schemas.microsoft.com/office/2019/extlst" xmlns:r="http://schemas.openxmlformats.org/officeDocument/2006/relationships" xmlns:m="http://schemas.openxmlformats.org/officeDocument/2006/math" xmlns:v="urn:schemas-microsoft-com:vml" xmlns:wp14="http://schemas.microsoft.com/office/word/2010/wordprocessingDrawing" xmlns:wp="http://schemas.openxmlformats.org/drawingml/2006/wordprocessingDrawing" xmlns:w10="urn:schemas-microsoft-com:office:word" xmlns:w="http://schemas.openxmlformats.org/wordprocessingml/2006/main" xmlns:w14="http://schemas.microsoft.com/office/word/2010/wordml" xmlns:w15="http://schemas.microsoft.com/office/word/2012/wordml" xmlns:w16cex="http://schemas.microsoft.com/office/word/2018/wordml/cex" xmlns:w16cid="http://schemas.microsoft.com/office/word/2016/wordml/cid" xmlns:w16="http://schemas.microsoft.com/office/word/2018/wordml" xmlns:w16du="http://schemas.microsoft.com/office/word/2023/wordml/word16du" xmlns:w16sdtdh="http://schemas.microsoft.com/office/word/2020/wordml/sdtdatahash" xmlns:w16se="http://schemas.microsoft.com/office/word/2015/wordml/symex" xmlns:wpg="http://schemas.microsoft.com/office/word/2010/wordprocessingGroup" xmlns:wpi="http://schemas.microsoft.com/office/word/2010/wordprocessingInk" xmlns:wne="http://schemas.microsoft.com/office/word/2006/wordml" xmlns:wps="http://schemas.microsoft.com/office/word/2010/wordprocessingShape" mc:Ignorable="w14 w15 w16se w16cid w16 w16cex w16sdtdh wp14">
+<w:comments xmlns:wpc="http://schemas.microsoft.com/office/word/2010/wordprocessingCanvas" xmlns:cx="http://schemas.microsoft.com/office/drawing/2014/chartex" xmlns:mc="http://schemas.openxmlformats.org/markup-compatibility/2006" xmlns:o="urn:schemas-microsoft-com:office:office" xmlns:r="http://schemas.openxmlformats.org/officeDocument/2006/relationships" xmlns:m="http://schemas.openxmlformats.org/officeDocument/2006/math" xmlns:v="urn:schemas-microsoft-com:vml" xmlns:wp14="http://schemas.microsoft.com/office/word/2010/wordprocessingDrawing" xmlns:wp="http://schemas.openxmlformats.org/drawingml/2006/wordprocessingDrawing" xmlns:w10="urn:schemas-microsoft-com:office:word" xmlns:w="http://schemas.openxmlformats.org/wordprocessingml/2006/main" xmlns:w14="http://schemas.microsoft.com/office/word/2010/wordml" xmlns:w15="http://schemas.microsoft.com/office/word/2012/wordml" xmlns:w16se="http://schemas.microsoft.com/office/word/2015/wordml/symex" xmlns:wpg="http://schemas.microsoft.com/office/word/2010/wordprocessingGroup" xmlns:wpi="http://schemas.microsoft.com/office/word/2010/wordprocessingInk" xmlns:wne="http://schemas.microsoft.com/office/word/2006/wordml" xmlns:wps="http://schemas.microsoft.com/office/word/2010/wordprocessingShape" mc:Ignorable="w14 w15 w16se wp14">
   <w:comment w:id="1" w:author="Zoltán Micskei" w:date="2017-04-28T13:45:00Z" w:initials="">
     <w:p>
       <w:pPr>
@@ -1991,7 +2291,7 @@
       </w:r>
     </w:p>
   </w:comment>
-  <w:comment w:id="7" w:author="Zoltán Micskei" w:date="2017-04-28T13:44:00Z" w:initials="">
+  <w:comment w:id="8" w:author="Zoltán Micskei" w:date="2017-04-28T13:44:00Z" w:initials="">
     <w:p>
       <w:pPr>
         <w:widowControl w:val="0"/>
@@ -2019,7 +2319,7 @@
 </file>
 
 <file path=word/commentsExtended.xml><?xml version="1.0" encoding="utf-8"?>
-<w15:commentsEx xmlns:wpc="http://schemas.microsoft.com/office/word/2010/wordprocessingCanvas" xmlns:cx="http://schemas.microsoft.com/office/drawing/2014/chartex" xmlns:cx1="http://schemas.microsoft.com/office/drawing/2015/9/8/chartex" xmlns:cx2="http://schemas.microsoft.com/office/drawing/2015/10/21/chartex" xmlns:cx3="http://schemas.microsoft.com/office/drawing/2016/5/9/chartex" xmlns:cx4="http://schemas.microsoft.com/office/drawing/2016/5/10/chartex" xmlns:cx5="http://schemas.microsoft.com/office/drawing/2016/5/11/chartex" xmlns:cx6="http://schemas.microsoft.com/office/drawing/2016/5/12/chartex" xmlns:cx7="http://schemas.microsoft.com/office/drawing/2016/5/13/chartex" xmlns:cx8="http://schemas.microsoft.com/office/drawing/2016/5/14/chartex" xmlns:mc="http://schemas.openxmlformats.org/markup-compatibility/2006" xmlns:aink="http://schemas.microsoft.com/office/drawing/2016/ink" xmlns:am3d="http://schemas.microsoft.com/office/drawing/2017/model3d" xmlns:o="urn:schemas-microsoft-com:office:office" xmlns:oel="http://schemas.microsoft.com/office/2019/extlst" xmlns:r="http://schemas.openxmlformats.org/officeDocument/2006/relationships" xmlns:m="http://schemas.openxmlformats.org/officeDocument/2006/math" xmlns:v="urn:schemas-microsoft-com:vml" xmlns:wp14="http://schemas.microsoft.com/office/word/2010/wordprocessingDrawing" xmlns:wp="http://schemas.openxmlformats.org/drawingml/2006/wordprocessingDrawing" xmlns:w10="urn:schemas-microsoft-com:office:word" xmlns:w="http://schemas.openxmlformats.org/wordprocessingml/2006/main" xmlns:w14="http://schemas.microsoft.com/office/word/2010/wordml" xmlns:w15="http://schemas.microsoft.com/office/word/2012/wordml" xmlns:w16cex="http://schemas.microsoft.com/office/word/2018/wordml/cex" xmlns:w16cid="http://schemas.microsoft.com/office/word/2016/wordml/cid" xmlns:w16="http://schemas.microsoft.com/office/word/2018/wordml" xmlns:w16du="http://schemas.microsoft.com/office/word/2023/wordml/word16du" xmlns:w16sdtdh="http://schemas.microsoft.com/office/word/2020/wordml/sdtdatahash" xmlns:w16se="http://schemas.microsoft.com/office/word/2015/wordml/symex" xmlns:wpg="http://schemas.microsoft.com/office/word/2010/wordprocessingGroup" xmlns:wpi="http://schemas.microsoft.com/office/word/2010/wordprocessingInk" xmlns:wne="http://schemas.microsoft.com/office/word/2006/wordml" xmlns:wps="http://schemas.microsoft.com/office/word/2010/wordprocessingShape" mc:Ignorable="w14 w15 w16se w16cid w16 w16cex w16sdtdh wp14">
+<w15:commentsEx xmlns:wpc="http://schemas.microsoft.com/office/word/2010/wordprocessingCanvas" xmlns:cx="http://schemas.microsoft.com/office/drawing/2014/chartex" xmlns:mc="http://schemas.openxmlformats.org/markup-compatibility/2006" xmlns:o="urn:schemas-microsoft-com:office:office" xmlns:r="http://schemas.openxmlformats.org/officeDocument/2006/relationships" xmlns:m="http://schemas.openxmlformats.org/officeDocument/2006/math" xmlns:v="urn:schemas-microsoft-com:vml" xmlns:wp14="http://schemas.microsoft.com/office/word/2010/wordprocessingDrawing" xmlns:wp="http://schemas.openxmlformats.org/drawingml/2006/wordprocessingDrawing" xmlns:w10="urn:schemas-microsoft-com:office:word" xmlns:w="http://schemas.openxmlformats.org/wordprocessingml/2006/main" xmlns:w14="http://schemas.microsoft.com/office/word/2010/wordml" xmlns:w15="http://schemas.microsoft.com/office/word/2012/wordml" xmlns:w16se="http://schemas.microsoft.com/office/word/2015/wordml/symex" xmlns:wpg="http://schemas.microsoft.com/office/word/2010/wordprocessingGroup" xmlns:wpi="http://schemas.microsoft.com/office/word/2010/wordprocessingInk" xmlns:wne="http://schemas.microsoft.com/office/word/2006/wordml" xmlns:wps="http://schemas.microsoft.com/office/word/2010/wordprocessingShape" mc:Ignorable="w14 w15 w16se wp14">
   <w15:commentEx w15:paraId="00000025" w15:done="0"/>
   <w15:commentEx w15:paraId="00000026" w15:done="0"/>
 </w15:commentsEx>
@@ -2033,7 +2333,7 @@
 </file>
 
 <file path=word/numbering.xml><?xml version="1.0" encoding="utf-8"?>
-<w:numbering xmlns:wpc="http://schemas.microsoft.com/office/word/2010/wordprocessingCanvas" xmlns:cx="http://schemas.microsoft.com/office/drawing/2014/chartex" xmlns:cx1="http://schemas.microsoft.com/office/drawing/2015/9/8/chartex" xmlns:cx2="http://schemas.microsoft.com/office/drawing/2015/10/21/chartex" xmlns:cx3="http://schemas.microsoft.com/office/drawing/2016/5/9/chartex" xmlns:cx4="http://schemas.microsoft.com/office/drawing/2016/5/10/chartex" xmlns:cx5="http://schemas.microsoft.com/office/drawing/2016/5/11/chartex" xmlns:cx6="http://schemas.microsoft.com/office/drawing/2016/5/12/chartex" xmlns:cx7="http://schemas.microsoft.com/office/drawing/2016/5/13/chartex" xmlns:cx8="http://schemas.microsoft.com/office/drawing/2016/5/14/chartex" xmlns:mc="http://schemas.openxmlformats.org/markup-compatibility/2006" xmlns:aink="http://schemas.microsoft.com/office/drawing/2016/ink" xmlns:am3d="http://schemas.microsoft.com/office/drawing/2017/model3d" xmlns:o="urn:schemas-microsoft-com:office:office" xmlns:oel="http://schemas.microsoft.com/office/2019/extlst" xmlns:r="http://schemas.openxmlformats.org/officeDocument/2006/relationships" xmlns:m="http://schemas.openxmlformats.org/officeDocument/2006/math" xmlns:v="urn:schemas-microsoft-com:vml" xmlns:wp14="http://schemas.microsoft.com/office/word/2010/wordprocessingDrawing" xmlns:wp="http://schemas.openxmlformats.org/drawingml/2006/wordprocessingDrawing" xmlns:w10="urn:schemas-microsoft-com:office:word" xmlns:w="http://schemas.openxmlformats.org/wordprocessingml/2006/main" xmlns:w14="http://schemas.microsoft.com/office/word/2010/wordml" xmlns:w15="http://schemas.microsoft.com/office/word/2012/wordml" xmlns:w16cex="http://schemas.microsoft.com/office/word/2018/wordml/cex" xmlns:w16cid="http://schemas.microsoft.com/office/word/2016/wordml/cid" xmlns:w16="http://schemas.microsoft.com/office/word/2018/wordml" xmlns:w16du="http://schemas.microsoft.com/office/word/2023/wordml/word16du" xmlns:w16sdtdh="http://schemas.microsoft.com/office/word/2020/wordml/sdtdatahash" xmlns:w16se="http://schemas.microsoft.com/office/word/2015/wordml/symex" xmlns:wpg="http://schemas.microsoft.com/office/word/2010/wordprocessingGroup" xmlns:wpi="http://schemas.microsoft.com/office/word/2010/wordprocessingInk" xmlns:wne="http://schemas.microsoft.com/office/word/2006/wordml" xmlns:wps="http://schemas.microsoft.com/office/word/2010/wordprocessingShape" mc:Ignorable="w14 w15 w16se w16cid w16 w16cex w16sdtdh wp14">
+<w:numbering xmlns:wpc="http://schemas.microsoft.com/office/word/2010/wordprocessingCanvas" xmlns:cx="http://schemas.microsoft.com/office/drawing/2014/chartex" xmlns:mc="http://schemas.openxmlformats.org/markup-compatibility/2006" xmlns:o="urn:schemas-microsoft-com:office:office" xmlns:r="http://schemas.openxmlformats.org/officeDocument/2006/relationships" xmlns:m="http://schemas.openxmlformats.org/officeDocument/2006/math" xmlns:v="urn:schemas-microsoft-com:vml" xmlns:wp14="http://schemas.microsoft.com/office/word/2010/wordprocessingDrawing" xmlns:wp="http://schemas.openxmlformats.org/drawingml/2006/wordprocessingDrawing" xmlns:w10="urn:schemas-microsoft-com:office:word" xmlns:w="http://schemas.openxmlformats.org/wordprocessingml/2006/main" xmlns:w14="http://schemas.microsoft.com/office/word/2010/wordml" xmlns:w15="http://schemas.microsoft.com/office/word/2012/wordml" xmlns:w16se="http://schemas.microsoft.com/office/word/2015/wordml/symex" xmlns:wpg="http://schemas.microsoft.com/office/word/2010/wordprocessingGroup" xmlns:wpi="http://schemas.microsoft.com/office/word/2010/wordprocessingInk" xmlns:wne="http://schemas.microsoft.com/office/word/2006/wordml" xmlns:wps="http://schemas.microsoft.com/office/word/2010/wordprocessingShape" mc:Ignorable="w14 w15 w16se wp14">
   <w:abstractNum w:abstractNumId="0" w15:restartNumberingAfterBreak="0">
     <w:nsid w:val="6DD3067E"/>
     <w:multiLevelType w:val="multilevel"/>
@@ -2147,14 +2447,14 @@
       </w:rPr>
     </w:lvl>
   </w:abstractNum>
-  <w:num w:numId="1" w16cid:durableId="1854370392">
+  <w:num w:numId="1">
     <w:abstractNumId w:val="0"/>
   </w:num>
 </w:numbering>
 </file>
 
 <file path=word/styles.xml><?xml version="1.0" encoding="utf-8"?>
-<w:styles xmlns:mc="http://schemas.openxmlformats.org/markup-compatibility/2006" xmlns:r="http://schemas.openxmlformats.org/officeDocument/2006/relationships" xmlns:w="http://schemas.openxmlformats.org/wordprocessingml/2006/main" xmlns:w14="http://schemas.microsoft.com/office/word/2010/wordml" xmlns:w15="http://schemas.microsoft.com/office/word/2012/wordml" xmlns:w16cex="http://schemas.microsoft.com/office/word/2018/wordml/cex" xmlns:w16cid="http://schemas.microsoft.com/office/word/2016/wordml/cid" xmlns:w16="http://schemas.microsoft.com/office/word/2018/wordml" xmlns:w16sdtdh="http://schemas.microsoft.com/office/word/2020/wordml/sdtdatahash" xmlns:w16se="http://schemas.microsoft.com/office/word/2015/wordml/symex" mc:Ignorable="w14 w15 w16se w16cid w16 w16cex w16sdtdh">
+<w:styles xmlns:mc="http://schemas.openxmlformats.org/markup-compatibility/2006" xmlns:r="http://schemas.openxmlformats.org/officeDocument/2006/relationships" xmlns:w="http://schemas.openxmlformats.org/wordprocessingml/2006/main" xmlns:w14="http://schemas.microsoft.com/office/word/2010/wordml" xmlns:w15="http://schemas.microsoft.com/office/word/2012/wordml" xmlns:w16se="http://schemas.microsoft.com/office/word/2015/wordml/symex" mc:Ignorable="w14 w15 w16se">
   <w:docDefaults>
     <w:rPrDefault>
       <w:rPr>
@@ -2170,7 +2470,7 @@
       </w:pPr>
     </w:pPrDefault>
   </w:docDefaults>
-  <w:latentStyles w:defLockedState="0" w:defUIPriority="99" w:defSemiHidden="0" w:defUnhideWhenUsed="0" w:defQFormat="0" w:count="376">
+  <w:latentStyles w:defLockedState="0" w:defUIPriority="99" w:defSemiHidden="0" w:defUnhideWhenUsed="0" w:defQFormat="0" w:count="371">
     <w:lsdException w:name="Normal" w:uiPriority="0" w:qFormat="1"/>
     <w:lsdException w:name="heading 1" w:uiPriority="9" w:qFormat="1"/>
     <w:lsdException w:name="heading 2" w:semiHidden="1" w:uiPriority="9" w:unhideWhenUsed="1" w:qFormat="1"/>
@@ -2542,15 +2842,11 @@
     <w:lsdException w:name="List Table 5 Dark Accent 6" w:uiPriority="50"/>
     <w:lsdException w:name="List Table 6 Colorful Accent 6" w:uiPriority="51"/>
     <w:lsdException w:name="List Table 7 Colorful Accent 6" w:uiPriority="52"/>
-    <w:lsdException w:name="Mention" w:semiHidden="1" w:unhideWhenUsed="1"/>
-    <w:lsdException w:name="Smart Hyperlink" w:semiHidden="1" w:unhideWhenUsed="1"/>
-    <w:lsdException w:name="Hashtag" w:semiHidden="1" w:unhideWhenUsed="1"/>
-    <w:lsdException w:name="Unresolved Mention" w:semiHidden="1" w:unhideWhenUsed="1"/>
-    <w:lsdException w:name="Smart Link" w:semiHidden="1" w:unhideWhenUsed="1"/>
   </w:latentStyles>
   <w:style w:type="paragraph" w:default="1" w:styleId="Norml">
     <w:name w:val="Normal"/>
     <w:qFormat/>
+    <w:rsid w:val="00AF3719"/>
   </w:style>
   <w:style w:type="paragraph" w:styleId="Cmsor1">
     <w:name w:val="heading 1"/>
@@ -2754,6 +3050,36 @@
     <w:rPr>
       <w:sz w:val="16"/>
       <w:szCs w:val="16"/>
+    </w:rPr>
+  </w:style>
+  <w:style w:type="paragraph" w:styleId="Buborkszveg">
+    <w:name w:val="Balloon Text"/>
+    <w:basedOn w:val="Norml"/>
+    <w:link w:val="BuborkszvegChar"/>
+    <w:uiPriority w:val="99"/>
+    <w:semiHidden/>
+    <w:unhideWhenUsed/>
+    <w:rsid w:val="00EC72F2"/>
+    <w:pPr>
+      <w:spacing w:line="240" w:lineRule="auto"/>
+    </w:pPr>
+    <w:rPr>
+      <w:rFonts w:ascii="Segoe UI" w:hAnsi="Segoe UI" w:cs="Segoe UI"/>
+      <w:sz w:val="18"/>
+      <w:szCs w:val="18"/>
+    </w:rPr>
+  </w:style>
+  <w:style w:type="character" w:customStyle="1" w:styleId="BuborkszvegChar">
+    <w:name w:val="Buborékszöveg Char"/>
+    <w:basedOn w:val="Bekezdsalapbettpusa"/>
+    <w:link w:val="Buborkszveg"/>
+    <w:uiPriority w:val="99"/>
+    <w:semiHidden/>
+    <w:rsid w:val="00EC72F2"/>
+    <w:rPr>
+      <w:rFonts w:ascii="Segoe UI" w:hAnsi="Segoe UI" w:cs="Segoe UI"/>
+      <w:sz w:val="18"/>
+      <w:szCs w:val="18"/>
     </w:rPr>
   </w:style>
 </w:styles>

</xml_diff>

<commit_message>
munkanapló kiegészítése a részemmel #6
</commit_message>
<xml_diff>
--- a/doc/munkanaplo.docx
+++ b/doc/munkanaplo.docx
@@ -1,6 +1,6 @@
 
 <file path=word/document.xml><?xml version="1.0" encoding="utf-8"?>
-<w:document xmlns:wpc="http://schemas.microsoft.com/office/word/2010/wordprocessingCanvas" xmlns:cx="http://schemas.microsoft.com/office/drawing/2014/chartex" xmlns:mc="http://schemas.openxmlformats.org/markup-compatibility/2006" xmlns:o="urn:schemas-microsoft-com:office:office" xmlns:r="http://schemas.openxmlformats.org/officeDocument/2006/relationships" xmlns:m="http://schemas.openxmlformats.org/officeDocument/2006/math" xmlns:v="urn:schemas-microsoft-com:vml" xmlns:wp14="http://schemas.microsoft.com/office/word/2010/wordprocessingDrawing" xmlns:wp="http://schemas.openxmlformats.org/drawingml/2006/wordprocessingDrawing" xmlns:w10="urn:schemas-microsoft-com:office:word" xmlns:w="http://schemas.openxmlformats.org/wordprocessingml/2006/main" xmlns:w14="http://schemas.microsoft.com/office/word/2010/wordml" xmlns:w15="http://schemas.microsoft.com/office/word/2012/wordml" xmlns:w16se="http://schemas.microsoft.com/office/word/2015/wordml/symex" xmlns:wpg="http://schemas.microsoft.com/office/word/2010/wordprocessingGroup" xmlns:wpi="http://schemas.microsoft.com/office/word/2010/wordprocessingInk" xmlns:wne="http://schemas.microsoft.com/office/word/2006/wordml" xmlns:wps="http://schemas.microsoft.com/office/word/2010/wordprocessingShape" mc:Ignorable="w14 w15 w16se wp14">
+<w:document xmlns:wpc="http://schemas.microsoft.com/office/word/2010/wordprocessingCanvas" xmlns:cx="http://schemas.microsoft.com/office/drawing/2014/chartex" xmlns:cx1="http://schemas.microsoft.com/office/drawing/2015/9/8/chartex" xmlns:cx2="http://schemas.microsoft.com/office/drawing/2015/10/21/chartex" xmlns:cx3="http://schemas.microsoft.com/office/drawing/2016/5/9/chartex" xmlns:cx4="http://schemas.microsoft.com/office/drawing/2016/5/10/chartex" xmlns:cx5="http://schemas.microsoft.com/office/drawing/2016/5/11/chartex" xmlns:cx6="http://schemas.microsoft.com/office/drawing/2016/5/12/chartex" xmlns:cx7="http://schemas.microsoft.com/office/drawing/2016/5/13/chartex" xmlns:cx8="http://schemas.microsoft.com/office/drawing/2016/5/14/chartex" xmlns:mc="http://schemas.openxmlformats.org/markup-compatibility/2006" xmlns:aink="http://schemas.microsoft.com/office/drawing/2016/ink" xmlns:am3d="http://schemas.microsoft.com/office/drawing/2017/model3d" xmlns:o="urn:schemas-microsoft-com:office:office" xmlns:oel="http://schemas.microsoft.com/office/2019/extlst" xmlns:r="http://schemas.openxmlformats.org/officeDocument/2006/relationships" xmlns:m="http://schemas.openxmlformats.org/officeDocument/2006/math" xmlns:v="urn:schemas-microsoft-com:vml" xmlns:wp14="http://schemas.microsoft.com/office/word/2010/wordprocessingDrawing" xmlns:wp="http://schemas.openxmlformats.org/drawingml/2006/wordprocessingDrawing" xmlns:w10="urn:schemas-microsoft-com:office:word" xmlns:w="http://schemas.openxmlformats.org/wordprocessingml/2006/main" xmlns:w14="http://schemas.microsoft.com/office/word/2010/wordml" xmlns:w15="http://schemas.microsoft.com/office/word/2012/wordml" xmlns:w16cex="http://schemas.microsoft.com/office/word/2018/wordml/cex" xmlns:w16cid="http://schemas.microsoft.com/office/word/2016/wordml/cid" xmlns:w16="http://schemas.microsoft.com/office/word/2018/wordml" xmlns:w16du="http://schemas.microsoft.com/office/word/2023/wordml/word16du" xmlns:w16sdtdh="http://schemas.microsoft.com/office/word/2020/wordml/sdtdatahash" xmlns:w16se="http://schemas.microsoft.com/office/word/2015/wordml/symex" xmlns:wpg="http://schemas.microsoft.com/office/word/2010/wordprocessingGroup" xmlns:wpi="http://schemas.microsoft.com/office/word/2010/wordprocessingInk" xmlns:wne="http://schemas.microsoft.com/office/word/2006/wordml" xmlns:wps="http://schemas.microsoft.com/office/word/2010/wordprocessingShape" mc:Ignorable="w14 w15 w16se w16cid w16 w16cex w16sdtdh wp14">
   <w:body>
     <w:p>
       <w:pPr>
@@ -507,77 +507,97 @@
     </w:p>
     <w:p>
       <w:pPr>
-        <w:pStyle w:val="Cmsor5"/>
+        <w:pStyle w:val="Cmsor4"/>
+        <w:rPr>
+          <w:color w:val="auto"/>
+        </w:rPr>
       </w:pPr>
       <w:bookmarkStart w:id="4" w:name="_pa5yo4e1ves" w:colFirst="0" w:colLast="0"/>
       <w:bookmarkEnd w:id="4"/>
       <w:proofErr w:type="spellStart"/>
       <w:r>
+        <w:rPr>
+          <w:color w:val="auto"/>
+        </w:rPr>
         <w:t>Csapattag</w:t>
       </w:r>
       <w:proofErr w:type="spellEnd"/>
       <w:r>
-        <w:t xml:space="preserve"> 2 (</w:t>
-      </w:r>
-      <w:proofErr w:type="spellStart"/>
-      <w:r>
-        <w:rPr>
-          <w:color w:val="FF0000"/>
-        </w:rPr>
-        <w:t>Fejes</w:t>
-      </w:r>
-      <w:proofErr w:type="spellEnd"/>
-      <w:r>
-        <w:rPr>
-          <w:color w:val="FF0000"/>
-        </w:rPr>
-        <w:t xml:space="preserve"> </w:t>
-      </w:r>
-      <w:proofErr w:type="spellStart"/>
-      <w:r>
-        <w:rPr>
-          <w:color w:val="FF0000"/>
-        </w:rPr>
-        <w:t>Botond</w:t>
-      </w:r>
-      <w:proofErr w:type="spellEnd"/>
-      <w:r>
+        <w:rPr>
+          <w:color w:val="auto"/>
+        </w:rPr>
+        <w:t xml:space="preserve"> </w:t>
+      </w:r>
+      <w:r>
+        <w:rPr>
+          <w:color w:val="auto"/>
+        </w:rPr>
+        <w:t>2</w:t>
+      </w:r>
+      <w:r>
+        <w:rPr>
+          <w:color w:val="auto"/>
+        </w:rPr>
+        <w:t xml:space="preserve"> (</w:t>
+      </w:r>
+      <w:r>
+        <w:rPr>
+          <w:b/>
+          <w:color w:val="auto"/>
+        </w:rPr>
+        <w:t>Fejes Botond</w:t>
+      </w:r>
+      <w:r>
+        <w:rPr>
+          <w:b/>
+          <w:color w:val="auto"/>
+        </w:rPr>
         <w:t xml:space="preserve">, </w:t>
       </w:r>
       <w:r>
         <w:rPr>
-          <w:color w:val="FF0000"/>
-        </w:rPr>
-        <w:t>NEPTUN</w:t>
-      </w:r>
-      <w:r>
+          <w:b/>
+          <w:color w:val="auto"/>
+        </w:rPr>
+        <w:t>HY4UCB</w:t>
+      </w:r>
+      <w:r>
+        <w:rPr>
+          <w:b/>
+          <w:color w:val="auto"/>
+        </w:rPr>
         <w:t xml:space="preserve">, </w:t>
       </w:r>
-      <w:r>
-        <w:rPr>
-          <w:color w:val="FF0000"/>
-        </w:rPr>
-        <w:t>GitHub</w:t>
-      </w:r>
-      <w:r>
+      <w:proofErr w:type="spellStart"/>
+      <w:r>
+        <w:rPr>
+          <w:b/>
+          <w:color w:val="auto"/>
+        </w:rPr>
+        <w:t>fejesbotond</w:t>
+      </w:r>
+      <w:proofErr w:type="spellEnd"/>
+      <w:r>
+        <w:rPr>
+          <w:color w:val="auto"/>
+        </w:rPr>
         <w:t>)</w:t>
       </w:r>
     </w:p>
     <w:p>
       <w:proofErr w:type="spellStart"/>
       <w:r>
-        <w:rPr>
-          <w:color w:val="FF0000"/>
-        </w:rPr>
-        <w:t>Részfeladat</w:t>
-      </w:r>
-      <w:proofErr w:type="spellEnd"/>
-      <w:r>
-        <w:rPr>
-          <w:color w:val="FF0000"/>
-        </w:rPr>
-        <w:t xml:space="preserve"> 1</w:t>
-      </w:r>
+        <w:t>Projekt</w:t>
+      </w:r>
+      <w:proofErr w:type="spellEnd"/>
+      <w:r>
+        <w:t xml:space="preserve"> </w:t>
+      </w:r>
+      <w:proofErr w:type="spellStart"/>
+      <w:r>
+        <w:t>elkezdése</w:t>
+      </w:r>
+      <w:proofErr w:type="spellEnd"/>
       <w:r>
         <w:t xml:space="preserve"> (</w:t>
       </w:r>
@@ -590,10 +610,7 @@
         <w:t xml:space="preserve"> kb. </w:t>
       </w:r>
       <w:r>
-        <w:rPr>
-          <w:color w:val="FF0000"/>
-        </w:rPr>
-        <w:t>X</w:t>
+        <w:t>4</w:t>
       </w:r>
       <w:r>
         <w:t xml:space="preserve"> </w:t>
@@ -613,94 +630,44 @@
           <w:ilvl w:val="0"/>
           <w:numId w:val="1"/>
         </w:numPr>
-        <w:rPr>
-          <w:color w:val="FF0000"/>
-        </w:rPr>
-      </w:pPr>
-      <w:proofErr w:type="spellStart"/>
-      <w:r>
-        <w:rPr>
-          <w:color w:val="FF0000"/>
-        </w:rPr>
-        <w:t>Konkrét</w:t>
-      </w:r>
-      <w:proofErr w:type="spellEnd"/>
-      <w:r>
-        <w:rPr>
-          <w:color w:val="FF0000"/>
-        </w:rPr>
-        <w:t xml:space="preserve">, </w:t>
-      </w:r>
-      <w:proofErr w:type="spellStart"/>
-      <w:r>
-        <w:rPr>
-          <w:color w:val="FF0000"/>
-        </w:rPr>
-        <w:t>projekt-specifikus</w:t>
-      </w:r>
-      <w:proofErr w:type="spellEnd"/>
-      <w:r>
-        <w:rPr>
-          <w:color w:val="FF0000"/>
-        </w:rPr>
-        <w:t xml:space="preserve"> </w:t>
-      </w:r>
-      <w:proofErr w:type="spellStart"/>
-      <w:r>
-        <w:rPr>
-          <w:color w:val="FF0000"/>
-        </w:rPr>
-        <w:t>feladat</w:t>
-      </w:r>
-      <w:proofErr w:type="spellEnd"/>
-      <w:r>
-        <w:rPr>
-          <w:color w:val="FF0000"/>
-        </w:rPr>
-        <w:t xml:space="preserve"> (X </w:t>
-      </w:r>
-      <w:proofErr w:type="spellStart"/>
-      <w:r>
-        <w:rPr>
-          <w:color w:val="FF0000"/>
-        </w:rPr>
-        <w:t>osztályhoz</w:t>
-      </w:r>
-      <w:proofErr w:type="spellEnd"/>
-      <w:r>
-        <w:rPr>
-          <w:color w:val="FF0000"/>
-        </w:rPr>
-        <w:t xml:space="preserve"> unit </w:t>
-      </w:r>
-      <w:proofErr w:type="spellStart"/>
-      <w:r>
-        <w:rPr>
-          <w:color w:val="FF0000"/>
-        </w:rPr>
-        <w:t>tesztek</w:t>
-      </w:r>
-      <w:proofErr w:type="spellEnd"/>
-      <w:r>
-        <w:rPr>
-          <w:color w:val="FF0000"/>
-        </w:rPr>
-        <w:t xml:space="preserve"> </w:t>
-      </w:r>
-      <w:proofErr w:type="spellStart"/>
-      <w:r>
-        <w:rPr>
-          <w:color w:val="FF0000"/>
-        </w:rPr>
-        <w:t>készítése</w:t>
-      </w:r>
-      <w:proofErr w:type="spellEnd"/>
-      <w:r>
-        <w:rPr>
-          <w:color w:val="FF0000"/>
-        </w:rPr>
-        <w:t>)</w:t>
-      </w:r>
+      </w:pPr>
+      <w:proofErr w:type="spellStart"/>
+      <w:r>
+        <w:t>Feladatok</w:t>
+      </w:r>
+      <w:proofErr w:type="spellEnd"/>
+      <w:r>
+        <w:t xml:space="preserve"> </w:t>
+      </w:r>
+      <w:proofErr w:type="spellStart"/>
+      <w:r>
+        <w:t>közös</w:t>
+      </w:r>
+      <w:proofErr w:type="spellEnd"/>
+      <w:r>
+        <w:t xml:space="preserve"> </w:t>
+      </w:r>
+      <w:proofErr w:type="spellStart"/>
+      <w:r>
+        <w:t>megbeszélése</w:t>
+      </w:r>
+      <w:proofErr w:type="spellEnd"/>
+      <w:r>
+        <w:t xml:space="preserve"> </w:t>
+      </w:r>
+      <w:proofErr w:type="spellStart"/>
+      <w:r>
+        <w:t>és</w:t>
+      </w:r>
+      <w:proofErr w:type="spellEnd"/>
+      <w:r>
+        <w:t xml:space="preserve"> </w:t>
+      </w:r>
+      <w:proofErr w:type="spellStart"/>
+      <w:r>
+        <w:t>megszervezése</w:t>
+      </w:r>
+      <w:proofErr w:type="spellEnd"/>
     </w:p>
     <w:p>
       <w:pPr>
@@ -708,65 +675,28 @@
           <w:ilvl w:val="0"/>
           <w:numId w:val="1"/>
         </w:numPr>
-        <w:rPr>
-          <w:color w:val="FF0000"/>
-        </w:rPr>
-      </w:pPr>
-      <w:r>
-        <w:rPr>
-          <w:color w:val="FF0000"/>
-        </w:rPr>
-        <w:t>...</w:t>
-      </w:r>
-    </w:p>
-    <w:p>
-      <w:pPr>
-        <w:rPr>
-          <w:color w:val="FF0000"/>
-        </w:rPr>
-      </w:pPr>
-      <w:proofErr w:type="spellStart"/>
-      <w:r>
-        <w:rPr>
-          <w:color w:val="FF0000"/>
-        </w:rPr>
-        <w:t>Részfeladat</w:t>
-      </w:r>
-      <w:proofErr w:type="spellEnd"/>
-      <w:r>
-        <w:rPr>
-          <w:color w:val="FF0000"/>
-        </w:rPr>
-        <w:t xml:space="preserve"> 2</w:t>
-      </w:r>
-      <w:r>
-        <w:t xml:space="preserve"> (</w:t>
-      </w:r>
-      <w:proofErr w:type="spellStart"/>
-      <w:r>
-        <w:t>összesen</w:t>
-      </w:r>
-      <w:proofErr w:type="spellEnd"/>
-      <w:r>
-        <w:t xml:space="preserve"> kb. </w:t>
-      </w:r>
-      <w:r>
-        <w:rPr>
-          <w:color w:val="FF0000"/>
-        </w:rPr>
-        <w:t>X</w:t>
-      </w:r>
-      <w:r>
-        <w:t xml:space="preserve"> </w:t>
-      </w:r>
-      <w:proofErr w:type="spellStart"/>
-      <w:r>
-        <w:t>óra</w:t>
-      </w:r>
-      <w:proofErr w:type="spellEnd"/>
-      <w:r>
-        <w:t>):</w:t>
-      </w:r>
+      </w:pPr>
+      <w:proofErr w:type="spellStart"/>
+      <w:r>
+        <w:t>Kód</w:t>
+      </w:r>
+      <w:proofErr w:type="spellEnd"/>
+      <w:r>
+        <w:t xml:space="preserve"> </w:t>
+      </w:r>
+      <w:proofErr w:type="spellStart"/>
+      <w:r>
+        <w:t>struktúrájának</w:t>
+      </w:r>
+      <w:proofErr w:type="spellEnd"/>
+      <w:r>
+        <w:t xml:space="preserve"> </w:t>
+      </w:r>
+      <w:proofErr w:type="spellStart"/>
+      <w:r>
+        <w:t>megértése</w:t>
+      </w:r>
+      <w:proofErr w:type="spellEnd"/>
     </w:p>
     <w:p>
       <w:pPr>
@@ -774,80 +704,28 @@
           <w:ilvl w:val="0"/>
           <w:numId w:val="1"/>
         </w:numPr>
-        <w:rPr>
-          <w:color w:val="FF0000"/>
-        </w:rPr>
-      </w:pPr>
-      <w:proofErr w:type="spellStart"/>
-      <w:r>
-        <w:rPr>
-          <w:color w:val="FF0000"/>
-        </w:rPr>
-        <w:t>Konkrét</w:t>
-      </w:r>
-      <w:proofErr w:type="spellEnd"/>
-      <w:r>
-        <w:rPr>
-          <w:color w:val="FF0000"/>
-        </w:rPr>
+      </w:pPr>
+      <w:proofErr w:type="spellStart"/>
+      <w:r>
+        <w:t>Kódbázis</w:t>
+      </w:r>
+      <w:proofErr w:type="spellEnd"/>
+      <w:r>
+        <w:t xml:space="preserve"> </w:t>
+      </w:r>
+      <w:proofErr w:type="spellStart"/>
+      <w:r>
+        <w:t>elemzése</w:t>
+      </w:r>
+      <w:proofErr w:type="spellEnd"/>
+      <w:r>
         <w:t xml:space="preserve">, </w:t>
       </w:r>
       <w:proofErr w:type="spellStart"/>
       <w:r>
-        <w:rPr>
-          <w:color w:val="FF0000"/>
-        </w:rPr>
-        <w:t>projekt-specifikus</w:t>
-      </w:r>
-      <w:proofErr w:type="spellEnd"/>
-      <w:r>
-        <w:rPr>
-          <w:color w:val="FF0000"/>
-        </w:rPr>
-        <w:t xml:space="preserve"> </w:t>
-      </w:r>
-      <w:proofErr w:type="spellStart"/>
-      <w:r>
-        <w:rPr>
-          <w:color w:val="FF0000"/>
-        </w:rPr>
-        <w:t>feladat</w:t>
-      </w:r>
-      <w:proofErr w:type="spellEnd"/>
-      <w:r>
-        <w:rPr>
-          <w:color w:val="FF0000"/>
-        </w:rPr>
-        <w:t xml:space="preserve"> (Z </w:t>
-      </w:r>
-      <w:proofErr w:type="spellStart"/>
-      <w:r>
-        <w:rPr>
-          <w:color w:val="FF0000"/>
-        </w:rPr>
-        <w:t>részfeladat</w:t>
-      </w:r>
-      <w:proofErr w:type="spellEnd"/>
-      <w:r>
-        <w:rPr>
-          <w:color w:val="FF0000"/>
-        </w:rPr>
-        <w:t xml:space="preserve"> </w:t>
-      </w:r>
-      <w:proofErr w:type="spellStart"/>
-      <w:r>
-        <w:rPr>
-          <w:color w:val="FF0000"/>
-        </w:rPr>
-        <w:t>ellenőrzése</w:t>
-      </w:r>
-      <w:proofErr w:type="spellEnd"/>
-      <w:r>
-        <w:rPr>
-          <w:color w:val="FF0000"/>
-        </w:rPr>
-        <w:t>)</w:t>
-      </w:r>
+        <w:t>értelmezése</w:t>
+      </w:r>
+      <w:proofErr w:type="spellEnd"/>
     </w:p>
     <w:p>
       <w:pPr>
@@ -856,112 +734,60 @@
           <w:numId w:val="1"/>
         </w:numPr>
       </w:pPr>
-      <w:r>
-        <w:t>…</w:t>
-      </w:r>
-    </w:p>
-    <w:p>
-      <w:r>
-        <w:pict w14:anchorId="403E03A7">
-          <v:rect id="_x0000_i1026" style="width:0;height:1.5pt" o:hralign="center" o:hrstd="t" o:hr="t" fillcolor="#a0a0a0" stroked="f"/>
-        </w:pict>
-      </w:r>
-    </w:p>
-    <w:p>
-      <w:pPr>
-        <w:pStyle w:val="Cmsor4"/>
-        <w:rPr>
-          <w:color w:val="auto"/>
-        </w:rPr>
-      </w:pPr>
-      <w:bookmarkStart w:id="5" w:name="_lfawlbg1z31q" w:colFirst="0" w:colLast="0"/>
-      <w:bookmarkEnd w:id="5"/>
-      <w:proofErr w:type="spellStart"/>
-      <w:r>
-        <w:rPr>
-          <w:color w:val="auto"/>
-        </w:rPr>
-        <w:t>Csapattag</w:t>
-      </w:r>
-      <w:proofErr w:type="spellEnd"/>
-      <w:r>
-        <w:rPr>
-          <w:color w:val="auto"/>
-        </w:rPr>
-        <w:t xml:space="preserve"> 3 (</w:t>
-      </w:r>
-      <w:proofErr w:type="spellStart"/>
-      <w:r>
-        <w:rPr>
-          <w:b/>
-          <w:color w:val="auto"/>
-        </w:rPr>
-        <w:t>Schmeider</w:t>
-      </w:r>
-      <w:proofErr w:type="spellEnd"/>
-      <w:r>
-        <w:rPr>
-          <w:b/>
-          <w:color w:val="auto"/>
-        </w:rPr>
-        <w:t xml:space="preserve"> Nándor</w:t>
-      </w:r>
-      <w:r>
-        <w:rPr>
-          <w:b/>
-          <w:color w:val="auto"/>
-        </w:rPr>
+      <w:proofErr w:type="spellStart"/>
+      <w:r>
+        <w:t>Kód</w:t>
+      </w:r>
+      <w:proofErr w:type="spellEnd"/>
+      <w:r>
+        <w:t xml:space="preserve"> </w:t>
+      </w:r>
+      <w:proofErr w:type="spellStart"/>
+      <w:r>
+        <w:t>futtatása</w:t>
+      </w:r>
+      <w:proofErr w:type="spellEnd"/>
+      <w:r>
         <w:t xml:space="preserve">, </w:t>
       </w:r>
-      <w:r>
-        <w:rPr>
-          <w:b/>
-          <w:color w:val="auto"/>
-        </w:rPr>
-        <w:t>E9CLSH</w:t>
-      </w:r>
-      <w:r>
-        <w:rPr>
-          <w:b/>
-          <w:color w:val="auto"/>
-        </w:rPr>
-        <w:t xml:space="preserve">, </w:t>
-      </w:r>
-      <w:proofErr w:type="spellStart"/>
-      <w:r>
-        <w:rPr>
-          <w:b/>
-          <w:color w:val="auto"/>
-        </w:rPr>
-        <w:t>schnandi</w:t>
-      </w:r>
-      <w:proofErr w:type="spellEnd"/>
-      <w:r>
-        <w:rPr>
-          <w:color w:val="auto"/>
-        </w:rPr>
-        <w:t>)</w:t>
-      </w:r>
-    </w:p>
-    <w:p>
-      <w:proofErr w:type="spellStart"/>
-      <w:r>
-        <w:t>Projekt</w:t>
-      </w:r>
-      <w:proofErr w:type="spellEnd"/>
-      <w:r>
-        <w:t xml:space="preserve"> </w:t>
-      </w:r>
-      <w:proofErr w:type="spellStart"/>
-      <w:r>
-        <w:t>elkezdése</w:t>
-      </w:r>
-      <w:proofErr w:type="spellEnd"/>
-      <w:r>
-        <w:t xml:space="preserve"> </w:t>
-      </w:r>
-      <w:r>
-        <w:t>(</w:t>
+      <w:proofErr w:type="spellStart"/>
+      <w:r>
+        <w:t>kipróbálása</w:t>
+      </w:r>
+      <w:proofErr w:type="spellEnd"/>
+      <w:r>
+        <w:t xml:space="preserve"> </w:t>
+      </w:r>
+      <w:proofErr w:type="spellStart"/>
+      <w:r>
+        <w:t>saját</w:t>
+      </w:r>
+      <w:proofErr w:type="spellEnd"/>
+      <w:r>
+        <w:t xml:space="preserve"> </w:t>
+      </w:r>
+      <w:proofErr w:type="spellStart"/>
+      <w:r>
+        <w:t>környezetben</w:t>
+      </w:r>
+      <w:proofErr w:type="spellEnd"/>
+    </w:p>
+    <w:p>
+      <w:proofErr w:type="spellStart"/>
+      <w:r>
+        <w:t>Statikus</w:t>
+      </w:r>
+      <w:proofErr w:type="spellEnd"/>
+      <w:r>
+        <w:t xml:space="preserve"> </w:t>
+      </w:r>
+      <w:proofErr w:type="spellStart"/>
+      <w:r>
+        <w:t>analízis</w:t>
+      </w:r>
+      <w:proofErr w:type="spellEnd"/>
+      <w:r>
+        <w:t xml:space="preserve"> (</w:t>
       </w:r>
       <w:proofErr w:type="spellStart"/>
       <w:r>
@@ -972,7 +798,7 @@
         <w:t xml:space="preserve"> kb. </w:t>
       </w:r>
       <w:r>
-        <w:t>3.5</w:t>
+        <w:t>4</w:t>
       </w:r>
       <w:r>
         <w:t xml:space="preserve"> </w:t>
@@ -995,39 +821,23 @@
       </w:pPr>
       <w:proofErr w:type="spellStart"/>
       <w:r>
-        <w:t>Feladatok</w:t>
-      </w:r>
-      <w:proofErr w:type="spellEnd"/>
-      <w:r>
-        <w:t xml:space="preserve"> </w:t>
-      </w:r>
-      <w:proofErr w:type="spellStart"/>
-      <w:r>
-        <w:t>közös</w:t>
-      </w:r>
-      <w:proofErr w:type="spellEnd"/>
-      <w:r>
-        <w:t xml:space="preserve"> </w:t>
-      </w:r>
-      <w:proofErr w:type="spellStart"/>
-      <w:r>
-        <w:t>megbeszélése</w:t>
-      </w:r>
-      <w:proofErr w:type="spellEnd"/>
-      <w:r>
-        <w:t xml:space="preserve"> </w:t>
-      </w:r>
-      <w:proofErr w:type="spellStart"/>
-      <w:r>
-        <w:t>és</w:t>
-      </w:r>
-      <w:proofErr w:type="spellEnd"/>
-      <w:r>
-        <w:t xml:space="preserve"> </w:t>
-      </w:r>
-      <w:proofErr w:type="spellStart"/>
-      <w:r>
-        <w:t>megszervezése</w:t>
+        <w:t>Statikus</w:t>
+      </w:r>
+      <w:proofErr w:type="spellEnd"/>
+      <w:r>
+        <w:t xml:space="preserve"> </w:t>
+      </w:r>
+      <w:proofErr w:type="spellStart"/>
+      <w:r>
+        <w:t>analizátor</w:t>
+      </w:r>
+      <w:proofErr w:type="spellEnd"/>
+      <w:r>
+        <w:t xml:space="preserve"> </w:t>
+      </w:r>
+      <w:proofErr w:type="spellStart"/>
+      <w:r>
+        <w:t>kiválasztása</w:t>
       </w:r>
       <w:proofErr w:type="spellEnd"/>
     </w:p>
@@ -1040,42 +850,24 @@
       </w:pPr>
       <w:proofErr w:type="spellStart"/>
       <w:r>
-        <w:t>Projlab</w:t>
-      </w:r>
-      <w:proofErr w:type="spellEnd"/>
-      <w:r>
-        <w:t xml:space="preserve"> </w:t>
-      </w:r>
-      <w:proofErr w:type="spellStart"/>
-      <w:r>
-        <w:t>projekt</w:t>
-      </w:r>
-      <w:proofErr w:type="spellEnd"/>
-      <w:r>
-        <w:t xml:space="preserve"> </w:t>
-      </w:r>
-      <w:proofErr w:type="spellStart"/>
-      <w:r>
-        <w:t>megkeresése</w:t>
-      </w:r>
-      <w:proofErr w:type="spellEnd"/>
-      <w:r>
-        <w:t xml:space="preserve">, </w:t>
-      </w:r>
-      <w:proofErr w:type="spellStart"/>
-      <w:r>
-        <w:t>felrakása</w:t>
-      </w:r>
-      <w:proofErr w:type="spellEnd"/>
-      <w:r>
-        <w:t xml:space="preserve"> a repo-</w:t>
-      </w:r>
-      <w:proofErr w:type="spellStart"/>
-      <w:r>
-        <w:t>ba</w:t>
-      </w:r>
-      <w:bookmarkStart w:id="6" w:name="_GoBack"/>
-      <w:bookmarkEnd w:id="6"/>
+        <w:t>Segítség</w:t>
+      </w:r>
+      <w:proofErr w:type="spellEnd"/>
+      <w:r>
+        <w:t xml:space="preserve"> a </w:t>
+      </w:r>
+      <w:proofErr w:type="spellStart"/>
+      <w:r>
+        <w:t>SonarCloud</w:t>
+      </w:r>
+      <w:proofErr w:type="spellEnd"/>
+      <w:r>
+        <w:t xml:space="preserve"> </w:t>
+      </w:r>
+      <w:proofErr w:type="spellStart"/>
+      <w:r>
+        <w:t>beüzemeléséhez</w:t>
+      </w:r>
       <w:proofErr w:type="spellEnd"/>
     </w:p>
     <w:p>
@@ -1087,23 +879,39 @@
       </w:pPr>
       <w:proofErr w:type="spellStart"/>
       <w:r>
-        <w:t>Kódbázis</w:t>
-      </w:r>
-      <w:proofErr w:type="spellEnd"/>
-      <w:r>
-        <w:t xml:space="preserve"> </w:t>
-      </w:r>
-      <w:proofErr w:type="spellStart"/>
-      <w:r>
-        <w:t>elmagyarázása</w:t>
-      </w:r>
-      <w:proofErr w:type="spellEnd"/>
-      <w:r>
-        <w:t xml:space="preserve"> a </w:t>
-      </w:r>
-      <w:proofErr w:type="spellStart"/>
-      <w:r>
-        <w:t>többieknek</w:t>
+        <w:t>Github-val</w:t>
+      </w:r>
+      <w:proofErr w:type="spellEnd"/>
+      <w:r>
+        <w:t xml:space="preserve"> </w:t>
+      </w:r>
+      <w:proofErr w:type="spellStart"/>
+      <w:r>
+        <w:t>összekapcsolt</w:t>
+      </w:r>
+      <w:proofErr w:type="spellEnd"/>
+      <w:r>
+        <w:t xml:space="preserve"> </w:t>
+      </w:r>
+      <w:proofErr w:type="spellStart"/>
+      <w:r>
+        <w:t>SonarCloud</w:t>
+      </w:r>
+      <w:proofErr w:type="spellEnd"/>
+      <w:r>
+        <w:t xml:space="preserve"> </w:t>
+      </w:r>
+      <w:proofErr w:type="spellStart"/>
+      <w:r>
+        <w:t>működésének</w:t>
+      </w:r>
+      <w:proofErr w:type="spellEnd"/>
+      <w:r>
+        <w:t xml:space="preserve"> </w:t>
+      </w:r>
+      <w:proofErr w:type="spellStart"/>
+      <w:r>
+        <w:t>tesztelése</w:t>
       </w:r>
       <w:proofErr w:type="spellEnd"/>
     </w:p>
@@ -1115,19 +923,92 @@
         </w:numPr>
       </w:pPr>
       <w:r>
-        <w:t xml:space="preserve">Maven </w:t>
-      </w:r>
-      <w:proofErr w:type="spellStart"/>
-      <w:r>
-        <w:t>hozzáadása</w:t>
-      </w:r>
-      <w:proofErr w:type="spellEnd"/>
-      <w:r>
-        <w:t xml:space="preserve"> a </w:t>
-      </w:r>
-      <w:proofErr w:type="spellStart"/>
-      <w:r>
-        <w:t>projekthez</w:t>
+        <w:t xml:space="preserve">Sonar </w:t>
+      </w:r>
+      <w:proofErr w:type="spellStart"/>
+      <w:r>
+        <w:t>analizátor</w:t>
+      </w:r>
+      <w:proofErr w:type="spellEnd"/>
+      <w:r>
+        <w:t xml:space="preserve"> </w:t>
+      </w:r>
+      <w:proofErr w:type="spellStart"/>
+      <w:r>
+        <w:t>eredményének</w:t>
+      </w:r>
+      <w:proofErr w:type="spellEnd"/>
+      <w:r>
+        <w:t xml:space="preserve"> </w:t>
+      </w:r>
+      <w:proofErr w:type="spellStart"/>
+      <w:r>
+        <w:t>vizsgálása</w:t>
+      </w:r>
+      <w:proofErr w:type="spellEnd"/>
+    </w:p>
+    <w:p>
+      <w:proofErr w:type="spellStart"/>
+      <w:r>
+        <w:t>Dokumentációk</w:t>
+      </w:r>
+      <w:proofErr w:type="spellEnd"/>
+      <w:r>
+        <w:t xml:space="preserve"> </w:t>
+      </w:r>
+      <w:proofErr w:type="spellStart"/>
+      <w:r>
+        <w:t>elkészítése</w:t>
+      </w:r>
+      <w:proofErr w:type="spellEnd"/>
+      <w:r>
+        <w:t xml:space="preserve"> (</w:t>
+      </w:r>
+      <w:proofErr w:type="spellStart"/>
+      <w:r>
+        <w:t>összesen</w:t>
+      </w:r>
+      <w:proofErr w:type="spellEnd"/>
+      <w:r>
+        <w:t xml:space="preserve"> kb </w:t>
+      </w:r>
+      <w:r>
+        <w:t>3</w:t>
+      </w:r>
+      <w:r>
+        <w:t xml:space="preserve"> ó</w:t>
+      </w:r>
+      <w:proofErr w:type="spellStart"/>
+      <w:r>
+        <w:t>ra</w:t>
+      </w:r>
+      <w:proofErr w:type="spellEnd"/>
+      <w:r>
+        <w:t>)</w:t>
+      </w:r>
+      <w:r>
+        <w:t>:</w:t>
+      </w:r>
+    </w:p>
+    <w:p>
+      <w:pPr>
+        <w:pStyle w:val="Listaszerbekezds"/>
+        <w:numPr>
+          <w:ilvl w:val="0"/>
+          <w:numId w:val="5"/>
+        </w:numPr>
+      </w:pPr>
+      <w:proofErr w:type="spellStart"/>
+      <w:r>
+        <w:t>Statikus</w:t>
+      </w:r>
+      <w:proofErr w:type="spellEnd"/>
+      <w:r>
+        <w:t xml:space="preserve"> </w:t>
+      </w:r>
+      <w:proofErr w:type="spellStart"/>
+      <w:r>
+        <w:t>analizátor</w:t>
       </w:r>
       <w:proofErr w:type="spellEnd"/>
       <w:r>
@@ -1139,32 +1020,104 @@
       </w:r>
       <w:proofErr w:type="spellEnd"/>
       <w:r>
-        <w:t xml:space="preserve"> a build </w:t>
-      </w:r>
-      <w:proofErr w:type="spellStart"/>
-      <w:r>
-        <w:t>beüzemelése</w:t>
-      </w:r>
-      <w:proofErr w:type="spellEnd"/>
-      <w:r>
-        <w:t xml:space="preserve"> a </w:t>
-      </w:r>
-      <w:proofErr w:type="spellStart"/>
-      <w:r>
-        <w:t>Github</w:t>
-      </w:r>
-      <w:proofErr w:type="spellEnd"/>
-      <w:r>
-        <w:t xml:space="preserve"> Actions-ben.</w:t>
-      </w:r>
-    </w:p>
-    <w:p>
-      <w:r>
-        <w:t xml:space="preserve">BDD + UI </w:t>
-      </w:r>
-      <w:proofErr w:type="spellStart"/>
-      <w:r>
-        <w:t>tesztek</w:t>
+        <w:t xml:space="preserve"> </w:t>
+      </w:r>
+      <w:proofErr w:type="spellStart"/>
+      <w:r>
+        <w:t>manuális</w:t>
+      </w:r>
+      <w:proofErr w:type="spellEnd"/>
+      <w:r>
+        <w:t xml:space="preserve"> </w:t>
+      </w:r>
+      <w:proofErr w:type="spellStart"/>
+      <w:r>
+        <w:t>kód</w:t>
+      </w:r>
+      <w:proofErr w:type="spellEnd"/>
+      <w:r>
+        <w:t xml:space="preserve"> </w:t>
+      </w:r>
+      <w:proofErr w:type="spellStart"/>
+      <w:r>
+        <w:t>átvizsgálásához</w:t>
+      </w:r>
+      <w:proofErr w:type="spellEnd"/>
+      <w:r>
+        <w:t xml:space="preserve"> </w:t>
+      </w:r>
+      <w:proofErr w:type="spellStart"/>
+      <w:r>
+        <w:t>dokementáció</w:t>
+      </w:r>
+      <w:proofErr w:type="spellEnd"/>
+      <w:r>
+        <w:t xml:space="preserve"> </w:t>
+      </w:r>
+      <w:proofErr w:type="spellStart"/>
+      <w:r>
+        <w:t>készítése</w:t>
+      </w:r>
+      <w:proofErr w:type="spellEnd"/>
+    </w:p>
+    <w:p>
+      <w:pPr>
+        <w:pStyle w:val="Listaszerbekezds"/>
+        <w:numPr>
+          <w:ilvl w:val="0"/>
+          <w:numId w:val="5"/>
+        </w:numPr>
+      </w:pPr>
+      <w:r>
+        <w:t xml:space="preserve">Build </w:t>
+      </w:r>
+      <w:proofErr w:type="spellStart"/>
+      <w:r>
+        <w:t>keretrendszer</w:t>
+      </w:r>
+      <w:proofErr w:type="spellEnd"/>
+      <w:r>
+        <w:t xml:space="preserve"> (Maven) </w:t>
+      </w:r>
+      <w:proofErr w:type="spellStart"/>
+      <w:r>
+        <w:t>és</w:t>
+      </w:r>
+      <w:proofErr w:type="spellEnd"/>
+      <w:r>
+        <w:t xml:space="preserve"> CI </w:t>
+      </w:r>
+      <w:proofErr w:type="spellStart"/>
+      <w:r>
+        <w:t>beüzemeléséhez</w:t>
+      </w:r>
+      <w:proofErr w:type="spellEnd"/>
+      <w:r>
+        <w:t xml:space="preserve"> </w:t>
+      </w:r>
+      <w:proofErr w:type="spellStart"/>
+      <w:r>
+        <w:t>dokumentáció</w:t>
+      </w:r>
+      <w:proofErr w:type="spellEnd"/>
+      <w:r>
+        <w:t xml:space="preserve"> </w:t>
+      </w:r>
+      <w:proofErr w:type="spellStart"/>
+      <w:proofErr w:type="gramStart"/>
+      <w:r>
+        <w:t>készítése</w:t>
+      </w:r>
+      <w:proofErr w:type="spellEnd"/>
+      <w:proofErr w:type="gramEnd"/>
+    </w:p>
+    <w:p>
+      <w:r>
+        <w:t xml:space="preserve">PR-ek </w:t>
+      </w:r>
+      <w:proofErr w:type="spellStart"/>
+      <w:r>
+        <w:t>ellenőrzése</w:t>
       </w:r>
       <w:proofErr w:type="spellEnd"/>
       <w:r>
@@ -1176,10 +1129,159 @@
       </w:r>
       <w:proofErr w:type="spellEnd"/>
       <w:r>
+        <w:t xml:space="preserve"> kb 0.5 </w:t>
+      </w:r>
+      <w:proofErr w:type="spellStart"/>
+      <w:r>
+        <w:t>óra</w:t>
+      </w:r>
+      <w:proofErr w:type="spellEnd"/>
+      <w:r>
+        <w:t>):</w:t>
+      </w:r>
+    </w:p>
+    <w:p>
+      <w:pPr>
+        <w:pStyle w:val="Listaszerbekezds"/>
+        <w:numPr>
+          <w:ilvl w:val="0"/>
+          <w:numId w:val="6"/>
+        </w:numPr>
+      </w:pPr>
+      <w:r>
+        <w:t xml:space="preserve">PR-ek </w:t>
+      </w:r>
+      <w:proofErr w:type="spellStart"/>
+      <w:r>
+        <w:t>validálása</w:t>
+      </w:r>
+      <w:proofErr w:type="spellEnd"/>
+    </w:p>
+    <w:p>
+      <w:r>
+        <w:pict w14:anchorId="403E03A7">
+          <v:rect id="_x0000_i1026" style="width:0;height:1.5pt" o:hralign="center" o:hrstd="t" o:hr="t" fillcolor="#a0a0a0" stroked="f"/>
+        </w:pict>
+      </w:r>
+    </w:p>
+    <w:p>
+      <w:pPr>
+        <w:pStyle w:val="Cmsor4"/>
+        <w:rPr>
+          <w:color w:val="auto"/>
+        </w:rPr>
+      </w:pPr>
+      <w:bookmarkStart w:id="5" w:name="_lfawlbg1z31q" w:colFirst="0" w:colLast="0"/>
+      <w:bookmarkEnd w:id="5"/>
+      <w:proofErr w:type="spellStart"/>
+      <w:r>
+        <w:rPr>
+          <w:color w:val="auto"/>
+        </w:rPr>
+        <w:t>Csapattag</w:t>
+      </w:r>
+      <w:proofErr w:type="spellEnd"/>
+      <w:r>
+        <w:rPr>
+          <w:color w:val="auto"/>
+        </w:rPr>
+        <w:t xml:space="preserve"> 3 (</w:t>
+      </w:r>
+      <w:proofErr w:type="spellStart"/>
+      <w:r>
+        <w:rPr>
+          <w:b/>
+          <w:color w:val="auto"/>
+        </w:rPr>
+        <w:t>Schmeider</w:t>
+      </w:r>
+      <w:proofErr w:type="spellEnd"/>
+      <w:r>
+        <w:rPr>
+          <w:b/>
+          <w:color w:val="auto"/>
+        </w:rPr>
+        <w:t xml:space="preserve"> </w:t>
+      </w:r>
+      <w:proofErr w:type="spellStart"/>
+      <w:r>
+        <w:rPr>
+          <w:b/>
+          <w:color w:val="auto"/>
+        </w:rPr>
+        <w:t>Nándor</w:t>
+      </w:r>
+      <w:proofErr w:type="spellEnd"/>
+      <w:r>
+        <w:rPr>
+          <w:b/>
+          <w:color w:val="auto"/>
+        </w:rPr>
+        <w:t xml:space="preserve">, </w:t>
+      </w:r>
+      <w:r>
+        <w:rPr>
+          <w:b/>
+          <w:color w:val="auto"/>
+        </w:rPr>
+        <w:t>E9CLSH</w:t>
+      </w:r>
+      <w:r>
+        <w:rPr>
+          <w:b/>
+          <w:color w:val="auto"/>
+        </w:rPr>
+        <w:t xml:space="preserve">, </w:t>
+      </w:r>
+      <w:proofErr w:type="spellStart"/>
+      <w:r>
+        <w:rPr>
+          <w:b/>
+          <w:color w:val="auto"/>
+        </w:rPr>
+        <w:t>schnandi</w:t>
+      </w:r>
+      <w:proofErr w:type="spellEnd"/>
+      <w:r>
+        <w:rPr>
+          <w:color w:val="auto"/>
+        </w:rPr>
+        <w:t>)</w:t>
+      </w:r>
+    </w:p>
+    <w:p>
+      <w:proofErr w:type="spellStart"/>
+      <w:r>
+        <w:t>Projekt</w:t>
+      </w:r>
+      <w:proofErr w:type="spellEnd"/>
+      <w:r>
+        <w:t xml:space="preserve"> </w:t>
+      </w:r>
+      <w:proofErr w:type="spellStart"/>
+      <w:r>
+        <w:t>elkezdése</w:t>
+      </w:r>
+      <w:proofErr w:type="spellEnd"/>
+      <w:r>
+        <w:t xml:space="preserve"> </w:t>
+      </w:r>
+      <w:r>
+        <w:t>(</w:t>
+      </w:r>
+      <w:proofErr w:type="spellStart"/>
+      <w:r>
+        <w:t>összesen</w:t>
+      </w:r>
+      <w:proofErr w:type="spellEnd"/>
+      <w:r>
         <w:t xml:space="preserve"> kb. </w:t>
       </w:r>
       <w:r>
-        <w:t xml:space="preserve">6 </w:t>
+        <w:t>3.5</w:t>
+      </w:r>
+      <w:r>
+        <w:t xml:space="preserve"> </w:t>
       </w:r>
       <w:proofErr w:type="spellStart"/>
       <w:r>
@@ -1197,28 +1299,41 @@
           <w:numId w:val="1"/>
         </w:numPr>
       </w:pPr>
-      <w:r>
-        <w:t xml:space="preserve">UI </w:t>
-      </w:r>
-      <w:proofErr w:type="spellStart"/>
-      <w:r>
-        <w:t>tesztek</w:t>
-      </w:r>
-      <w:proofErr w:type="spellEnd"/>
-      <w:r>
-        <w:t xml:space="preserve"> </w:t>
-      </w:r>
-      <w:proofErr w:type="spellStart"/>
-      <w:r>
-        <w:t>elkészítéséhez</w:t>
-      </w:r>
-      <w:proofErr w:type="spellEnd"/>
-      <w:r>
-        <w:t xml:space="preserve"> framework </w:t>
-      </w:r>
-      <w:proofErr w:type="spellStart"/>
-      <w:r>
-        <w:t>kutatás</w:t>
+      <w:proofErr w:type="spellStart"/>
+      <w:r>
+        <w:t>Feladatok</w:t>
+      </w:r>
+      <w:proofErr w:type="spellEnd"/>
+      <w:r>
+        <w:t xml:space="preserve"> </w:t>
+      </w:r>
+      <w:proofErr w:type="spellStart"/>
+      <w:r>
+        <w:t>közös</w:t>
+      </w:r>
+      <w:proofErr w:type="spellEnd"/>
+      <w:r>
+        <w:t xml:space="preserve"> </w:t>
+      </w:r>
+      <w:proofErr w:type="spellStart"/>
+      <w:r>
+        <w:t>megbeszélése</w:t>
+      </w:r>
+      <w:proofErr w:type="spellEnd"/>
+      <w:r>
+        <w:t xml:space="preserve"> </w:t>
+      </w:r>
+      <w:proofErr w:type="spellStart"/>
+      <w:r>
+        <w:t>és</w:t>
+      </w:r>
+      <w:proofErr w:type="spellEnd"/>
+      <w:r>
+        <w:t xml:space="preserve"> </w:t>
+      </w:r>
+      <w:proofErr w:type="spellStart"/>
+      <w:r>
+        <w:t>megszervezése</w:t>
       </w:r>
       <w:proofErr w:type="spellEnd"/>
     </w:p>
@@ -1229,12 +1344,41 @@
           <w:numId w:val="1"/>
         </w:numPr>
       </w:pPr>
-      <w:r>
-        <w:t xml:space="preserve">Cucumber </w:t>
-      </w:r>
-      <w:proofErr w:type="spellStart"/>
-      <w:r>
-        <w:t>beüzemelése</w:t>
+      <w:proofErr w:type="spellStart"/>
+      <w:r>
+        <w:t>Projlab</w:t>
+      </w:r>
+      <w:proofErr w:type="spellEnd"/>
+      <w:r>
+        <w:t xml:space="preserve"> </w:t>
+      </w:r>
+      <w:proofErr w:type="spellStart"/>
+      <w:r>
+        <w:t>projekt</w:t>
+      </w:r>
+      <w:proofErr w:type="spellEnd"/>
+      <w:r>
+        <w:t xml:space="preserve"> </w:t>
+      </w:r>
+      <w:proofErr w:type="spellStart"/>
+      <w:r>
+        <w:t>megkeresése</w:t>
+      </w:r>
+      <w:proofErr w:type="spellEnd"/>
+      <w:r>
+        <w:t xml:space="preserve">, </w:t>
+      </w:r>
+      <w:proofErr w:type="spellStart"/>
+      <w:r>
+        <w:t>felrakása</w:t>
+      </w:r>
+      <w:proofErr w:type="spellEnd"/>
+      <w:r>
+        <w:t xml:space="preserve"> a repo-</w:t>
+      </w:r>
+      <w:proofErr w:type="spellStart"/>
+      <w:r>
+        <w:t>ba</w:t>
       </w:r>
       <w:proofErr w:type="spellEnd"/>
     </w:p>
@@ -1245,20 +1389,25 @@
           <w:numId w:val="1"/>
         </w:numPr>
       </w:pPr>
-      <w:r>
-        <w:t xml:space="preserve">BDD </w:t>
-      </w:r>
-      <w:proofErr w:type="spellStart"/>
-      <w:r>
-        <w:t>tesztek</w:t>
-      </w:r>
-      <w:proofErr w:type="spellEnd"/>
-      <w:r>
-        <w:t xml:space="preserve"> </w:t>
-      </w:r>
-      <w:proofErr w:type="spellStart"/>
-      <w:r>
-        <w:t>írása</w:t>
+      <w:proofErr w:type="spellStart"/>
+      <w:r>
+        <w:t>Kódbázis</w:t>
+      </w:r>
+      <w:proofErr w:type="spellEnd"/>
+      <w:r>
+        <w:t xml:space="preserve"> </w:t>
+      </w:r>
+      <w:proofErr w:type="spellStart"/>
+      <w:r>
+        <w:t>elmagyarázása</w:t>
+      </w:r>
+      <w:proofErr w:type="spellEnd"/>
+      <w:r>
+        <w:t xml:space="preserve"> a </w:t>
+      </w:r>
+      <w:proofErr w:type="spellStart"/>
+      <w:r>
+        <w:t>többieknek</w:t>
       </w:r>
       <w:proofErr w:type="spellEnd"/>
     </w:p>
@@ -1270,37 +1419,19 @@
         </w:numPr>
       </w:pPr>
       <w:r>
-        <w:t xml:space="preserve">BDD </w:t>
-      </w:r>
-      <w:proofErr w:type="spellStart"/>
-      <w:r>
-        <w:t>dokumentáció</w:t>
-      </w:r>
-      <w:proofErr w:type="spellEnd"/>
-      <w:r>
-        <w:t xml:space="preserve"> </w:t>
-      </w:r>
-      <w:proofErr w:type="spellStart"/>
-      <w:r>
-        <w:t>írás</w:t>
-      </w:r>
-      <w:proofErr w:type="spellEnd"/>
-    </w:p>
-    <w:p>
-      <w:r>
-        <w:t xml:space="preserve">Sonar </w:t>
-      </w:r>
-      <w:proofErr w:type="spellStart"/>
-      <w:r>
-        <w:t>bugok</w:t>
-      </w:r>
-      <w:proofErr w:type="spellEnd"/>
-      <w:r>
-        <w:t xml:space="preserve"> </w:t>
-      </w:r>
-      <w:proofErr w:type="spellStart"/>
-      <w:r>
-        <w:t>átnézése</w:t>
+        <w:t xml:space="preserve">Maven </w:t>
+      </w:r>
+      <w:proofErr w:type="spellStart"/>
+      <w:r>
+        <w:t>hozzáadása</w:t>
+      </w:r>
+      <w:proofErr w:type="spellEnd"/>
+      <w:r>
+        <w:t xml:space="preserve"> a </w:t>
+      </w:r>
+      <w:proofErr w:type="spellStart"/>
+      <w:r>
+        <w:t>projekthez</w:t>
       </w:r>
       <w:proofErr w:type="spellEnd"/>
       <w:r>
@@ -1312,11 +1443,32 @@
       </w:r>
       <w:proofErr w:type="spellEnd"/>
       <w:r>
-        <w:t xml:space="preserve"> </w:t>
-      </w:r>
-      <w:proofErr w:type="spellStart"/>
-      <w:r>
-        <w:t>javítása</w:t>
+        <w:t xml:space="preserve"> a build </w:t>
+      </w:r>
+      <w:proofErr w:type="spellStart"/>
+      <w:r>
+        <w:t>beüzemelése</w:t>
+      </w:r>
+      <w:proofErr w:type="spellEnd"/>
+      <w:r>
+        <w:t xml:space="preserve"> a </w:t>
+      </w:r>
+      <w:proofErr w:type="spellStart"/>
+      <w:r>
+        <w:t>Github</w:t>
+      </w:r>
+      <w:proofErr w:type="spellEnd"/>
+      <w:r>
+        <w:t xml:space="preserve"> Actions-ben.</w:t>
+      </w:r>
+    </w:p>
+    <w:p>
+      <w:r>
+        <w:t xml:space="preserve">BDD + UI </w:t>
+      </w:r>
+      <w:proofErr w:type="spellStart"/>
+      <w:r>
+        <w:t>tesztek</w:t>
       </w:r>
       <w:proofErr w:type="spellEnd"/>
       <w:r>
@@ -1328,7 +1480,10 @@
       </w:r>
       <w:proofErr w:type="spellEnd"/>
       <w:r>
-        <w:t xml:space="preserve"> kb. 2 </w:t>
+        <w:t xml:space="preserve"> kb. </w:t>
+      </w:r>
+      <w:r>
+        <w:t xml:space="preserve">6 </w:t>
       </w:r>
       <w:proofErr w:type="spellStart"/>
       <w:r>
@@ -1336,10 +1491,7 @@
       </w:r>
       <w:proofErr w:type="spellEnd"/>
       <w:r>
-        <w:t>)</w:t>
-      </w:r>
-      <w:r>
-        <w:t>:</w:t>
+        <w:t>):</w:t>
       </w:r>
     </w:p>
     <w:p>
@@ -1350,109 +1502,29 @@
         </w:numPr>
       </w:pPr>
       <w:r>
-        <w:t xml:space="preserve">A Sonar </w:t>
-      </w:r>
-      <w:proofErr w:type="spellStart"/>
-      <w:r>
-        <w:t>által</w:t>
-      </w:r>
-      <w:proofErr w:type="spellEnd"/>
-      <w:r>
-        <w:t xml:space="preserve"> </w:t>
-      </w:r>
-      <w:proofErr w:type="spellStart"/>
-      <w:r>
-        <w:t>jelzett</w:t>
-      </w:r>
-      <w:proofErr w:type="spellEnd"/>
-      <w:r>
-        <w:t xml:space="preserve"> </w:t>
-      </w:r>
-      <w:proofErr w:type="spellStart"/>
-      <w:r>
-        <w:t>hibák</w:t>
-      </w:r>
-      <w:proofErr w:type="spellEnd"/>
-      <w:r>
-        <w:t xml:space="preserve"> </w:t>
-      </w:r>
-      <w:proofErr w:type="spellStart"/>
-      <w:r>
-        <w:t>egy</w:t>
-      </w:r>
-      <w:proofErr w:type="spellEnd"/>
-      <w:r>
-        <w:t xml:space="preserve"> </w:t>
-      </w:r>
-      <w:proofErr w:type="spellStart"/>
-      <w:r>
-        <w:t>részét</w:t>
-      </w:r>
-      <w:proofErr w:type="spellEnd"/>
-      <w:r>
-        <w:t xml:space="preserve"> </w:t>
-      </w:r>
-      <w:proofErr w:type="spellStart"/>
-      <w:r>
-        <w:t>átnéztem</w:t>
-      </w:r>
-      <w:proofErr w:type="spellEnd"/>
-      <w:r>
-        <w:t xml:space="preserve"> </w:t>
-      </w:r>
-      <w:proofErr w:type="spellStart"/>
-      <w:r>
-        <w:t>és</w:t>
-      </w:r>
-      <w:proofErr w:type="spellEnd"/>
-      <w:r>
-        <w:t xml:space="preserve"> </w:t>
-      </w:r>
-      <w:proofErr w:type="spellStart"/>
-      <w:r>
-        <w:t>javítottam</w:t>
-      </w:r>
-      <w:proofErr w:type="spellEnd"/>
-      <w:r>
-        <w:t xml:space="preserve"> </w:t>
-      </w:r>
-    </w:p>
-    <w:p>
-      <w:r>
-        <w:t>PR-</w:t>
-      </w:r>
-      <w:proofErr w:type="spellStart"/>
-      <w:r>
-        <w:t>ek</w:t>
-      </w:r>
-      <w:proofErr w:type="spellEnd"/>
-      <w:r>
-        <w:t xml:space="preserve"> </w:t>
-      </w:r>
-      <w:proofErr w:type="spellStart"/>
-      <w:r>
-        <w:t>ellenőrzése</w:t>
-      </w:r>
-      <w:proofErr w:type="spellEnd"/>
-      <w:r>
-        <w:t xml:space="preserve"> (</w:t>
-      </w:r>
-      <w:proofErr w:type="spellStart"/>
-      <w:r>
-        <w:t>összesen</w:t>
-      </w:r>
-      <w:proofErr w:type="spellEnd"/>
-      <w:r>
-        <w:t xml:space="preserve"> kb. 1 </w:t>
-      </w:r>
-      <w:proofErr w:type="spellStart"/>
-      <w:r>
-        <w:t>óra</w:t>
-      </w:r>
-      <w:proofErr w:type="spellEnd"/>
-      <w:r>
-        <w:t>):</w:t>
-      </w:r>
+        <w:t xml:space="preserve">UI </w:t>
+      </w:r>
+      <w:proofErr w:type="spellStart"/>
+      <w:r>
+        <w:t>tesztek</w:t>
+      </w:r>
+      <w:proofErr w:type="spellEnd"/>
+      <w:r>
+        <w:t xml:space="preserve"> </w:t>
+      </w:r>
+      <w:proofErr w:type="spellStart"/>
+      <w:r>
+        <w:t>elkészítéséhez</w:t>
+      </w:r>
+      <w:proofErr w:type="spellEnd"/>
+      <w:r>
+        <w:t xml:space="preserve"> framework </w:t>
+      </w:r>
+      <w:proofErr w:type="spellStart"/>
+      <w:r>
+        <w:t>kutatás</w:t>
+      </w:r>
+      <w:proofErr w:type="spellEnd"/>
     </w:p>
     <w:p>
       <w:pPr>
@@ -1461,186 +1533,14 @@
           <w:numId w:val="1"/>
         </w:numPr>
       </w:pPr>
-      <w:proofErr w:type="spellStart"/>
-      <w:r>
-        <w:t>Csapattagok</w:t>
-      </w:r>
-      <w:proofErr w:type="spellEnd"/>
-      <w:r>
-        <w:t xml:space="preserve"> PR-</w:t>
-      </w:r>
-      <w:proofErr w:type="spellStart"/>
-      <w:r>
-        <w:t>jeinek</w:t>
-      </w:r>
-      <w:proofErr w:type="spellEnd"/>
-      <w:r>
-        <w:t xml:space="preserve"> </w:t>
-      </w:r>
-      <w:proofErr w:type="spellStart"/>
-      <w:r>
-        <w:t>validálása</w:t>
-      </w:r>
-      <w:proofErr w:type="spellEnd"/>
-      <w:r>
-        <w:t>.</w:t>
-      </w:r>
-    </w:p>
-    <w:p>
-      <w:r>
-        <w:pict w14:anchorId="5AA88DF9">
-          <v:rect id="_x0000_i1027" style="width:0;height:1.5pt" o:hralign="center" o:hrstd="t" o:hr="t" fillcolor="#a0a0a0" stroked="f"/>
-        </w:pict>
-      </w:r>
-    </w:p>
-    <w:p>
-      <w:pPr>
-        <w:pStyle w:val="Cmsor4"/>
-        <w:rPr>
-          <w:color w:val="auto"/>
-        </w:rPr>
-      </w:pPr>
-      <w:bookmarkStart w:id="7" w:name="_6kw3bxvxrbz0" w:colFirst="0" w:colLast="0"/>
-      <w:bookmarkEnd w:id="7"/>
-      <w:proofErr w:type="spellStart"/>
-      <w:r>
-        <w:rPr>
-          <w:color w:val="auto"/>
-        </w:rPr>
-        <w:t>Csapattag</w:t>
-      </w:r>
-      <w:proofErr w:type="spellEnd"/>
-      <w:r>
-        <w:rPr>
-          <w:color w:val="auto"/>
-        </w:rPr>
-        <w:t xml:space="preserve"> 4 (</w:t>
-      </w:r>
-      <w:proofErr w:type="spellStart"/>
-      <w:r>
-        <w:rPr>
-          <w:b/>
-          <w:bCs/>
-          <w:color w:val="auto"/>
-        </w:rPr>
-        <w:t>Scholtz</w:t>
-      </w:r>
-      <w:proofErr w:type="spellEnd"/>
-      <w:r>
-        <w:rPr>
-          <w:b/>
-          <w:bCs/>
-          <w:color w:val="auto"/>
-        </w:rPr>
-        <w:t xml:space="preserve"> </w:t>
-      </w:r>
-      <w:proofErr w:type="spellStart"/>
-      <w:r>
-        <w:rPr>
-          <w:b/>
-          <w:bCs/>
-          <w:color w:val="auto"/>
-        </w:rPr>
-        <w:t>Bálint</w:t>
-      </w:r>
-      <w:proofErr w:type="spellEnd"/>
-      <w:r>
-        <w:rPr>
-          <w:b/>
-          <w:bCs/>
-          <w:color w:val="auto"/>
-        </w:rPr>
-        <w:t xml:space="preserve"> </w:t>
-      </w:r>
-      <w:proofErr w:type="spellStart"/>
-      <w:r>
-        <w:rPr>
-          <w:b/>
-          <w:bCs/>
-          <w:color w:val="auto"/>
-        </w:rPr>
-        <w:t>András</w:t>
-      </w:r>
-      <w:proofErr w:type="spellEnd"/>
-      <w:r>
-        <w:rPr>
-          <w:color w:val="auto"/>
-        </w:rPr>
-        <w:t xml:space="preserve">, </w:t>
-      </w:r>
-      <w:r>
-        <w:rPr>
-          <w:b/>
-          <w:bCs/>
-          <w:color w:val="auto"/>
-        </w:rPr>
-        <w:t>A8O5M2</w:t>
-      </w:r>
-      <w:r>
-        <w:rPr>
-          <w:color w:val="auto"/>
-        </w:rPr>
-        <w:t xml:space="preserve">, </w:t>
-      </w:r>
-      <w:proofErr w:type="spellStart"/>
-      <w:r>
-        <w:rPr>
-          <w:b/>
-          <w:bCs/>
-          <w:color w:val="auto"/>
-        </w:rPr>
-        <w:t>OctaPinball</w:t>
-      </w:r>
-      <w:proofErr w:type="spellEnd"/>
-      <w:r>
-        <w:rPr>
-          <w:color w:val="auto"/>
-        </w:rPr>
-        <w:t>)</w:t>
-      </w:r>
-    </w:p>
-    <w:p>
-      <w:proofErr w:type="spellStart"/>
-      <w:r>
-        <w:t>Projekt</w:t>
-      </w:r>
-      <w:proofErr w:type="spellEnd"/>
-      <w:r>
-        <w:t xml:space="preserve"> </w:t>
-      </w:r>
-      <w:proofErr w:type="spellStart"/>
-      <w:r>
-        <w:t>elkezdése</w:t>
-      </w:r>
-      <w:proofErr w:type="spellEnd"/>
-      <w:r>
-        <w:t xml:space="preserve"> (</w:t>
-      </w:r>
-      <w:proofErr w:type="spellStart"/>
-      <w:r>
-        <w:t>összesen</w:t>
-      </w:r>
-      <w:proofErr w:type="spellEnd"/>
-      <w:r>
-        <w:t xml:space="preserve"> kb. </w:t>
-      </w:r>
-      <w:r>
-        <w:t>3</w:t>
-      </w:r>
-      <w:r>
-        <w:t>,5</w:t>
-      </w:r>
-      <w:r>
-        <w:t xml:space="preserve"> </w:t>
-      </w:r>
-      <w:proofErr w:type="spellStart"/>
-      <w:r>
-        <w:t>óra</w:t>
-      </w:r>
-      <w:proofErr w:type="spellEnd"/>
-      <w:r>
-        <w:t>):</w:t>
-      </w:r>
+      <w:r>
+        <w:t xml:space="preserve">Cucumber </w:t>
+      </w:r>
+      <w:proofErr w:type="spellStart"/>
+      <w:r>
+        <w:t>beüzemelése</w:t>
+      </w:r>
+      <w:proofErr w:type="spellEnd"/>
     </w:p>
     <w:p>
       <w:pPr>
@@ -1649,41 +1549,20 @@
           <w:numId w:val="1"/>
         </w:numPr>
       </w:pPr>
-      <w:proofErr w:type="spellStart"/>
-      <w:r>
-        <w:t>Feladatok</w:t>
-      </w:r>
-      <w:proofErr w:type="spellEnd"/>
-      <w:r>
-        <w:t xml:space="preserve"> </w:t>
-      </w:r>
-      <w:proofErr w:type="spellStart"/>
-      <w:r>
-        <w:t>közös</w:t>
-      </w:r>
-      <w:proofErr w:type="spellEnd"/>
-      <w:r>
-        <w:t xml:space="preserve"> </w:t>
-      </w:r>
-      <w:proofErr w:type="spellStart"/>
-      <w:r>
-        <w:t>megbeszélése</w:t>
-      </w:r>
-      <w:proofErr w:type="spellEnd"/>
-      <w:r>
-        <w:t xml:space="preserve"> </w:t>
-      </w:r>
-      <w:proofErr w:type="spellStart"/>
-      <w:r>
-        <w:t>és</w:t>
-      </w:r>
-      <w:proofErr w:type="spellEnd"/>
-      <w:r>
-        <w:t xml:space="preserve"> </w:t>
-      </w:r>
-      <w:proofErr w:type="spellStart"/>
-      <w:r>
-        <w:t>megszervezése</w:t>
+      <w:r>
+        <w:t xml:space="preserve">BDD </w:t>
+      </w:r>
+      <w:proofErr w:type="spellStart"/>
+      <w:r>
+        <w:t>tesztek</w:t>
+      </w:r>
+      <w:proofErr w:type="spellEnd"/>
+      <w:r>
+        <w:t xml:space="preserve"> </w:t>
+      </w:r>
+      <w:proofErr w:type="spellStart"/>
+      <w:r>
+        <w:t>írása</w:t>
       </w:r>
       <w:proofErr w:type="spellEnd"/>
     </w:p>
@@ -1695,47 +1574,76 @@
         </w:numPr>
       </w:pPr>
       <w:r>
-        <w:t xml:space="preserve">GitHub </w:t>
-      </w:r>
-      <w:proofErr w:type="spellStart"/>
-      <w:r>
-        <w:t>projekt</w:t>
-      </w:r>
-      <w:proofErr w:type="spellEnd"/>
-      <w:r>
-        <w:t xml:space="preserve"> </w:t>
-      </w:r>
-      <w:proofErr w:type="spellStart"/>
-      <w:r>
-        <w:t>beállítása</w:t>
-      </w:r>
-      <w:proofErr w:type="spellEnd"/>
-      <w:r>
-        <w:t xml:space="preserve"> (main branch </w:t>
-      </w:r>
-      <w:proofErr w:type="spellStart"/>
-      <w:r>
-        <w:t>levédése</w:t>
-      </w:r>
-      <w:proofErr w:type="spellEnd"/>
-      <w:r>
-        <w:t xml:space="preserve">, PR </w:t>
-      </w:r>
-      <w:proofErr w:type="spellStart"/>
-      <w:r>
-        <w:t>szabályok</w:t>
-      </w:r>
-      <w:proofErr w:type="spellEnd"/>
-      <w:r>
-        <w:t xml:space="preserve"> </w:t>
-      </w:r>
-      <w:proofErr w:type="spellStart"/>
-      <w:r>
-        <w:t>beállítása</w:t>
+        <w:t xml:space="preserve">BDD </w:t>
+      </w:r>
+      <w:proofErr w:type="spellStart"/>
+      <w:r>
+        <w:t>dokumentáció</w:t>
+      </w:r>
+      <w:proofErr w:type="spellEnd"/>
+      <w:r>
+        <w:t xml:space="preserve"> </w:t>
+      </w:r>
+      <w:proofErr w:type="spellStart"/>
+      <w:r>
+        <w:t>írás</w:t>
+      </w:r>
+      <w:proofErr w:type="spellEnd"/>
+    </w:p>
+    <w:p>
+      <w:r>
+        <w:t xml:space="preserve">Sonar </w:t>
+      </w:r>
+      <w:proofErr w:type="spellStart"/>
+      <w:r>
+        <w:t>bugok</w:t>
+      </w:r>
+      <w:proofErr w:type="spellEnd"/>
+      <w:r>
+        <w:t xml:space="preserve"> </w:t>
+      </w:r>
+      <w:proofErr w:type="spellStart"/>
+      <w:r>
+        <w:t>átnézése</w:t>
+      </w:r>
+      <w:proofErr w:type="spellEnd"/>
+      <w:r>
+        <w:t xml:space="preserve"> </w:t>
+      </w:r>
+      <w:proofErr w:type="spellStart"/>
+      <w:r>
+        <w:t>és</w:t>
+      </w:r>
+      <w:proofErr w:type="spellEnd"/>
+      <w:r>
+        <w:t xml:space="preserve"> </w:t>
+      </w:r>
+      <w:proofErr w:type="spellStart"/>
+      <w:r>
+        <w:t>javítása</w:t>
+      </w:r>
+      <w:proofErr w:type="spellEnd"/>
+      <w:r>
+        <w:t xml:space="preserve"> (</w:t>
+      </w:r>
+      <w:proofErr w:type="spellStart"/>
+      <w:r>
+        <w:t>összesen</w:t>
+      </w:r>
+      <w:proofErr w:type="spellEnd"/>
+      <w:r>
+        <w:t xml:space="preserve"> kb. 2 </w:t>
+      </w:r>
+      <w:proofErr w:type="spellStart"/>
+      <w:r>
+        <w:t>óra</w:t>
       </w:r>
       <w:proofErr w:type="spellEnd"/>
       <w:r>
         <w:t>)</w:t>
+      </w:r>
+      <w:r>
+        <w:t>:</w:t>
       </w:r>
     </w:p>
     <w:p>
@@ -1745,20 +1653,103 @@
           <w:numId w:val="1"/>
         </w:numPr>
       </w:pPr>
-      <w:proofErr w:type="spellStart"/>
       <w:r>
         <w:lastRenderedPageBreak/>
-        <w:t>Issuek</w:t>
-      </w:r>
-      <w:proofErr w:type="spellEnd"/>
-      <w:r>
-        <w:t xml:space="preserve"> </w:t>
-      </w:r>
-      <w:proofErr w:type="spellStart"/>
-      <w:r>
-        <w:t>felvétele</w:t>
-      </w:r>
-      <w:proofErr w:type="spellEnd"/>
+        <w:t xml:space="preserve">A Sonar </w:t>
+      </w:r>
+      <w:proofErr w:type="spellStart"/>
+      <w:r>
+        <w:t>által</w:t>
+      </w:r>
+      <w:proofErr w:type="spellEnd"/>
+      <w:r>
+        <w:t xml:space="preserve"> </w:t>
+      </w:r>
+      <w:proofErr w:type="spellStart"/>
+      <w:r>
+        <w:t>jelzett</w:t>
+      </w:r>
+      <w:proofErr w:type="spellEnd"/>
+      <w:r>
+        <w:t xml:space="preserve"> </w:t>
+      </w:r>
+      <w:proofErr w:type="spellStart"/>
+      <w:r>
+        <w:t>hibák</w:t>
+      </w:r>
+      <w:proofErr w:type="spellEnd"/>
+      <w:r>
+        <w:t xml:space="preserve"> </w:t>
+      </w:r>
+      <w:proofErr w:type="spellStart"/>
+      <w:r>
+        <w:t>egy</w:t>
+      </w:r>
+      <w:proofErr w:type="spellEnd"/>
+      <w:r>
+        <w:t xml:space="preserve"> </w:t>
+      </w:r>
+      <w:proofErr w:type="spellStart"/>
+      <w:r>
+        <w:t>részét</w:t>
+      </w:r>
+      <w:proofErr w:type="spellEnd"/>
+      <w:r>
+        <w:t xml:space="preserve"> </w:t>
+      </w:r>
+      <w:proofErr w:type="spellStart"/>
+      <w:r>
+        <w:t>átnéztem</w:t>
+      </w:r>
+      <w:proofErr w:type="spellEnd"/>
+      <w:r>
+        <w:t xml:space="preserve"> </w:t>
+      </w:r>
+      <w:proofErr w:type="spellStart"/>
+      <w:r>
+        <w:t>és</w:t>
+      </w:r>
+      <w:proofErr w:type="spellEnd"/>
+      <w:r>
+        <w:t xml:space="preserve"> </w:t>
+      </w:r>
+      <w:proofErr w:type="spellStart"/>
+      <w:r>
+        <w:t>javítottam</w:t>
+      </w:r>
+      <w:proofErr w:type="spellEnd"/>
+      <w:r>
+        <w:t xml:space="preserve"> </w:t>
+      </w:r>
+    </w:p>
+    <w:p>
+      <w:r>
+        <w:t xml:space="preserve">PR-ek </w:t>
+      </w:r>
+      <w:proofErr w:type="spellStart"/>
+      <w:r>
+        <w:t>ellenőrzése</w:t>
+      </w:r>
+      <w:proofErr w:type="spellEnd"/>
+      <w:r>
+        <w:t xml:space="preserve"> (</w:t>
+      </w:r>
+      <w:proofErr w:type="spellStart"/>
+      <w:r>
+        <w:t>összesen</w:t>
+      </w:r>
+      <w:proofErr w:type="spellEnd"/>
+      <w:r>
+        <w:t xml:space="preserve"> kb. 1 </w:t>
+      </w:r>
+      <w:proofErr w:type="spellStart"/>
+      <w:r>
+        <w:t>óra</w:t>
+      </w:r>
+      <w:proofErr w:type="spellEnd"/>
+      <w:r>
+        <w:t>):</w:t>
+      </w:r>
     </w:p>
     <w:p>
       <w:pPr>
@@ -1767,30 +1758,146 @@
           <w:numId w:val="1"/>
         </w:numPr>
       </w:pPr>
-      <w:r>
-        <w:t xml:space="preserve">HF </w:t>
-      </w:r>
-      <w:proofErr w:type="spellStart"/>
-      <w:r>
-        <w:t>leírás</w:t>
-      </w:r>
-      <w:proofErr w:type="spellEnd"/>
-      <w:r>
-        <w:t xml:space="preserve"> </w:t>
-      </w:r>
-      <w:proofErr w:type="spellStart"/>
-      <w:r>
-        <w:t>feltöltése</w:t>
-      </w:r>
-      <w:proofErr w:type="spellEnd"/>
-    </w:p>
-    <w:p>
-      <w:r>
-        <w:t xml:space="preserve">Sonar </w:t>
-      </w:r>
-      <w:proofErr w:type="spellStart"/>
-      <w:r>
-        <w:t>beüzemelése</w:t>
+      <w:proofErr w:type="spellStart"/>
+      <w:r>
+        <w:t>Csapattagok</w:t>
+      </w:r>
+      <w:proofErr w:type="spellEnd"/>
+      <w:r>
+        <w:t xml:space="preserve"> PR-</w:t>
+      </w:r>
+      <w:proofErr w:type="spellStart"/>
+      <w:r>
+        <w:t>jeinek</w:t>
+      </w:r>
+      <w:proofErr w:type="spellEnd"/>
+      <w:r>
+        <w:t xml:space="preserve"> </w:t>
+      </w:r>
+      <w:proofErr w:type="spellStart"/>
+      <w:r>
+        <w:t>validálása</w:t>
+      </w:r>
+      <w:proofErr w:type="spellEnd"/>
+      <w:r>
+        <w:t>.</w:t>
+      </w:r>
+    </w:p>
+    <w:p>
+      <w:r>
+        <w:pict w14:anchorId="5AA88DF9">
+          <v:rect id="_x0000_i1027" style="width:0;height:1.5pt" o:hralign="center" o:hrstd="t" o:hr="t" fillcolor="#a0a0a0" stroked="f"/>
+        </w:pict>
+      </w:r>
+    </w:p>
+    <w:p>
+      <w:pPr>
+        <w:pStyle w:val="Cmsor4"/>
+        <w:rPr>
+          <w:color w:val="auto"/>
+        </w:rPr>
+      </w:pPr>
+      <w:bookmarkStart w:id="6" w:name="_6kw3bxvxrbz0" w:colFirst="0" w:colLast="0"/>
+      <w:bookmarkEnd w:id="6"/>
+      <w:proofErr w:type="spellStart"/>
+      <w:r>
+        <w:rPr>
+          <w:color w:val="auto"/>
+        </w:rPr>
+        <w:t>Csapattag</w:t>
+      </w:r>
+      <w:proofErr w:type="spellEnd"/>
+      <w:r>
+        <w:rPr>
+          <w:color w:val="auto"/>
+        </w:rPr>
+        <w:t xml:space="preserve"> 4 (</w:t>
+      </w:r>
+      <w:r>
+        <w:rPr>
+          <w:b/>
+          <w:bCs/>
+          <w:color w:val="auto"/>
+        </w:rPr>
+        <w:t xml:space="preserve">Scholtz </w:t>
+      </w:r>
+      <w:proofErr w:type="spellStart"/>
+      <w:r>
+        <w:rPr>
+          <w:b/>
+          <w:bCs/>
+          <w:color w:val="auto"/>
+        </w:rPr>
+        <w:t>Bálint</w:t>
+      </w:r>
+      <w:proofErr w:type="spellEnd"/>
+      <w:r>
+        <w:rPr>
+          <w:b/>
+          <w:bCs/>
+          <w:color w:val="auto"/>
+        </w:rPr>
+        <w:t xml:space="preserve"> </w:t>
+      </w:r>
+      <w:proofErr w:type="spellStart"/>
+      <w:r>
+        <w:rPr>
+          <w:b/>
+          <w:bCs/>
+          <w:color w:val="auto"/>
+        </w:rPr>
+        <w:t>András</w:t>
+      </w:r>
+      <w:proofErr w:type="spellEnd"/>
+      <w:r>
+        <w:rPr>
+          <w:color w:val="auto"/>
+        </w:rPr>
+        <w:t xml:space="preserve">, </w:t>
+      </w:r>
+      <w:r>
+        <w:rPr>
+          <w:b/>
+          <w:bCs/>
+          <w:color w:val="auto"/>
+        </w:rPr>
+        <w:t>A8O5M2</w:t>
+      </w:r>
+      <w:r>
+        <w:rPr>
+          <w:color w:val="auto"/>
+        </w:rPr>
+        <w:t xml:space="preserve">, </w:t>
+      </w:r>
+      <w:proofErr w:type="spellStart"/>
+      <w:r>
+        <w:rPr>
+          <w:b/>
+          <w:bCs/>
+          <w:color w:val="auto"/>
+        </w:rPr>
+        <w:t>OctaPinball</w:t>
+      </w:r>
+      <w:proofErr w:type="spellEnd"/>
+      <w:r>
+        <w:rPr>
+          <w:color w:val="auto"/>
+        </w:rPr>
+        <w:t>)</w:t>
+      </w:r>
+    </w:p>
+    <w:p>
+      <w:proofErr w:type="spellStart"/>
+      <w:r>
+        <w:t>Projekt</w:t>
+      </w:r>
+      <w:proofErr w:type="spellEnd"/>
+      <w:r>
+        <w:t xml:space="preserve"> </w:t>
+      </w:r>
+      <w:proofErr w:type="spellStart"/>
+      <w:r>
+        <w:t>elkezdése</w:t>
       </w:r>
       <w:proofErr w:type="spellEnd"/>
       <w:r>
@@ -1805,7 +1912,10 @@
         <w:t xml:space="preserve"> kb. </w:t>
       </w:r>
       <w:r>
-        <w:t>4</w:t>
+        <w:t>3</w:t>
+      </w:r>
+      <w:r>
+        <w:t>,5</w:t>
       </w:r>
       <w:r>
         <w:t xml:space="preserve"> </w:t>
@@ -1826,17 +1936,43 @@
           <w:numId w:val="1"/>
         </w:numPr>
       </w:pPr>
-      <w:r>
-        <w:t xml:space="preserve">Sonar organization </w:t>
-      </w:r>
-      <w:proofErr w:type="spellStart"/>
-      <w:r>
-        <w:t>létrehozása</w:t>
-      </w:r>
-      <w:proofErr w:type="spellEnd"/>
-      <w:r>
-        <w:t>.</w:t>
-      </w:r>
+      <w:proofErr w:type="spellStart"/>
+      <w:r>
+        <w:t>Feladatok</w:t>
+      </w:r>
+      <w:proofErr w:type="spellEnd"/>
+      <w:r>
+        <w:t xml:space="preserve"> </w:t>
+      </w:r>
+      <w:proofErr w:type="spellStart"/>
+      <w:r>
+        <w:t>közös</w:t>
+      </w:r>
+      <w:proofErr w:type="spellEnd"/>
+      <w:r>
+        <w:t xml:space="preserve"> </w:t>
+      </w:r>
+      <w:proofErr w:type="spellStart"/>
+      <w:r>
+        <w:t>megbeszélése</w:t>
+      </w:r>
+      <w:proofErr w:type="spellEnd"/>
+      <w:r>
+        <w:t xml:space="preserve"> </w:t>
+      </w:r>
+      <w:proofErr w:type="spellStart"/>
+      <w:r>
+        <w:t>és</w:t>
+      </w:r>
+      <w:proofErr w:type="spellEnd"/>
+      <w:r>
+        <w:t xml:space="preserve"> </w:t>
+      </w:r>
+      <w:proofErr w:type="spellStart"/>
+      <w:r>
+        <w:t>megszervezése</w:t>
+      </w:r>
+      <w:proofErr w:type="spellEnd"/>
     </w:p>
     <w:p>
       <w:pPr>
@@ -1850,94 +1986,43 @@
       </w:r>
       <w:proofErr w:type="spellStart"/>
       <w:r>
-        <w:t>Actionsbe</w:t>
-      </w:r>
-      <w:proofErr w:type="spellEnd"/>
-      <w:r>
-        <w:t xml:space="preserve"> </w:t>
-      </w:r>
-      <w:proofErr w:type="spellStart"/>
-      <w:r>
-        <w:t>való</w:t>
-      </w:r>
-      <w:proofErr w:type="spellEnd"/>
-      <w:r>
-        <w:t xml:space="preserve"> </w:t>
-      </w:r>
-      <w:proofErr w:type="spellStart"/>
-      <w:r>
-        <w:t>integrálása</w:t>
-      </w:r>
-      <w:proofErr w:type="spellEnd"/>
-    </w:p>
-    <w:p>
-      <w:proofErr w:type="spellStart"/>
-      <w:r>
-        <w:t>Statikus</w:t>
-      </w:r>
-      <w:proofErr w:type="spellEnd"/>
-      <w:r>
-        <w:t xml:space="preserve"> </w:t>
-      </w:r>
-      <w:proofErr w:type="spellStart"/>
-      <w:r>
-        <w:t>analízis</w:t>
-      </w:r>
-      <w:proofErr w:type="spellEnd"/>
-      <w:r>
-        <w:t xml:space="preserve"> </w:t>
-      </w:r>
-      <w:proofErr w:type="spellStart"/>
-      <w:r>
-        <w:t>utáni</w:t>
-      </w:r>
-      <w:proofErr w:type="spellEnd"/>
-      <w:r>
-        <w:t xml:space="preserve"> </w:t>
-      </w:r>
-      <w:proofErr w:type="spellStart"/>
-      <w:r>
-        <w:t>hibák</w:t>
-      </w:r>
-      <w:proofErr w:type="spellEnd"/>
-      <w:r>
-        <w:t xml:space="preserve"> </w:t>
-      </w:r>
-      <w:proofErr w:type="spellStart"/>
-      <w:r>
-        <w:t>javítása</w:t>
-      </w:r>
-      <w:proofErr w:type="spellEnd"/>
-      <w:r>
-        <w:t xml:space="preserve"> (</w:t>
-      </w:r>
-      <w:proofErr w:type="spellStart"/>
-      <w:r>
-        <w:t>összesen</w:t>
-      </w:r>
-      <w:proofErr w:type="spellEnd"/>
-      <w:r>
-        <w:t xml:space="preserve"> kb. </w:t>
-      </w:r>
-      <w:r>
-        <w:t>0</w:t>
-      </w:r>
-      <w:r>
-        <w:t>,</w:t>
-      </w:r>
-      <w:r>
-        <w:t>7</w:t>
-      </w:r>
-      <w:r>
-        <w:t xml:space="preserve">5 </w:t>
-      </w:r>
-      <w:proofErr w:type="spellStart"/>
-      <w:r>
-        <w:t>óra</w:t>
-      </w:r>
-      <w:proofErr w:type="spellEnd"/>
-      <w:r>
-        <w:t>):</w:t>
+        <w:t>projekt</w:t>
+      </w:r>
+      <w:proofErr w:type="spellEnd"/>
+      <w:r>
+        <w:t xml:space="preserve"> </w:t>
+      </w:r>
+      <w:proofErr w:type="spellStart"/>
+      <w:r>
+        <w:t>beállítása</w:t>
+      </w:r>
+      <w:proofErr w:type="spellEnd"/>
+      <w:r>
+        <w:t xml:space="preserve"> (main branch </w:t>
+      </w:r>
+      <w:proofErr w:type="spellStart"/>
+      <w:r>
+        <w:t>levédése</w:t>
+      </w:r>
+      <w:proofErr w:type="spellEnd"/>
+      <w:r>
+        <w:t xml:space="preserve">, PR </w:t>
+      </w:r>
+      <w:proofErr w:type="spellStart"/>
+      <w:r>
+        <w:t>szabályok</w:t>
+      </w:r>
+      <w:proofErr w:type="spellEnd"/>
+      <w:r>
+        <w:t xml:space="preserve"> </w:t>
+      </w:r>
+      <w:proofErr w:type="spellStart"/>
+      <w:r>
+        <w:t>beállítása</w:t>
+      </w:r>
+      <w:proofErr w:type="spellEnd"/>
+      <w:r>
+        <w:t>)</w:t>
       </w:r>
     </w:p>
     <w:p>
@@ -1949,15 +2034,15 @@
       </w:pPr>
       <w:proofErr w:type="spellStart"/>
       <w:r>
-        <w:t>Hibák</w:t>
-      </w:r>
-      <w:proofErr w:type="spellEnd"/>
-      <w:r>
-        <w:t xml:space="preserve"> </w:t>
-      </w:r>
-      <w:proofErr w:type="spellStart"/>
-      <w:r>
-        <w:t>elemzése</w:t>
+        <w:t>Issuek</w:t>
+      </w:r>
+      <w:proofErr w:type="spellEnd"/>
+      <w:r>
+        <w:t xml:space="preserve"> </w:t>
+      </w:r>
+      <w:proofErr w:type="spellStart"/>
+      <w:r>
+        <w:t>felvétele</w:t>
       </w:r>
       <w:proofErr w:type="spellEnd"/>
     </w:p>
@@ -1969,29 +2054,29 @@
         </w:numPr>
       </w:pPr>
       <w:r>
-        <w:t xml:space="preserve">Switch case </w:t>
-      </w:r>
-      <w:proofErr w:type="spellStart"/>
-      <w:r>
-        <w:t>hibák</w:t>
-      </w:r>
-      <w:proofErr w:type="spellEnd"/>
-      <w:r>
-        <w:t xml:space="preserve"> </w:t>
-      </w:r>
-      <w:proofErr w:type="spellStart"/>
-      <w:r>
-        <w:t>javítása</w:t>
-      </w:r>
-      <w:proofErr w:type="spellEnd"/>
-    </w:p>
-    <w:p>
-      <w:r>
-        <w:t xml:space="preserve">BDD </w:t>
-      </w:r>
-      <w:proofErr w:type="spellStart"/>
-      <w:r>
-        <w:t>tesztek</w:t>
+        <w:t xml:space="preserve">HF </w:t>
+      </w:r>
+      <w:proofErr w:type="spellStart"/>
+      <w:r>
+        <w:t>leírás</w:t>
+      </w:r>
+      <w:proofErr w:type="spellEnd"/>
+      <w:r>
+        <w:t xml:space="preserve"> </w:t>
+      </w:r>
+      <w:proofErr w:type="spellStart"/>
+      <w:r>
+        <w:t>feltöltése</w:t>
+      </w:r>
+      <w:proofErr w:type="spellEnd"/>
+    </w:p>
+    <w:p>
+      <w:r>
+        <w:t xml:space="preserve">Sonar </w:t>
+      </w:r>
+      <w:proofErr w:type="spellStart"/>
+      <w:r>
+        <w:t>beüzemelése</w:t>
       </w:r>
       <w:proofErr w:type="spellEnd"/>
       <w:r>
@@ -2027,27 +2112,17 @@
           <w:numId w:val="1"/>
         </w:numPr>
       </w:pPr>
-      <w:proofErr w:type="spellStart"/>
-      <w:r>
-        <w:t>Teszt</w:t>
-      </w:r>
-      <w:proofErr w:type="spellEnd"/>
-      <w:r>
-        <w:t xml:space="preserve"> </w:t>
-      </w:r>
-      <w:proofErr w:type="spellStart"/>
-      <w:r>
-        <w:t>eszköz</w:t>
-      </w:r>
-      <w:proofErr w:type="spellEnd"/>
-      <w:r>
-        <w:t xml:space="preserve"> </w:t>
-      </w:r>
-      <w:proofErr w:type="spellStart"/>
-      <w:r>
-        <w:t>keresése</w:t>
-      </w:r>
-      <w:proofErr w:type="spellEnd"/>
+      <w:r>
+        <w:t xml:space="preserve">Sonar organization </w:t>
+      </w:r>
+      <w:proofErr w:type="spellStart"/>
+      <w:r>
+        <w:t>létrehozása</w:t>
+      </w:r>
+      <w:proofErr w:type="spellEnd"/>
+      <w:r>
+        <w:t>.</w:t>
+      </w:r>
     </w:p>
     <w:p>
       <w:pPr>
@@ -2057,13 +2132,99 @@
         </w:numPr>
       </w:pPr>
       <w:r>
-        <w:t xml:space="preserve">Cucumber </w:t>
-      </w:r>
-      <w:proofErr w:type="spellStart"/>
-      <w:r>
-        <w:t>beüzemelése</w:t>
-      </w:r>
-      <w:proofErr w:type="spellEnd"/>
+        <w:t xml:space="preserve">GitHub </w:t>
+      </w:r>
+      <w:proofErr w:type="spellStart"/>
+      <w:r>
+        <w:t>Actionsbe</w:t>
+      </w:r>
+      <w:proofErr w:type="spellEnd"/>
+      <w:r>
+        <w:t xml:space="preserve"> </w:t>
+      </w:r>
+      <w:proofErr w:type="spellStart"/>
+      <w:r>
+        <w:t>való</w:t>
+      </w:r>
+      <w:proofErr w:type="spellEnd"/>
+      <w:r>
+        <w:t xml:space="preserve"> </w:t>
+      </w:r>
+      <w:proofErr w:type="spellStart"/>
+      <w:r>
+        <w:t>integrálása</w:t>
+      </w:r>
+      <w:proofErr w:type="spellEnd"/>
+    </w:p>
+    <w:p>
+      <w:proofErr w:type="spellStart"/>
+      <w:r>
+        <w:t>Statikus</w:t>
+      </w:r>
+      <w:proofErr w:type="spellEnd"/>
+      <w:r>
+        <w:t xml:space="preserve"> </w:t>
+      </w:r>
+      <w:proofErr w:type="spellStart"/>
+      <w:r>
+        <w:t>analízis</w:t>
+      </w:r>
+      <w:proofErr w:type="spellEnd"/>
+      <w:r>
+        <w:t xml:space="preserve"> </w:t>
+      </w:r>
+      <w:proofErr w:type="spellStart"/>
+      <w:r>
+        <w:t>utáni</w:t>
+      </w:r>
+      <w:proofErr w:type="spellEnd"/>
+      <w:r>
+        <w:t xml:space="preserve"> </w:t>
+      </w:r>
+      <w:proofErr w:type="spellStart"/>
+      <w:r>
+        <w:t>hibák</w:t>
+      </w:r>
+      <w:proofErr w:type="spellEnd"/>
+      <w:r>
+        <w:t xml:space="preserve"> </w:t>
+      </w:r>
+      <w:proofErr w:type="spellStart"/>
+      <w:r>
+        <w:t>javítása</w:t>
+      </w:r>
+      <w:proofErr w:type="spellEnd"/>
+      <w:r>
+        <w:t xml:space="preserve"> (</w:t>
+      </w:r>
+      <w:proofErr w:type="spellStart"/>
+      <w:r>
+        <w:t>összesen</w:t>
+      </w:r>
+      <w:proofErr w:type="spellEnd"/>
+      <w:r>
+        <w:t xml:space="preserve"> kb. </w:t>
+      </w:r>
+      <w:r>
+        <w:t>0</w:t>
+      </w:r>
+      <w:r>
+        <w:t>,</w:t>
+      </w:r>
+      <w:r>
+        <w:t>7</w:t>
+      </w:r>
+      <w:r>
+        <w:t xml:space="preserve">5 </w:t>
+      </w:r>
+      <w:proofErr w:type="spellStart"/>
+      <w:r>
+        <w:t>óra</w:t>
+      </w:r>
+      <w:proofErr w:type="spellEnd"/>
+      <w:r>
+        <w:t>):</w:t>
+      </w:r>
     </w:p>
     <w:p>
       <w:pPr>
@@ -2072,65 +2233,19 @@
           <w:numId w:val="1"/>
         </w:numPr>
       </w:pPr>
-      <w:r>
-        <w:t xml:space="preserve">BDD </w:t>
-      </w:r>
-      <w:proofErr w:type="spellStart"/>
-      <w:r>
-        <w:t>tesztek</w:t>
-      </w:r>
-      <w:proofErr w:type="spellEnd"/>
-      <w:r>
-        <w:t xml:space="preserve"> </w:t>
-      </w:r>
-      <w:proofErr w:type="spellStart"/>
-      <w:r>
-        <w:t>írása</w:t>
-      </w:r>
-      <w:proofErr w:type="spellEnd"/>
-    </w:p>
-    <w:p>
-      <w:r>
-        <w:t>PR-</w:t>
-      </w:r>
-      <w:proofErr w:type="spellStart"/>
-      <w:r>
-        <w:t>ek</w:t>
-      </w:r>
-      <w:proofErr w:type="spellEnd"/>
-      <w:r>
-        <w:t xml:space="preserve"> </w:t>
-      </w:r>
-      <w:proofErr w:type="spellStart"/>
-      <w:r>
-        <w:t>ellenőrzése</w:t>
-      </w:r>
-      <w:proofErr w:type="spellEnd"/>
-      <w:r>
-        <w:t xml:space="preserve"> (</w:t>
-      </w:r>
-      <w:proofErr w:type="spellStart"/>
-      <w:r>
-        <w:t>összesen</w:t>
-      </w:r>
-      <w:proofErr w:type="spellEnd"/>
-      <w:r>
-        <w:t xml:space="preserve"> kb. </w:t>
-      </w:r>
-      <w:r>
-        <w:t>1</w:t>
-      </w:r>
-      <w:r>
-        <w:t xml:space="preserve"> </w:t>
-      </w:r>
-      <w:proofErr w:type="spellStart"/>
-      <w:r>
-        <w:t>óra</w:t>
-      </w:r>
-      <w:proofErr w:type="spellEnd"/>
-      <w:r>
-        <w:t>):</w:t>
-      </w:r>
+      <w:proofErr w:type="spellStart"/>
+      <w:r>
+        <w:t>Hibák</w:t>
+      </w:r>
+      <w:proofErr w:type="spellEnd"/>
+      <w:r>
+        <w:t xml:space="preserve"> </w:t>
+      </w:r>
+      <w:proofErr w:type="spellStart"/>
+      <w:r>
+        <w:t>elemzése</w:t>
+      </w:r>
+      <w:proofErr w:type="spellEnd"/>
     </w:p>
     <w:p>
       <w:pPr>
@@ -2139,6 +2254,169 @@
           <w:numId w:val="1"/>
         </w:numPr>
       </w:pPr>
+      <w:r>
+        <w:t xml:space="preserve">Switch case </w:t>
+      </w:r>
+      <w:proofErr w:type="spellStart"/>
+      <w:r>
+        <w:t>hibák</w:t>
+      </w:r>
+      <w:proofErr w:type="spellEnd"/>
+      <w:r>
+        <w:t xml:space="preserve"> </w:t>
+      </w:r>
+      <w:proofErr w:type="spellStart"/>
+      <w:r>
+        <w:t>javítása</w:t>
+      </w:r>
+      <w:proofErr w:type="spellEnd"/>
+    </w:p>
+    <w:p>
+      <w:r>
+        <w:t xml:space="preserve">BDD </w:t>
+      </w:r>
+      <w:proofErr w:type="spellStart"/>
+      <w:r>
+        <w:t>tesztek</w:t>
+      </w:r>
+      <w:proofErr w:type="spellEnd"/>
+      <w:r>
+        <w:t xml:space="preserve"> (</w:t>
+      </w:r>
+      <w:proofErr w:type="spellStart"/>
+      <w:r>
+        <w:t>összesen</w:t>
+      </w:r>
+      <w:proofErr w:type="spellEnd"/>
+      <w:r>
+        <w:t xml:space="preserve"> kb. </w:t>
+      </w:r>
+      <w:r>
+        <w:t>4</w:t>
+      </w:r>
+      <w:r>
+        <w:t xml:space="preserve"> </w:t>
+      </w:r>
+      <w:proofErr w:type="spellStart"/>
+      <w:r>
+        <w:t>óra</w:t>
+      </w:r>
+      <w:proofErr w:type="spellEnd"/>
+      <w:r>
+        <w:t>):</w:t>
+      </w:r>
+    </w:p>
+    <w:p>
+      <w:pPr>
+        <w:numPr>
+          <w:ilvl w:val="0"/>
+          <w:numId w:val="1"/>
+        </w:numPr>
+      </w:pPr>
+      <w:proofErr w:type="spellStart"/>
+      <w:r>
+        <w:t>Teszt</w:t>
+      </w:r>
+      <w:proofErr w:type="spellEnd"/>
+      <w:r>
+        <w:t xml:space="preserve"> </w:t>
+      </w:r>
+      <w:proofErr w:type="spellStart"/>
+      <w:r>
+        <w:t>eszköz</w:t>
+      </w:r>
+      <w:proofErr w:type="spellEnd"/>
+      <w:r>
+        <w:t xml:space="preserve"> </w:t>
+      </w:r>
+      <w:proofErr w:type="spellStart"/>
+      <w:r>
+        <w:t>keresése</w:t>
+      </w:r>
+      <w:proofErr w:type="spellEnd"/>
+    </w:p>
+    <w:p>
+      <w:pPr>
+        <w:numPr>
+          <w:ilvl w:val="0"/>
+          <w:numId w:val="1"/>
+        </w:numPr>
+      </w:pPr>
+      <w:r>
+        <w:t xml:space="preserve">Cucumber </w:t>
+      </w:r>
+      <w:proofErr w:type="spellStart"/>
+      <w:r>
+        <w:t>beüzemelése</w:t>
+      </w:r>
+      <w:proofErr w:type="spellEnd"/>
+    </w:p>
+    <w:p>
+      <w:pPr>
+        <w:numPr>
+          <w:ilvl w:val="0"/>
+          <w:numId w:val="1"/>
+        </w:numPr>
+      </w:pPr>
+      <w:r>
+        <w:t xml:space="preserve">BDD </w:t>
+      </w:r>
+      <w:proofErr w:type="spellStart"/>
+      <w:r>
+        <w:t>tesztek</w:t>
+      </w:r>
+      <w:proofErr w:type="spellEnd"/>
+      <w:r>
+        <w:t xml:space="preserve"> </w:t>
+      </w:r>
+      <w:proofErr w:type="spellStart"/>
+      <w:r>
+        <w:t>írása</w:t>
+      </w:r>
+      <w:proofErr w:type="spellEnd"/>
+    </w:p>
+    <w:p>
+      <w:r>
+        <w:t xml:space="preserve">PR-ek </w:t>
+      </w:r>
+      <w:proofErr w:type="spellStart"/>
+      <w:r>
+        <w:t>ellenőrzése</w:t>
+      </w:r>
+      <w:proofErr w:type="spellEnd"/>
+      <w:r>
+        <w:t xml:space="preserve"> (</w:t>
+      </w:r>
+      <w:proofErr w:type="spellStart"/>
+      <w:r>
+        <w:t>összesen</w:t>
+      </w:r>
+      <w:proofErr w:type="spellEnd"/>
+      <w:r>
+        <w:t xml:space="preserve"> kb. </w:t>
+      </w:r>
+      <w:r>
+        <w:t>1</w:t>
+      </w:r>
+      <w:r>
+        <w:t xml:space="preserve"> </w:t>
+      </w:r>
+      <w:proofErr w:type="spellStart"/>
+      <w:r>
+        <w:t>óra</w:t>
+      </w:r>
+      <w:proofErr w:type="spellEnd"/>
+      <w:r>
+        <w:t>):</w:t>
+      </w:r>
+    </w:p>
+    <w:p>
+      <w:pPr>
+        <w:numPr>
+          <w:ilvl w:val="0"/>
+          <w:numId w:val="1"/>
+        </w:numPr>
+      </w:pPr>
       <w:proofErr w:type="spellStart"/>
       <w:r>
         <w:t>Csapattagok</w:t>
@@ -2245,13 +2523,13 @@
         <w:tab/>
         <w:t>…………….</w:t>
       </w:r>
-      <w:commentRangeStart w:id="8"/>
+      <w:commentRangeStart w:id="7"/>
       <w:r>
         <w:t>.</w:t>
       </w:r>
-      <w:commentRangeEnd w:id="8"/>
-      <w:r>
-        <w:commentReference w:id="8"/>
+      <w:commentRangeEnd w:id="7"/>
+      <w:r>
+        <w:commentReference w:id="7"/>
       </w:r>
     </w:p>
     <w:sectPr>
@@ -2265,7 +2543,7 @@
 </file>
 
 <file path=word/comments.xml><?xml version="1.0" encoding="utf-8"?>
-<w:comments xmlns:wpc="http://schemas.microsoft.com/office/word/2010/wordprocessingCanvas" xmlns:cx="http://schemas.microsoft.com/office/drawing/2014/chartex" xmlns:mc="http://schemas.openxmlformats.org/markup-compatibility/2006" xmlns:o="urn:schemas-microsoft-com:office:office" xmlns:r="http://schemas.openxmlformats.org/officeDocument/2006/relationships" xmlns:m="http://schemas.openxmlformats.org/officeDocument/2006/math" xmlns:v="urn:schemas-microsoft-com:vml" xmlns:wp14="http://schemas.microsoft.com/office/word/2010/wordprocessingDrawing" xmlns:wp="http://schemas.openxmlformats.org/drawingml/2006/wordprocessingDrawing" xmlns:w10="urn:schemas-microsoft-com:office:word" xmlns:w="http://schemas.openxmlformats.org/wordprocessingml/2006/main" xmlns:w14="http://schemas.microsoft.com/office/word/2010/wordml" xmlns:w15="http://schemas.microsoft.com/office/word/2012/wordml" xmlns:w16se="http://schemas.microsoft.com/office/word/2015/wordml/symex" xmlns:wpg="http://schemas.microsoft.com/office/word/2010/wordprocessingGroup" xmlns:wpi="http://schemas.microsoft.com/office/word/2010/wordprocessingInk" xmlns:wne="http://schemas.microsoft.com/office/word/2006/wordml" xmlns:wps="http://schemas.microsoft.com/office/word/2010/wordprocessingShape" mc:Ignorable="w14 w15 w16se wp14">
+<w:comments xmlns:wpc="http://schemas.microsoft.com/office/word/2010/wordprocessingCanvas" xmlns:cx="http://schemas.microsoft.com/office/drawing/2014/chartex" xmlns:cx1="http://schemas.microsoft.com/office/drawing/2015/9/8/chartex" xmlns:cx2="http://schemas.microsoft.com/office/drawing/2015/10/21/chartex" xmlns:cx3="http://schemas.microsoft.com/office/drawing/2016/5/9/chartex" xmlns:cx4="http://schemas.microsoft.com/office/drawing/2016/5/10/chartex" xmlns:cx5="http://schemas.microsoft.com/office/drawing/2016/5/11/chartex" xmlns:cx6="http://schemas.microsoft.com/office/drawing/2016/5/12/chartex" xmlns:cx7="http://schemas.microsoft.com/office/drawing/2016/5/13/chartex" xmlns:cx8="http://schemas.microsoft.com/office/drawing/2016/5/14/chartex" xmlns:mc="http://schemas.openxmlformats.org/markup-compatibility/2006" xmlns:aink="http://schemas.microsoft.com/office/drawing/2016/ink" xmlns:am3d="http://schemas.microsoft.com/office/drawing/2017/model3d" xmlns:o="urn:schemas-microsoft-com:office:office" xmlns:oel="http://schemas.microsoft.com/office/2019/extlst" xmlns:r="http://schemas.openxmlformats.org/officeDocument/2006/relationships" xmlns:m="http://schemas.openxmlformats.org/officeDocument/2006/math" xmlns:v="urn:schemas-microsoft-com:vml" xmlns:wp14="http://schemas.microsoft.com/office/word/2010/wordprocessingDrawing" xmlns:wp="http://schemas.openxmlformats.org/drawingml/2006/wordprocessingDrawing" xmlns:w10="urn:schemas-microsoft-com:office:word" xmlns:w="http://schemas.openxmlformats.org/wordprocessingml/2006/main" xmlns:w14="http://schemas.microsoft.com/office/word/2010/wordml" xmlns:w15="http://schemas.microsoft.com/office/word/2012/wordml" xmlns:w16cex="http://schemas.microsoft.com/office/word/2018/wordml/cex" xmlns:w16cid="http://schemas.microsoft.com/office/word/2016/wordml/cid" xmlns:w16="http://schemas.microsoft.com/office/word/2018/wordml" xmlns:w16du="http://schemas.microsoft.com/office/word/2023/wordml/word16du" xmlns:w16sdtdh="http://schemas.microsoft.com/office/word/2020/wordml/sdtdatahash" xmlns:w16se="http://schemas.microsoft.com/office/word/2015/wordml/symex" xmlns:wpg="http://schemas.microsoft.com/office/word/2010/wordprocessingGroup" xmlns:wpi="http://schemas.microsoft.com/office/word/2010/wordprocessingInk" xmlns:wne="http://schemas.microsoft.com/office/word/2006/wordml" xmlns:wps="http://schemas.microsoft.com/office/word/2010/wordprocessingShape" mc:Ignorable="w14 w15 w16se w16cid w16 w16cex w16sdtdh wp14">
   <w:comment w:id="1" w:author="Zoltán Micskei" w:date="2017-04-28T13:45:00Z" w:initials="">
     <w:p>
       <w:pPr>
@@ -2291,7 +2569,7 @@
       </w:r>
     </w:p>
   </w:comment>
-  <w:comment w:id="8" w:author="Zoltán Micskei" w:date="2017-04-28T13:44:00Z" w:initials="">
+  <w:comment w:id="7" w:author="Zoltán Micskei" w:date="2017-04-28T13:44:00Z" w:initials="">
     <w:p>
       <w:pPr>
         <w:widowControl w:val="0"/>
@@ -2319,7 +2597,7 @@
 </file>
 
 <file path=word/commentsExtended.xml><?xml version="1.0" encoding="utf-8"?>
-<w15:commentsEx xmlns:wpc="http://schemas.microsoft.com/office/word/2010/wordprocessingCanvas" xmlns:cx="http://schemas.microsoft.com/office/drawing/2014/chartex" xmlns:mc="http://schemas.openxmlformats.org/markup-compatibility/2006" xmlns:o="urn:schemas-microsoft-com:office:office" xmlns:r="http://schemas.openxmlformats.org/officeDocument/2006/relationships" xmlns:m="http://schemas.openxmlformats.org/officeDocument/2006/math" xmlns:v="urn:schemas-microsoft-com:vml" xmlns:wp14="http://schemas.microsoft.com/office/word/2010/wordprocessingDrawing" xmlns:wp="http://schemas.openxmlformats.org/drawingml/2006/wordprocessingDrawing" xmlns:w10="urn:schemas-microsoft-com:office:word" xmlns:w="http://schemas.openxmlformats.org/wordprocessingml/2006/main" xmlns:w14="http://schemas.microsoft.com/office/word/2010/wordml" xmlns:w15="http://schemas.microsoft.com/office/word/2012/wordml" xmlns:w16se="http://schemas.microsoft.com/office/word/2015/wordml/symex" xmlns:wpg="http://schemas.microsoft.com/office/word/2010/wordprocessingGroup" xmlns:wpi="http://schemas.microsoft.com/office/word/2010/wordprocessingInk" xmlns:wne="http://schemas.microsoft.com/office/word/2006/wordml" xmlns:wps="http://schemas.microsoft.com/office/word/2010/wordprocessingShape" mc:Ignorable="w14 w15 w16se wp14">
+<w15:commentsEx xmlns:wpc="http://schemas.microsoft.com/office/word/2010/wordprocessingCanvas" xmlns:cx="http://schemas.microsoft.com/office/drawing/2014/chartex" xmlns:cx1="http://schemas.microsoft.com/office/drawing/2015/9/8/chartex" xmlns:cx2="http://schemas.microsoft.com/office/drawing/2015/10/21/chartex" xmlns:cx3="http://schemas.microsoft.com/office/drawing/2016/5/9/chartex" xmlns:cx4="http://schemas.microsoft.com/office/drawing/2016/5/10/chartex" xmlns:cx5="http://schemas.microsoft.com/office/drawing/2016/5/11/chartex" xmlns:cx6="http://schemas.microsoft.com/office/drawing/2016/5/12/chartex" xmlns:cx7="http://schemas.microsoft.com/office/drawing/2016/5/13/chartex" xmlns:cx8="http://schemas.microsoft.com/office/drawing/2016/5/14/chartex" xmlns:mc="http://schemas.openxmlformats.org/markup-compatibility/2006" xmlns:aink="http://schemas.microsoft.com/office/drawing/2016/ink" xmlns:am3d="http://schemas.microsoft.com/office/drawing/2017/model3d" xmlns:o="urn:schemas-microsoft-com:office:office" xmlns:oel="http://schemas.microsoft.com/office/2019/extlst" xmlns:r="http://schemas.openxmlformats.org/officeDocument/2006/relationships" xmlns:m="http://schemas.openxmlformats.org/officeDocument/2006/math" xmlns:v="urn:schemas-microsoft-com:vml" xmlns:wp14="http://schemas.microsoft.com/office/word/2010/wordprocessingDrawing" xmlns:wp="http://schemas.openxmlformats.org/drawingml/2006/wordprocessingDrawing" xmlns:w10="urn:schemas-microsoft-com:office:word" xmlns:w="http://schemas.openxmlformats.org/wordprocessingml/2006/main" xmlns:w14="http://schemas.microsoft.com/office/word/2010/wordml" xmlns:w15="http://schemas.microsoft.com/office/word/2012/wordml" xmlns:w16cex="http://schemas.microsoft.com/office/word/2018/wordml/cex" xmlns:w16cid="http://schemas.microsoft.com/office/word/2016/wordml/cid" xmlns:w16="http://schemas.microsoft.com/office/word/2018/wordml" xmlns:w16du="http://schemas.microsoft.com/office/word/2023/wordml/word16du" xmlns:w16sdtdh="http://schemas.microsoft.com/office/word/2020/wordml/sdtdatahash" xmlns:w16se="http://schemas.microsoft.com/office/word/2015/wordml/symex" xmlns:wpg="http://schemas.microsoft.com/office/word/2010/wordprocessingGroup" xmlns:wpi="http://schemas.microsoft.com/office/word/2010/wordprocessingInk" xmlns:wne="http://schemas.microsoft.com/office/word/2006/wordml" xmlns:wps="http://schemas.microsoft.com/office/word/2010/wordprocessingShape" mc:Ignorable="w14 w15 w16se w16cid w16 w16cex w16sdtdh wp14">
   <w15:commentEx w15:paraId="00000025" w15:done="0"/>
   <w15:commentEx w15:paraId="00000026" w15:done="0"/>
 </w15:commentsEx>
@@ -2333,8 +2611,573 @@
 </file>
 
 <file path=word/numbering.xml><?xml version="1.0" encoding="utf-8"?>
-<w:numbering xmlns:wpc="http://schemas.microsoft.com/office/word/2010/wordprocessingCanvas" xmlns:cx="http://schemas.microsoft.com/office/drawing/2014/chartex" xmlns:mc="http://schemas.openxmlformats.org/markup-compatibility/2006" xmlns:o="urn:schemas-microsoft-com:office:office" xmlns:r="http://schemas.openxmlformats.org/officeDocument/2006/relationships" xmlns:m="http://schemas.openxmlformats.org/officeDocument/2006/math" xmlns:v="urn:schemas-microsoft-com:vml" xmlns:wp14="http://schemas.microsoft.com/office/word/2010/wordprocessingDrawing" xmlns:wp="http://schemas.openxmlformats.org/drawingml/2006/wordprocessingDrawing" xmlns:w10="urn:schemas-microsoft-com:office:word" xmlns:w="http://schemas.openxmlformats.org/wordprocessingml/2006/main" xmlns:w14="http://schemas.microsoft.com/office/word/2010/wordml" xmlns:w15="http://schemas.microsoft.com/office/word/2012/wordml" xmlns:w16se="http://schemas.microsoft.com/office/word/2015/wordml/symex" xmlns:wpg="http://schemas.microsoft.com/office/word/2010/wordprocessingGroup" xmlns:wpi="http://schemas.microsoft.com/office/word/2010/wordprocessingInk" xmlns:wne="http://schemas.microsoft.com/office/word/2006/wordml" xmlns:wps="http://schemas.microsoft.com/office/word/2010/wordprocessingShape" mc:Ignorable="w14 w15 w16se wp14">
+<w:numbering xmlns:wpc="http://schemas.microsoft.com/office/word/2010/wordprocessingCanvas" xmlns:cx="http://schemas.microsoft.com/office/drawing/2014/chartex" xmlns:cx1="http://schemas.microsoft.com/office/drawing/2015/9/8/chartex" xmlns:cx2="http://schemas.microsoft.com/office/drawing/2015/10/21/chartex" xmlns:cx3="http://schemas.microsoft.com/office/drawing/2016/5/9/chartex" xmlns:cx4="http://schemas.microsoft.com/office/drawing/2016/5/10/chartex" xmlns:cx5="http://schemas.microsoft.com/office/drawing/2016/5/11/chartex" xmlns:cx6="http://schemas.microsoft.com/office/drawing/2016/5/12/chartex" xmlns:cx7="http://schemas.microsoft.com/office/drawing/2016/5/13/chartex" xmlns:cx8="http://schemas.microsoft.com/office/drawing/2016/5/14/chartex" xmlns:mc="http://schemas.openxmlformats.org/markup-compatibility/2006" xmlns:aink="http://schemas.microsoft.com/office/drawing/2016/ink" xmlns:am3d="http://schemas.microsoft.com/office/drawing/2017/model3d" xmlns:o="urn:schemas-microsoft-com:office:office" xmlns:oel="http://schemas.microsoft.com/office/2019/extlst" xmlns:r="http://schemas.openxmlformats.org/officeDocument/2006/relationships" xmlns:m="http://schemas.openxmlformats.org/officeDocument/2006/math" xmlns:v="urn:schemas-microsoft-com:vml" xmlns:wp14="http://schemas.microsoft.com/office/word/2010/wordprocessingDrawing" xmlns:wp="http://schemas.openxmlformats.org/drawingml/2006/wordprocessingDrawing" xmlns:w10="urn:schemas-microsoft-com:office:word" xmlns:w="http://schemas.openxmlformats.org/wordprocessingml/2006/main" xmlns:w14="http://schemas.microsoft.com/office/word/2010/wordml" xmlns:w15="http://schemas.microsoft.com/office/word/2012/wordml" xmlns:w16cex="http://schemas.microsoft.com/office/word/2018/wordml/cex" xmlns:w16cid="http://schemas.microsoft.com/office/word/2016/wordml/cid" xmlns:w16="http://schemas.microsoft.com/office/word/2018/wordml" xmlns:w16du="http://schemas.microsoft.com/office/word/2023/wordml/word16du" xmlns:w16sdtdh="http://schemas.microsoft.com/office/word/2020/wordml/sdtdatahash" xmlns:w16se="http://schemas.microsoft.com/office/word/2015/wordml/symex" xmlns:wpg="http://schemas.microsoft.com/office/word/2010/wordprocessingGroup" xmlns:wpi="http://schemas.microsoft.com/office/word/2010/wordprocessingInk" xmlns:wne="http://schemas.microsoft.com/office/word/2006/wordml" xmlns:wps="http://schemas.microsoft.com/office/word/2010/wordprocessingShape" mc:Ignorable="w14 w15 w16se w16cid w16 w16cex w16sdtdh wp14">
   <w:abstractNum w:abstractNumId="0" w15:restartNumberingAfterBreak="0">
+    <w:nsid w:val="0E9A6781"/>
+    <w:multiLevelType w:val="hybridMultilevel"/>
+    <w:tmpl w:val="3864CC42"/>
+    <w:lvl w:ilvl="0" w:tplc="040E0001">
+      <w:start w:val="1"/>
+      <w:numFmt w:val="bullet"/>
+      <w:lvlText w:val=""/>
+      <w:lvlJc w:val="left"/>
+      <w:pPr>
+        <w:ind w:left="720" w:hanging="360"/>
+      </w:pPr>
+      <w:rPr>
+        <w:rFonts w:ascii="Symbol" w:hAnsi="Symbol" w:hint="default"/>
+      </w:rPr>
+    </w:lvl>
+    <w:lvl w:ilvl="1" w:tplc="040E0003" w:tentative="1">
+      <w:start w:val="1"/>
+      <w:numFmt w:val="bullet"/>
+      <w:lvlText w:val="o"/>
+      <w:lvlJc w:val="left"/>
+      <w:pPr>
+        <w:ind w:left="1440" w:hanging="360"/>
+      </w:pPr>
+      <w:rPr>
+        <w:rFonts w:ascii="Courier New" w:hAnsi="Courier New" w:cs="Courier New" w:hint="default"/>
+      </w:rPr>
+    </w:lvl>
+    <w:lvl w:ilvl="2" w:tplc="040E0005" w:tentative="1">
+      <w:start w:val="1"/>
+      <w:numFmt w:val="bullet"/>
+      <w:lvlText w:val=""/>
+      <w:lvlJc w:val="left"/>
+      <w:pPr>
+        <w:ind w:left="2160" w:hanging="360"/>
+      </w:pPr>
+      <w:rPr>
+        <w:rFonts w:ascii="Wingdings" w:hAnsi="Wingdings" w:hint="default"/>
+      </w:rPr>
+    </w:lvl>
+    <w:lvl w:ilvl="3" w:tplc="040E0001" w:tentative="1">
+      <w:start w:val="1"/>
+      <w:numFmt w:val="bullet"/>
+      <w:lvlText w:val=""/>
+      <w:lvlJc w:val="left"/>
+      <w:pPr>
+        <w:ind w:left="2880" w:hanging="360"/>
+      </w:pPr>
+      <w:rPr>
+        <w:rFonts w:ascii="Symbol" w:hAnsi="Symbol" w:hint="default"/>
+      </w:rPr>
+    </w:lvl>
+    <w:lvl w:ilvl="4" w:tplc="040E0003" w:tentative="1">
+      <w:start w:val="1"/>
+      <w:numFmt w:val="bullet"/>
+      <w:lvlText w:val="o"/>
+      <w:lvlJc w:val="left"/>
+      <w:pPr>
+        <w:ind w:left="3600" w:hanging="360"/>
+      </w:pPr>
+      <w:rPr>
+        <w:rFonts w:ascii="Courier New" w:hAnsi="Courier New" w:cs="Courier New" w:hint="default"/>
+      </w:rPr>
+    </w:lvl>
+    <w:lvl w:ilvl="5" w:tplc="040E0005" w:tentative="1">
+      <w:start w:val="1"/>
+      <w:numFmt w:val="bullet"/>
+      <w:lvlText w:val=""/>
+      <w:lvlJc w:val="left"/>
+      <w:pPr>
+        <w:ind w:left="4320" w:hanging="360"/>
+      </w:pPr>
+      <w:rPr>
+        <w:rFonts w:ascii="Wingdings" w:hAnsi="Wingdings" w:hint="default"/>
+      </w:rPr>
+    </w:lvl>
+    <w:lvl w:ilvl="6" w:tplc="040E0001" w:tentative="1">
+      <w:start w:val="1"/>
+      <w:numFmt w:val="bullet"/>
+      <w:lvlText w:val=""/>
+      <w:lvlJc w:val="left"/>
+      <w:pPr>
+        <w:ind w:left="5040" w:hanging="360"/>
+      </w:pPr>
+      <w:rPr>
+        <w:rFonts w:ascii="Symbol" w:hAnsi="Symbol" w:hint="default"/>
+      </w:rPr>
+    </w:lvl>
+    <w:lvl w:ilvl="7" w:tplc="040E0003" w:tentative="1">
+      <w:start w:val="1"/>
+      <w:numFmt w:val="bullet"/>
+      <w:lvlText w:val="o"/>
+      <w:lvlJc w:val="left"/>
+      <w:pPr>
+        <w:ind w:left="5760" w:hanging="360"/>
+      </w:pPr>
+      <w:rPr>
+        <w:rFonts w:ascii="Courier New" w:hAnsi="Courier New" w:cs="Courier New" w:hint="default"/>
+      </w:rPr>
+    </w:lvl>
+    <w:lvl w:ilvl="8" w:tplc="040E0005" w:tentative="1">
+      <w:start w:val="1"/>
+      <w:numFmt w:val="bullet"/>
+      <w:lvlText w:val=""/>
+      <w:lvlJc w:val="left"/>
+      <w:pPr>
+        <w:ind w:left="6480" w:hanging="360"/>
+      </w:pPr>
+      <w:rPr>
+        <w:rFonts w:ascii="Wingdings" w:hAnsi="Wingdings" w:hint="default"/>
+      </w:rPr>
+    </w:lvl>
+  </w:abstractNum>
+  <w:abstractNum w:abstractNumId="1" w15:restartNumberingAfterBreak="0">
+    <w:nsid w:val="2EE13183"/>
+    <w:multiLevelType w:val="hybridMultilevel"/>
+    <w:tmpl w:val="3CC22BDE"/>
+    <w:lvl w:ilvl="0" w:tplc="040E0001">
+      <w:start w:val="1"/>
+      <w:numFmt w:val="bullet"/>
+      <w:lvlText w:val=""/>
+      <w:lvlJc w:val="left"/>
+      <w:pPr>
+        <w:ind w:left="720" w:hanging="360"/>
+      </w:pPr>
+      <w:rPr>
+        <w:rFonts w:ascii="Symbol" w:hAnsi="Symbol" w:hint="default"/>
+      </w:rPr>
+    </w:lvl>
+    <w:lvl w:ilvl="1" w:tplc="040E0003" w:tentative="1">
+      <w:start w:val="1"/>
+      <w:numFmt w:val="bullet"/>
+      <w:lvlText w:val="o"/>
+      <w:lvlJc w:val="left"/>
+      <w:pPr>
+        <w:ind w:left="1440" w:hanging="360"/>
+      </w:pPr>
+      <w:rPr>
+        <w:rFonts w:ascii="Courier New" w:hAnsi="Courier New" w:cs="Courier New" w:hint="default"/>
+      </w:rPr>
+    </w:lvl>
+    <w:lvl w:ilvl="2" w:tplc="040E0005" w:tentative="1">
+      <w:start w:val="1"/>
+      <w:numFmt w:val="bullet"/>
+      <w:lvlText w:val=""/>
+      <w:lvlJc w:val="left"/>
+      <w:pPr>
+        <w:ind w:left="2160" w:hanging="360"/>
+      </w:pPr>
+      <w:rPr>
+        <w:rFonts w:ascii="Wingdings" w:hAnsi="Wingdings" w:hint="default"/>
+      </w:rPr>
+    </w:lvl>
+    <w:lvl w:ilvl="3" w:tplc="040E0001" w:tentative="1">
+      <w:start w:val="1"/>
+      <w:numFmt w:val="bullet"/>
+      <w:lvlText w:val=""/>
+      <w:lvlJc w:val="left"/>
+      <w:pPr>
+        <w:ind w:left="2880" w:hanging="360"/>
+      </w:pPr>
+      <w:rPr>
+        <w:rFonts w:ascii="Symbol" w:hAnsi="Symbol" w:hint="default"/>
+      </w:rPr>
+    </w:lvl>
+    <w:lvl w:ilvl="4" w:tplc="040E0003" w:tentative="1">
+      <w:start w:val="1"/>
+      <w:numFmt w:val="bullet"/>
+      <w:lvlText w:val="o"/>
+      <w:lvlJc w:val="left"/>
+      <w:pPr>
+        <w:ind w:left="3600" w:hanging="360"/>
+      </w:pPr>
+      <w:rPr>
+        <w:rFonts w:ascii="Courier New" w:hAnsi="Courier New" w:cs="Courier New" w:hint="default"/>
+      </w:rPr>
+    </w:lvl>
+    <w:lvl w:ilvl="5" w:tplc="040E0005" w:tentative="1">
+      <w:start w:val="1"/>
+      <w:numFmt w:val="bullet"/>
+      <w:lvlText w:val=""/>
+      <w:lvlJc w:val="left"/>
+      <w:pPr>
+        <w:ind w:left="4320" w:hanging="360"/>
+      </w:pPr>
+      <w:rPr>
+        <w:rFonts w:ascii="Wingdings" w:hAnsi="Wingdings" w:hint="default"/>
+      </w:rPr>
+    </w:lvl>
+    <w:lvl w:ilvl="6" w:tplc="040E0001" w:tentative="1">
+      <w:start w:val="1"/>
+      <w:numFmt w:val="bullet"/>
+      <w:lvlText w:val=""/>
+      <w:lvlJc w:val="left"/>
+      <w:pPr>
+        <w:ind w:left="5040" w:hanging="360"/>
+      </w:pPr>
+      <w:rPr>
+        <w:rFonts w:ascii="Symbol" w:hAnsi="Symbol" w:hint="default"/>
+      </w:rPr>
+    </w:lvl>
+    <w:lvl w:ilvl="7" w:tplc="040E0003" w:tentative="1">
+      <w:start w:val="1"/>
+      <w:numFmt w:val="bullet"/>
+      <w:lvlText w:val="o"/>
+      <w:lvlJc w:val="left"/>
+      <w:pPr>
+        <w:ind w:left="5760" w:hanging="360"/>
+      </w:pPr>
+      <w:rPr>
+        <w:rFonts w:ascii="Courier New" w:hAnsi="Courier New" w:cs="Courier New" w:hint="default"/>
+      </w:rPr>
+    </w:lvl>
+    <w:lvl w:ilvl="8" w:tplc="040E0005" w:tentative="1">
+      <w:start w:val="1"/>
+      <w:numFmt w:val="bullet"/>
+      <w:lvlText w:val=""/>
+      <w:lvlJc w:val="left"/>
+      <w:pPr>
+        <w:ind w:left="6480" w:hanging="360"/>
+      </w:pPr>
+      <w:rPr>
+        <w:rFonts w:ascii="Wingdings" w:hAnsi="Wingdings" w:hint="default"/>
+      </w:rPr>
+    </w:lvl>
+  </w:abstractNum>
+  <w:abstractNum w:abstractNumId="2" w15:restartNumberingAfterBreak="0">
+    <w:nsid w:val="36A62C90"/>
+    <w:multiLevelType w:val="hybridMultilevel"/>
+    <w:tmpl w:val="2E586BFC"/>
+    <w:lvl w:ilvl="0" w:tplc="040E0001">
+      <w:start w:val="1"/>
+      <w:numFmt w:val="bullet"/>
+      <w:lvlText w:val=""/>
+      <w:lvlJc w:val="left"/>
+      <w:pPr>
+        <w:ind w:left="720" w:hanging="360"/>
+      </w:pPr>
+      <w:rPr>
+        <w:rFonts w:ascii="Symbol" w:hAnsi="Symbol" w:hint="default"/>
+      </w:rPr>
+    </w:lvl>
+    <w:lvl w:ilvl="1" w:tplc="040E0003" w:tentative="1">
+      <w:start w:val="1"/>
+      <w:numFmt w:val="bullet"/>
+      <w:lvlText w:val="o"/>
+      <w:lvlJc w:val="left"/>
+      <w:pPr>
+        <w:ind w:left="1440" w:hanging="360"/>
+      </w:pPr>
+      <w:rPr>
+        <w:rFonts w:ascii="Courier New" w:hAnsi="Courier New" w:cs="Courier New" w:hint="default"/>
+      </w:rPr>
+    </w:lvl>
+    <w:lvl w:ilvl="2" w:tplc="040E0005" w:tentative="1">
+      <w:start w:val="1"/>
+      <w:numFmt w:val="bullet"/>
+      <w:lvlText w:val=""/>
+      <w:lvlJc w:val="left"/>
+      <w:pPr>
+        <w:ind w:left="2160" w:hanging="360"/>
+      </w:pPr>
+      <w:rPr>
+        <w:rFonts w:ascii="Wingdings" w:hAnsi="Wingdings" w:hint="default"/>
+      </w:rPr>
+    </w:lvl>
+    <w:lvl w:ilvl="3" w:tplc="040E0001" w:tentative="1">
+      <w:start w:val="1"/>
+      <w:numFmt w:val="bullet"/>
+      <w:lvlText w:val=""/>
+      <w:lvlJc w:val="left"/>
+      <w:pPr>
+        <w:ind w:left="2880" w:hanging="360"/>
+      </w:pPr>
+      <w:rPr>
+        <w:rFonts w:ascii="Symbol" w:hAnsi="Symbol" w:hint="default"/>
+      </w:rPr>
+    </w:lvl>
+    <w:lvl w:ilvl="4" w:tplc="040E0003" w:tentative="1">
+      <w:start w:val="1"/>
+      <w:numFmt w:val="bullet"/>
+      <w:lvlText w:val="o"/>
+      <w:lvlJc w:val="left"/>
+      <w:pPr>
+        <w:ind w:left="3600" w:hanging="360"/>
+      </w:pPr>
+      <w:rPr>
+        <w:rFonts w:ascii="Courier New" w:hAnsi="Courier New" w:cs="Courier New" w:hint="default"/>
+      </w:rPr>
+    </w:lvl>
+    <w:lvl w:ilvl="5" w:tplc="040E0005" w:tentative="1">
+      <w:start w:val="1"/>
+      <w:numFmt w:val="bullet"/>
+      <w:lvlText w:val=""/>
+      <w:lvlJc w:val="left"/>
+      <w:pPr>
+        <w:ind w:left="4320" w:hanging="360"/>
+      </w:pPr>
+      <w:rPr>
+        <w:rFonts w:ascii="Wingdings" w:hAnsi="Wingdings" w:hint="default"/>
+      </w:rPr>
+    </w:lvl>
+    <w:lvl w:ilvl="6" w:tplc="040E0001" w:tentative="1">
+      <w:start w:val="1"/>
+      <w:numFmt w:val="bullet"/>
+      <w:lvlText w:val=""/>
+      <w:lvlJc w:val="left"/>
+      <w:pPr>
+        <w:ind w:left="5040" w:hanging="360"/>
+      </w:pPr>
+      <w:rPr>
+        <w:rFonts w:ascii="Symbol" w:hAnsi="Symbol" w:hint="default"/>
+      </w:rPr>
+    </w:lvl>
+    <w:lvl w:ilvl="7" w:tplc="040E0003" w:tentative="1">
+      <w:start w:val="1"/>
+      <w:numFmt w:val="bullet"/>
+      <w:lvlText w:val="o"/>
+      <w:lvlJc w:val="left"/>
+      <w:pPr>
+        <w:ind w:left="5760" w:hanging="360"/>
+      </w:pPr>
+      <w:rPr>
+        <w:rFonts w:ascii="Courier New" w:hAnsi="Courier New" w:cs="Courier New" w:hint="default"/>
+      </w:rPr>
+    </w:lvl>
+    <w:lvl w:ilvl="8" w:tplc="040E0005" w:tentative="1">
+      <w:start w:val="1"/>
+      <w:numFmt w:val="bullet"/>
+      <w:lvlText w:val=""/>
+      <w:lvlJc w:val="left"/>
+      <w:pPr>
+        <w:ind w:left="6480" w:hanging="360"/>
+      </w:pPr>
+      <w:rPr>
+        <w:rFonts w:ascii="Wingdings" w:hAnsi="Wingdings" w:hint="default"/>
+      </w:rPr>
+    </w:lvl>
+  </w:abstractNum>
+  <w:abstractNum w:abstractNumId="3" w15:restartNumberingAfterBreak="0">
+    <w:nsid w:val="3D871941"/>
+    <w:multiLevelType w:val="hybridMultilevel"/>
+    <w:tmpl w:val="F24015D4"/>
+    <w:lvl w:ilvl="0" w:tplc="040E0001">
+      <w:start w:val="1"/>
+      <w:numFmt w:val="bullet"/>
+      <w:lvlText w:val=""/>
+      <w:lvlJc w:val="left"/>
+      <w:pPr>
+        <w:ind w:left="720" w:hanging="360"/>
+      </w:pPr>
+      <w:rPr>
+        <w:rFonts w:ascii="Symbol" w:hAnsi="Symbol" w:hint="default"/>
+      </w:rPr>
+    </w:lvl>
+    <w:lvl w:ilvl="1" w:tplc="040E0003" w:tentative="1">
+      <w:start w:val="1"/>
+      <w:numFmt w:val="bullet"/>
+      <w:lvlText w:val="o"/>
+      <w:lvlJc w:val="left"/>
+      <w:pPr>
+        <w:ind w:left="1440" w:hanging="360"/>
+      </w:pPr>
+      <w:rPr>
+        <w:rFonts w:ascii="Courier New" w:hAnsi="Courier New" w:cs="Courier New" w:hint="default"/>
+      </w:rPr>
+    </w:lvl>
+    <w:lvl w:ilvl="2" w:tplc="040E0005" w:tentative="1">
+      <w:start w:val="1"/>
+      <w:numFmt w:val="bullet"/>
+      <w:lvlText w:val=""/>
+      <w:lvlJc w:val="left"/>
+      <w:pPr>
+        <w:ind w:left="2160" w:hanging="360"/>
+      </w:pPr>
+      <w:rPr>
+        <w:rFonts w:ascii="Wingdings" w:hAnsi="Wingdings" w:hint="default"/>
+      </w:rPr>
+    </w:lvl>
+    <w:lvl w:ilvl="3" w:tplc="040E0001" w:tentative="1">
+      <w:start w:val="1"/>
+      <w:numFmt w:val="bullet"/>
+      <w:lvlText w:val=""/>
+      <w:lvlJc w:val="left"/>
+      <w:pPr>
+        <w:ind w:left="2880" w:hanging="360"/>
+      </w:pPr>
+      <w:rPr>
+        <w:rFonts w:ascii="Symbol" w:hAnsi="Symbol" w:hint="default"/>
+      </w:rPr>
+    </w:lvl>
+    <w:lvl w:ilvl="4" w:tplc="040E0003" w:tentative="1">
+      <w:start w:val="1"/>
+      <w:numFmt w:val="bullet"/>
+      <w:lvlText w:val="o"/>
+      <w:lvlJc w:val="left"/>
+      <w:pPr>
+        <w:ind w:left="3600" w:hanging="360"/>
+      </w:pPr>
+      <w:rPr>
+        <w:rFonts w:ascii="Courier New" w:hAnsi="Courier New" w:cs="Courier New" w:hint="default"/>
+      </w:rPr>
+    </w:lvl>
+    <w:lvl w:ilvl="5" w:tplc="040E0005" w:tentative="1">
+      <w:start w:val="1"/>
+      <w:numFmt w:val="bullet"/>
+      <w:lvlText w:val=""/>
+      <w:lvlJc w:val="left"/>
+      <w:pPr>
+        <w:ind w:left="4320" w:hanging="360"/>
+      </w:pPr>
+      <w:rPr>
+        <w:rFonts w:ascii="Wingdings" w:hAnsi="Wingdings" w:hint="default"/>
+      </w:rPr>
+    </w:lvl>
+    <w:lvl w:ilvl="6" w:tplc="040E0001" w:tentative="1">
+      <w:start w:val="1"/>
+      <w:numFmt w:val="bullet"/>
+      <w:lvlText w:val=""/>
+      <w:lvlJc w:val="left"/>
+      <w:pPr>
+        <w:ind w:left="5040" w:hanging="360"/>
+      </w:pPr>
+      <w:rPr>
+        <w:rFonts w:ascii="Symbol" w:hAnsi="Symbol" w:hint="default"/>
+      </w:rPr>
+    </w:lvl>
+    <w:lvl w:ilvl="7" w:tplc="040E0003" w:tentative="1">
+      <w:start w:val="1"/>
+      <w:numFmt w:val="bullet"/>
+      <w:lvlText w:val="o"/>
+      <w:lvlJc w:val="left"/>
+      <w:pPr>
+        <w:ind w:left="5760" w:hanging="360"/>
+      </w:pPr>
+      <w:rPr>
+        <w:rFonts w:ascii="Courier New" w:hAnsi="Courier New" w:cs="Courier New" w:hint="default"/>
+      </w:rPr>
+    </w:lvl>
+    <w:lvl w:ilvl="8" w:tplc="040E0005" w:tentative="1">
+      <w:start w:val="1"/>
+      <w:numFmt w:val="bullet"/>
+      <w:lvlText w:val=""/>
+      <w:lvlJc w:val="left"/>
+      <w:pPr>
+        <w:ind w:left="6480" w:hanging="360"/>
+      </w:pPr>
+      <w:rPr>
+        <w:rFonts w:ascii="Wingdings" w:hAnsi="Wingdings" w:hint="default"/>
+      </w:rPr>
+    </w:lvl>
+  </w:abstractNum>
+  <w:abstractNum w:abstractNumId="4" w15:restartNumberingAfterBreak="0">
+    <w:nsid w:val="5BEA64D7"/>
+    <w:multiLevelType w:val="hybridMultilevel"/>
+    <w:tmpl w:val="B6D45D74"/>
+    <w:lvl w:ilvl="0" w:tplc="040E0001">
+      <w:start w:val="1"/>
+      <w:numFmt w:val="bullet"/>
+      <w:lvlText w:val=""/>
+      <w:lvlJc w:val="left"/>
+      <w:pPr>
+        <w:ind w:left="1872" w:hanging="360"/>
+      </w:pPr>
+      <w:rPr>
+        <w:rFonts w:ascii="Symbol" w:hAnsi="Symbol" w:hint="default"/>
+      </w:rPr>
+    </w:lvl>
+    <w:lvl w:ilvl="1" w:tplc="040E0003" w:tentative="1">
+      <w:start w:val="1"/>
+      <w:numFmt w:val="bullet"/>
+      <w:lvlText w:val="o"/>
+      <w:lvlJc w:val="left"/>
+      <w:pPr>
+        <w:ind w:left="2592" w:hanging="360"/>
+      </w:pPr>
+      <w:rPr>
+        <w:rFonts w:ascii="Courier New" w:hAnsi="Courier New" w:cs="Courier New" w:hint="default"/>
+      </w:rPr>
+    </w:lvl>
+    <w:lvl w:ilvl="2" w:tplc="040E0005" w:tentative="1">
+      <w:start w:val="1"/>
+      <w:numFmt w:val="bullet"/>
+      <w:lvlText w:val=""/>
+      <w:lvlJc w:val="left"/>
+      <w:pPr>
+        <w:ind w:left="3312" w:hanging="360"/>
+      </w:pPr>
+      <w:rPr>
+        <w:rFonts w:ascii="Wingdings" w:hAnsi="Wingdings" w:hint="default"/>
+      </w:rPr>
+    </w:lvl>
+    <w:lvl w:ilvl="3" w:tplc="040E0001" w:tentative="1">
+      <w:start w:val="1"/>
+      <w:numFmt w:val="bullet"/>
+      <w:lvlText w:val=""/>
+      <w:lvlJc w:val="left"/>
+      <w:pPr>
+        <w:ind w:left="4032" w:hanging="360"/>
+      </w:pPr>
+      <w:rPr>
+        <w:rFonts w:ascii="Symbol" w:hAnsi="Symbol" w:hint="default"/>
+      </w:rPr>
+    </w:lvl>
+    <w:lvl w:ilvl="4" w:tplc="040E0003" w:tentative="1">
+      <w:start w:val="1"/>
+      <w:numFmt w:val="bullet"/>
+      <w:lvlText w:val="o"/>
+      <w:lvlJc w:val="left"/>
+      <w:pPr>
+        <w:ind w:left="4752" w:hanging="360"/>
+      </w:pPr>
+      <w:rPr>
+        <w:rFonts w:ascii="Courier New" w:hAnsi="Courier New" w:cs="Courier New" w:hint="default"/>
+      </w:rPr>
+    </w:lvl>
+    <w:lvl w:ilvl="5" w:tplc="040E0005" w:tentative="1">
+      <w:start w:val="1"/>
+      <w:numFmt w:val="bullet"/>
+      <w:lvlText w:val=""/>
+      <w:lvlJc w:val="left"/>
+      <w:pPr>
+        <w:ind w:left="5472" w:hanging="360"/>
+      </w:pPr>
+      <w:rPr>
+        <w:rFonts w:ascii="Wingdings" w:hAnsi="Wingdings" w:hint="default"/>
+      </w:rPr>
+    </w:lvl>
+    <w:lvl w:ilvl="6" w:tplc="040E0001" w:tentative="1">
+      <w:start w:val="1"/>
+      <w:numFmt w:val="bullet"/>
+      <w:lvlText w:val=""/>
+      <w:lvlJc w:val="left"/>
+      <w:pPr>
+        <w:ind w:left="6192" w:hanging="360"/>
+      </w:pPr>
+      <w:rPr>
+        <w:rFonts w:ascii="Symbol" w:hAnsi="Symbol" w:hint="default"/>
+      </w:rPr>
+    </w:lvl>
+    <w:lvl w:ilvl="7" w:tplc="040E0003" w:tentative="1">
+      <w:start w:val="1"/>
+      <w:numFmt w:val="bullet"/>
+      <w:lvlText w:val="o"/>
+      <w:lvlJc w:val="left"/>
+      <w:pPr>
+        <w:ind w:left="6912" w:hanging="360"/>
+      </w:pPr>
+      <w:rPr>
+        <w:rFonts w:ascii="Courier New" w:hAnsi="Courier New" w:cs="Courier New" w:hint="default"/>
+      </w:rPr>
+    </w:lvl>
+    <w:lvl w:ilvl="8" w:tplc="040E0005" w:tentative="1">
+      <w:start w:val="1"/>
+      <w:numFmt w:val="bullet"/>
+      <w:lvlText w:val=""/>
+      <w:lvlJc w:val="left"/>
+      <w:pPr>
+        <w:ind w:left="7632" w:hanging="360"/>
+      </w:pPr>
+      <w:rPr>
+        <w:rFonts w:ascii="Wingdings" w:hAnsi="Wingdings" w:hint="default"/>
+      </w:rPr>
+    </w:lvl>
+  </w:abstractNum>
+  <w:abstractNum w:abstractNumId="5" w15:restartNumberingAfterBreak="0">
     <w:nsid w:val="6DD3067E"/>
     <w:multiLevelType w:val="multilevel"/>
     <w:tmpl w:val="82E628D0"/>
@@ -2447,14 +3290,29 @@
       </w:rPr>
     </w:lvl>
   </w:abstractNum>
-  <w:num w:numId="1">
+  <w:num w:numId="1" w16cid:durableId="1695040374">
+    <w:abstractNumId w:val="5"/>
+  </w:num>
+  <w:num w:numId="2" w16cid:durableId="382488610">
+    <w:abstractNumId w:val="4"/>
+  </w:num>
+  <w:num w:numId="3" w16cid:durableId="2022468322">
+    <w:abstractNumId w:val="2"/>
+  </w:num>
+  <w:num w:numId="4" w16cid:durableId="1918441671">
+    <w:abstractNumId w:val="3"/>
+  </w:num>
+  <w:num w:numId="5" w16cid:durableId="1950039834">
     <w:abstractNumId w:val="0"/>
+  </w:num>
+  <w:num w:numId="6" w16cid:durableId="283120435">
+    <w:abstractNumId w:val="1"/>
   </w:num>
 </w:numbering>
 </file>
 
 <file path=word/styles.xml><?xml version="1.0" encoding="utf-8"?>
-<w:styles xmlns:mc="http://schemas.openxmlformats.org/markup-compatibility/2006" xmlns:r="http://schemas.openxmlformats.org/officeDocument/2006/relationships" xmlns:w="http://schemas.openxmlformats.org/wordprocessingml/2006/main" xmlns:w14="http://schemas.microsoft.com/office/word/2010/wordml" xmlns:w15="http://schemas.microsoft.com/office/word/2012/wordml" xmlns:w16se="http://schemas.microsoft.com/office/word/2015/wordml/symex" mc:Ignorable="w14 w15 w16se">
+<w:styles xmlns:mc="http://schemas.openxmlformats.org/markup-compatibility/2006" xmlns:r="http://schemas.openxmlformats.org/officeDocument/2006/relationships" xmlns:w="http://schemas.openxmlformats.org/wordprocessingml/2006/main" xmlns:w14="http://schemas.microsoft.com/office/word/2010/wordml" xmlns:w15="http://schemas.microsoft.com/office/word/2012/wordml" xmlns:w16cex="http://schemas.microsoft.com/office/word/2018/wordml/cex" xmlns:w16cid="http://schemas.microsoft.com/office/word/2016/wordml/cid" xmlns:w16="http://schemas.microsoft.com/office/word/2018/wordml" xmlns:w16sdtdh="http://schemas.microsoft.com/office/word/2020/wordml/sdtdatahash" xmlns:w16se="http://schemas.microsoft.com/office/word/2015/wordml/symex" mc:Ignorable="w14 w15 w16se w16cid w16 w16cex w16sdtdh">
   <w:docDefaults>
     <w:rPrDefault>
       <w:rPr>
@@ -2470,7 +3328,7 @@
       </w:pPr>
     </w:pPrDefault>
   </w:docDefaults>
-  <w:latentStyles w:defLockedState="0" w:defUIPriority="99" w:defSemiHidden="0" w:defUnhideWhenUsed="0" w:defQFormat="0" w:count="371">
+  <w:latentStyles w:defLockedState="0" w:defUIPriority="99" w:defSemiHidden="0" w:defUnhideWhenUsed="0" w:defQFormat="0" w:count="376">
     <w:lsdException w:name="Normal" w:uiPriority="0" w:qFormat="1"/>
     <w:lsdException w:name="heading 1" w:uiPriority="9" w:qFormat="1"/>
     <w:lsdException w:name="heading 2" w:semiHidden="1" w:uiPriority="9" w:unhideWhenUsed="1" w:qFormat="1"/>
@@ -2842,11 +3700,16 @@
     <w:lsdException w:name="List Table 5 Dark Accent 6" w:uiPriority="50"/>
     <w:lsdException w:name="List Table 6 Colorful Accent 6" w:uiPriority="51"/>
     <w:lsdException w:name="List Table 7 Colorful Accent 6" w:uiPriority="52"/>
+    <w:lsdException w:name="Mention" w:semiHidden="1" w:unhideWhenUsed="1"/>
+    <w:lsdException w:name="Smart Hyperlink" w:semiHidden="1" w:unhideWhenUsed="1"/>
+    <w:lsdException w:name="Hashtag" w:semiHidden="1" w:unhideWhenUsed="1"/>
+    <w:lsdException w:name="Unresolved Mention" w:semiHidden="1" w:unhideWhenUsed="1"/>
+    <w:lsdException w:name="Smart Link" w:semiHidden="1" w:unhideWhenUsed="1"/>
   </w:latentStyles>
   <w:style w:type="paragraph" w:default="1" w:styleId="Norml">
     <w:name w:val="Normal"/>
     <w:qFormat/>
-    <w:rsid w:val="00AF3719"/>
+    <w:rsid w:val="00F90FB2"/>
   </w:style>
   <w:style w:type="paragraph" w:styleId="Cmsor1">
     <w:name w:val="heading 1"/>
@@ -2906,6 +3769,7 @@
     <w:name w:val="heading 4"/>
     <w:basedOn w:val="Norml"/>
     <w:next w:val="Norml"/>
+    <w:link w:val="Cmsor4Char"/>
     <w:uiPriority w:val="9"/>
     <w:unhideWhenUsed/>
     <w:qFormat/>
@@ -3081,6 +3945,29 @@
       <w:sz w:val="18"/>
       <w:szCs w:val="18"/>
     </w:rPr>
+  </w:style>
+  <w:style w:type="character" w:customStyle="1" w:styleId="Cmsor4Char">
+    <w:name w:val="Címsor 4 Char"/>
+    <w:basedOn w:val="Bekezdsalapbettpusa"/>
+    <w:link w:val="Cmsor4"/>
+    <w:uiPriority w:val="9"/>
+    <w:rsid w:val="00F90FB2"/>
+    <w:rPr>
+      <w:color w:val="666666"/>
+      <w:sz w:val="24"/>
+      <w:szCs w:val="24"/>
+    </w:rPr>
+  </w:style>
+  <w:style w:type="paragraph" w:styleId="Listaszerbekezds">
+    <w:name w:val="List Paragraph"/>
+    <w:basedOn w:val="Norml"/>
+    <w:uiPriority w:val="34"/>
+    <w:qFormat/>
+    <w:rsid w:val="00DB2D03"/>
+    <w:pPr>
+      <w:ind w:left="720"/>
+      <w:contextualSpacing/>
+    </w:pPr>
   </w:style>
 </w:styles>
 </file>

</xml_diff>